<commit_message>
Add GUI,TUI,XML-Screenshots + Doku-Update
</commit_message>
<xml_diff>
--- a/Projektdokumentation.docx
+++ b/Projektdokumentation.docx
@@ -10,11 +10,13 @@
           <w:docPartUnique/>
         </w:docPartObj>
       </w:sdtPr>
+      <w:sdtEndPr/>
       <w:sdtContent>
         <w:p>
           <w:r>
             <w:rPr>
               <w:noProof/>
+              <w:lang w:eastAsia="de-DE"/>
             </w:rPr>
             <mc:AlternateContent>
               <mc:Choice Requires="wps">
@@ -88,6 +90,7 @@
                                     <w:calendar w:val="gregorian"/>
                                   </w:date>
                                 </w:sdtPr>
+                                <w:sdtEndPr/>
                                 <w:sdtContent>
                                   <w:p>
                                     <w:pPr>
@@ -155,6 +158,7 @@
                               <w:calendar w:val="gregorian"/>
                             </w:date>
                           </w:sdtPr>
+                          <w:sdtEndPr/>
                           <w:sdtContent>
                             <w:p>
                               <w:pPr>
@@ -187,9 +191,21 @@
           </w:r>
         </w:p>
         <w:p>
+          <w:pPr>
+            <w:sectPr>
+              <w:headerReference w:type="default" r:id="rId9"/>
+              <w:footerReference w:type="default" r:id="rId10"/>
+              <w:pgSz w:w="11906" w:h="16838"/>
+              <w:pgMar w:top="1417" w:right="1417" w:bottom="1134" w:left="1417" w:header="708" w:footer="708" w:gutter="0"/>
+              <w:pgNumType w:start="0"/>
+              <w:cols w:space="708"/>
+              <w:docGrid w:linePitch="360"/>
+            </w:sectPr>
+          </w:pPr>
           <w:r>
             <w:rPr>
               <w:noProof/>
+              <w:lang w:eastAsia="de-DE"/>
             </w:rPr>
             <mc:AlternateContent>
               <mc:Choice Requires="wpg">
@@ -362,6 +378,7 @@
                                       <w:dataBinding w:prefixMappings="xmlns:ns0='http://purl.org/dc/elements/1.1/' xmlns:ns1='http://schemas.openxmlformats.org/package/2006/metadata/core-properties' " w:xpath="/ns1:coreProperties[1]/ns0:title[1]" w:storeItemID="{6C3C8BC8-F283-45AE-878A-BAB7291924A1}"/>
                                       <w:text/>
                                     </w:sdtPr>
+                                    <w:sdtEndPr/>
                                     <w:sdtContent>
                                       <w:r>
                                         <w:rPr>
@@ -532,6 +549,7 @@
                                 <w:dataBinding w:prefixMappings="xmlns:ns0='http://purl.org/dc/elements/1.1/' xmlns:ns1='http://schemas.openxmlformats.org/package/2006/metadata/core-properties' " w:xpath="/ns1:coreProperties[1]/ns0:title[1]" w:storeItemID="{6C3C8BC8-F283-45AE-878A-BAB7291924A1}"/>
                                 <w:text/>
                               </w:sdtPr>
+                              <w:sdtEndPr/>
                               <w:sdtContent>
                                 <w:r>
                                   <w:rPr>
@@ -560,6 +578,7 @@
           <w:r>
             <w:rPr>
               <w:noProof/>
+              <w:lang w:eastAsia="de-DE"/>
             </w:rPr>
             <mc:AlternateContent>
               <mc:Choice Requires="wps">
@@ -729,6 +748,7 @@
           <w:r>
             <w:rPr>
               <w:noProof/>
+              <w:lang w:eastAsia="de-DE"/>
             </w:rPr>
             <mc:AlternateContent>
               <mc:Choice Requires="wps">
@@ -803,6 +823,7 @@
                                   <w:dataBinding w:prefixMappings="xmlns:ns0='http://purl.org/dc/elements/1.1/' xmlns:ns1='http://schemas.openxmlformats.org/package/2006/metadata/core-properties' " w:xpath="/ns1:coreProperties[1]/ns0:subject[1]" w:storeItemID="{6C3C8BC8-F283-45AE-878A-BAB7291924A1}"/>
                                   <w:text/>
                                 </w:sdtPr>
+                                <w:sdtEndPr/>
                                 <w:sdtContent>
                                   <w:p>
                                     <w:pPr>
@@ -852,6 +873,7 @@
                                     <w:dataBinding w:prefixMappings="xmlns:ns0='http://purl.org/dc/elements/1.1/' xmlns:ns1='http://schemas.openxmlformats.org/package/2006/metadata/core-properties' " w:xpath="/ns1:coreProperties[1]/ns0:creator[1]" w:storeItemID="{6C3C8BC8-F283-45AE-878A-BAB7291924A1}"/>
                                     <w:text/>
                                   </w:sdtPr>
+                                  <w:sdtEndPr/>
                                   <w:sdtContent>
                                     <w:r>
                                       <w:rPr>
@@ -871,7 +893,7 @@
                                     <w:sz w:val="24"/>
                                     <w:szCs w:val="24"/>
                                   </w:rPr>
-                                  <w:t>Joschius</w:t>
+                                  <w:t>Jocius</w:t>
                                 </w:r>
                               </w:p>
                             </w:txbxContent>
@@ -913,6 +935,7 @@
                             <w:dataBinding w:prefixMappings="xmlns:ns0='http://purl.org/dc/elements/1.1/' xmlns:ns1='http://schemas.openxmlformats.org/package/2006/metadata/core-properties' " w:xpath="/ns1:coreProperties[1]/ns0:subject[1]" w:storeItemID="{6C3C8BC8-F283-45AE-878A-BAB7291924A1}"/>
                             <w:text/>
                           </w:sdtPr>
+                          <w:sdtEndPr/>
                           <w:sdtContent>
                             <w:p>
                               <w:pPr>
@@ -962,6 +985,7 @@
                               <w:dataBinding w:prefixMappings="xmlns:ns0='http://purl.org/dc/elements/1.1/' xmlns:ns1='http://schemas.openxmlformats.org/package/2006/metadata/core-properties' " w:xpath="/ns1:coreProperties[1]/ns0:creator[1]" w:storeItemID="{6C3C8BC8-F283-45AE-878A-BAB7291924A1}"/>
                               <w:text/>
                             </w:sdtPr>
+                            <w:sdtEndPr/>
                             <w:sdtContent>
                               <w:r>
                                 <w:rPr>
@@ -981,7 +1005,7 @@
                               <w:sz w:val="24"/>
                               <w:szCs w:val="24"/>
                             </w:rPr>
-                            <w:t>Joschius</w:t>
+                            <w:t>Jocius</w:t>
                           </w:r>
                         </w:p>
                       </w:txbxContent>
@@ -996,6 +1020,7 @@
             <w:br w:type="page"/>
           </w:r>
         </w:p>
+        <w:p/>
       </w:sdtContent>
     </w:sdt>
     <w:p>
@@ -1008,7 +1033,9 @@
           <w:szCs w:val="28"/>
         </w:rPr>
       </w:pPr>
-      <w:r>
+    </w:p>
+    <w:p>
+      <w:pPr>
         <w:rPr>
           <w:rFonts w:ascii="Arial" w:hAnsi="Arial" w:cs="Arial"/>
           <w:b/>
@@ -1016,72 +1043,94 @@
           <w:sz w:val="28"/>
           <w:szCs w:val="28"/>
         </w:rPr>
-        <w:lastRenderedPageBreak/>
+      </w:pPr>
+    </w:p>
+    <w:p>
+      <w:pPr>
+        <w:rPr>
+          <w:rFonts w:ascii="Arial" w:hAnsi="Arial" w:cs="Arial"/>
+          <w:b/>
+          <w:color w:val="9CC2E5" w:themeColor="accent1" w:themeTint="99"/>
+          <w:sz w:val="28"/>
+          <w:szCs w:val="28"/>
+        </w:rPr>
+      </w:pPr>
+    </w:p>
+    <w:p>
+      <w:pPr>
+        <w:rPr>
+          <w:rFonts w:ascii="Arial" w:hAnsi="Arial" w:cs="Arial"/>
+          <w:b/>
+          <w:color w:val="9CC2E5" w:themeColor="accent1" w:themeTint="99"/>
+          <w:sz w:val="28"/>
+          <w:szCs w:val="28"/>
+        </w:rPr>
+      </w:pPr>
+    </w:p>
+    <w:p>
+      <w:pPr>
+        <w:rPr>
+          <w:rFonts w:ascii="Arial" w:hAnsi="Arial" w:cs="Arial"/>
+          <w:b/>
+          <w:color w:val="9CC2E5" w:themeColor="accent1" w:themeTint="99"/>
+          <w:sz w:val="28"/>
+          <w:szCs w:val="28"/>
+        </w:rPr>
+      </w:pPr>
+    </w:p>
+    <w:p>
+      <w:pPr>
+        <w:rPr>
+          <w:rFonts w:ascii="Arial" w:hAnsi="Arial" w:cs="Arial"/>
+          <w:b/>
+          <w:color w:val="9CC2E5" w:themeColor="accent1" w:themeTint="99"/>
+          <w:sz w:val="28"/>
+          <w:szCs w:val="28"/>
+        </w:rPr>
+      </w:pPr>
+    </w:p>
+    <w:p>
+      <w:pPr>
+        <w:rPr>
+          <w:rFonts w:ascii="Arial" w:hAnsi="Arial" w:cs="Arial"/>
+          <w:b/>
+          <w:color w:val="9CC2E5" w:themeColor="accent1" w:themeTint="99"/>
+          <w:sz w:val="28"/>
+          <w:szCs w:val="28"/>
+        </w:rPr>
+      </w:pPr>
+    </w:p>
+    <w:p>
+      <w:pPr>
+        <w:rPr>
+          <w:rFonts w:ascii="Arial" w:hAnsi="Arial" w:cs="Arial"/>
+          <w:b/>
+          <w:color w:val="9CC2E5" w:themeColor="accent1" w:themeTint="99"/>
+          <w:sz w:val="28"/>
+          <w:szCs w:val="28"/>
+        </w:rPr>
+      </w:pPr>
+    </w:p>
+    <w:p>
+      <w:pPr>
+        <w:rPr>
+          <w:rFonts w:ascii="Arial" w:hAnsi="Arial" w:cs="Arial"/>
+          <w:b/>
+          <w:color w:val="9CC2E5" w:themeColor="accent1" w:themeTint="99"/>
+          <w:sz w:val="28"/>
+          <w:szCs w:val="28"/>
+        </w:rPr>
+      </w:pPr>
+      <w:r>
+        <w:rPr>
+          <w:rFonts w:ascii="Arial" w:hAnsi="Arial" w:cs="Arial"/>
+          <w:b/>
+          <w:color w:val="9CC2E5" w:themeColor="accent1" w:themeTint="99"/>
+          <w:sz w:val="28"/>
+          <w:szCs w:val="28"/>
+        </w:rPr>
         <w:t>Inhaltverzeichnis</w:t>
       </w:r>
-    </w:p>
-    <w:p>
-      <w:pPr>
-        <w:rPr>
-          <w:rFonts w:ascii="Arial" w:hAnsi="Arial" w:cs="Arial"/>
-        </w:rPr>
-      </w:pPr>
-    </w:p>
-    <w:p>
-      <w:pPr>
-        <w:rPr>
-          <w:rFonts w:ascii="Arial" w:hAnsi="Arial" w:cs="Arial"/>
-        </w:rPr>
-      </w:pPr>
-    </w:p>
-    <w:p>
-      <w:pPr>
-        <w:rPr>
-          <w:rFonts w:ascii="Arial" w:hAnsi="Arial" w:cs="Arial"/>
-        </w:rPr>
-      </w:pPr>
-    </w:p>
-    <w:p>
-      <w:pPr>
-        <w:rPr>
-          <w:rFonts w:ascii="Arial" w:hAnsi="Arial" w:cs="Arial"/>
-        </w:rPr>
-      </w:pPr>
-    </w:p>
-    <w:p>
-      <w:pPr>
-        <w:rPr>
-          <w:rFonts w:ascii="Arial" w:hAnsi="Arial" w:cs="Arial"/>
-        </w:rPr>
-      </w:pPr>
-    </w:p>
-    <w:p>
-      <w:pPr>
-        <w:rPr>
-          <w:rFonts w:ascii="Arial" w:hAnsi="Arial" w:cs="Arial"/>
-        </w:rPr>
-      </w:pPr>
-    </w:p>
-    <w:p>
-      <w:pPr>
-        <w:rPr>
-          <w:rFonts w:ascii="Arial" w:hAnsi="Arial" w:cs="Arial"/>
-        </w:rPr>
-      </w:pPr>
-    </w:p>
-    <w:p>
-      <w:pPr>
-        <w:rPr>
-          <w:rFonts w:ascii="Arial" w:hAnsi="Arial" w:cs="Arial"/>
-        </w:rPr>
-      </w:pPr>
-    </w:p>
-    <w:p>
-      <w:pPr>
-        <w:rPr>
-          <w:rFonts w:ascii="Arial" w:hAnsi="Arial" w:cs="Arial"/>
-        </w:rPr>
-      </w:pPr>
     </w:p>
     <w:p>
       <w:pPr>
@@ -1417,31 +1466,28 @@
     </w:p>
     <w:p>
       <w:pPr>
-        <w:rPr>
-          <w:rFonts w:ascii="Arial" w:hAnsi="Arial" w:cs="Arial"/>
-        </w:rPr>
-      </w:pPr>
-    </w:p>
-    <w:p>
-      <w:pPr>
-        <w:rPr>
-          <w:rFonts w:ascii="Arial" w:hAnsi="Arial" w:cs="Arial"/>
-        </w:rPr>
-      </w:pPr>
-    </w:p>
-    <w:p>
-      <w:pPr>
-        <w:rPr>
-          <w:rFonts w:ascii="Arial" w:hAnsi="Arial" w:cs="Arial"/>
-        </w:rPr>
-      </w:pPr>
-    </w:p>
-    <w:p>
-      <w:pPr>
-        <w:rPr>
-          <w:rFonts w:ascii="Arial" w:hAnsi="Arial" w:cs="Arial"/>
-        </w:rPr>
-      </w:pPr>
+        <w:tabs>
+          <w:tab w:val="left" w:pos="1155"/>
+        </w:tabs>
+        <w:rPr>
+          <w:rFonts w:ascii="Arial" w:hAnsi="Arial" w:cs="Arial"/>
+        </w:rPr>
+        <w:sectPr>
+          <w:headerReference w:type="default" r:id="rId11"/>
+          <w:footerReference w:type="default" r:id="rId12"/>
+          <w:pgSz w:w="11906" w:h="16838"/>
+          <w:pgMar w:top="1417" w:right="1417" w:bottom="1134" w:left="1417" w:header="708" w:footer="708" w:gutter="0"/>
+          <w:pgNumType w:fmt="upperRoman" w:start="2"/>
+          <w:cols w:space="708"/>
+          <w:docGrid w:linePitch="360"/>
+        </w:sectPr>
+      </w:pPr>
+      <w:r>
+        <w:rPr>
+          <w:rFonts w:ascii="Arial" w:hAnsi="Arial" w:cs="Arial"/>
+        </w:rPr>
+        <w:tab/>
+      </w:r>
     </w:p>
     <w:p>
       <w:pPr>
@@ -1778,16 +1824,6 @@
     </w:p>
     <w:p>
       <w:pPr>
-        <w:rPr>
-          <w:rFonts w:ascii="Arial" w:hAnsi="Arial" w:cs="Arial"/>
-          <w:color w:val="000000" w:themeColor="text1"/>
-        </w:rPr>
-      </w:pPr>
-      <w:bookmarkStart w:id="0" w:name="_GoBack"/>
-      <w:bookmarkEnd w:id="0"/>
-    </w:p>
-    <w:p>
-      <w:pPr>
         <w:pStyle w:val="Listenabsatz"/>
         <w:numPr>
           <w:ilvl w:val="1"/>
@@ -2105,14 +2141,6 @@
     </w:p>
     <w:p>
       <w:pPr>
-        <w:rPr>
-          <w:rFonts w:ascii="Arial" w:hAnsi="Arial" w:cs="Arial"/>
-          <w:color w:val="000000" w:themeColor="text1"/>
-        </w:rPr>
-      </w:pPr>
-    </w:p>
-    <w:p>
-      <w:pPr>
         <w:pStyle w:val="Listenabsatz"/>
         <w:numPr>
           <w:ilvl w:val="1"/>
@@ -2128,6 +2156,7 @@
           <w:rFonts w:ascii="Arial" w:hAnsi="Arial" w:cs="Arial"/>
           <w:b/>
         </w:rPr>
+        <w:lastRenderedPageBreak/>
         <w:t>Unser Anwendungsproblem</w:t>
       </w:r>
     </w:p>
@@ -2401,38 +2430,15 @@
           <w:rFonts w:ascii="Arial" w:hAnsi="Arial" w:cs="Arial"/>
           <w:color w:val="000000" w:themeColor="text1"/>
         </w:rPr>
-      </w:pPr>
-    </w:p>
-    <w:p>
-      <w:pPr>
-        <w:rPr>
-          <w:rFonts w:ascii="Arial" w:hAnsi="Arial" w:cs="Arial"/>
-          <w:color w:val="000000" w:themeColor="text1"/>
-        </w:rPr>
-      </w:pPr>
-    </w:p>
-    <w:p>
-      <w:pPr>
-        <w:rPr>
-          <w:rFonts w:ascii="Arial" w:hAnsi="Arial" w:cs="Arial"/>
-          <w:color w:val="000000" w:themeColor="text1"/>
-        </w:rPr>
-      </w:pPr>
-    </w:p>
-    <w:p>
-      <w:pPr>
-        <w:rPr>
-          <w:rFonts w:ascii="Arial" w:hAnsi="Arial" w:cs="Arial"/>
-          <w:color w:val="000000" w:themeColor="text1"/>
-        </w:rPr>
-      </w:pPr>
-    </w:p>
-    <w:p>
-      <w:pPr>
-        <w:rPr>
-          <w:rFonts w:ascii="Arial" w:hAnsi="Arial" w:cs="Arial"/>
-          <w:color w:val="000000" w:themeColor="text1"/>
-        </w:rPr>
+        <w:sectPr>
+          <w:headerReference w:type="default" r:id="rId13"/>
+          <w:footerReference w:type="default" r:id="rId14"/>
+          <w:pgSz w:w="11906" w:h="16838"/>
+          <w:pgMar w:top="1417" w:right="1417" w:bottom="1134" w:left="1417" w:header="708" w:footer="708" w:gutter="0"/>
+          <w:pgNumType w:start="1"/>
+          <w:cols w:space="708"/>
+          <w:docGrid w:linePitch="360"/>
+        </w:sectPr>
       </w:pPr>
     </w:p>
     <w:p>
@@ -2456,7 +2462,8 @@
           <w:sz w:val="28"/>
           <w:szCs w:val="28"/>
         </w:rPr>
-        <w:t>Projektaufgabe und Projektziel</w:t>
+        <w:lastRenderedPageBreak/>
+        <w:t>Das Produkt</w:t>
       </w:r>
     </w:p>
     <w:p>
@@ -2478,11 +2485,13 @@
         </w:numPr>
         <w:rPr>
           <w:rFonts w:ascii="Arial" w:hAnsi="Arial" w:cs="Arial"/>
+          <w:b/>
         </w:rPr>
       </w:pPr>
       <w:r>
         <w:rPr>
           <w:rFonts w:ascii="Arial" w:hAnsi="Arial" w:cs="Arial"/>
+          <w:b/>
         </w:rPr>
         <w:t>Das Klassendiagramm mit Zuordnung zu den 3 Schichten</w:t>
       </w:r>
@@ -2495,12 +2504,1340 @@
         </w:rPr>
       </w:pPr>
     </w:p>
+    <w:p>
+      <w:pPr>
+        <w:rPr>
+          <w:rFonts w:ascii="Arial" w:hAnsi="Arial" w:cs="Arial"/>
+          <w:color w:val="000000" w:themeColor="text1"/>
+        </w:rPr>
+      </w:pPr>
+    </w:p>
+    <w:p>
+      <w:pPr>
+        <w:rPr>
+          <w:rFonts w:ascii="Arial" w:hAnsi="Arial" w:cs="Arial"/>
+          <w:color w:val="000000" w:themeColor="text1"/>
+        </w:rPr>
+      </w:pPr>
+    </w:p>
+    <w:p>
+      <w:pPr>
+        <w:rPr>
+          <w:rFonts w:ascii="Arial" w:hAnsi="Arial" w:cs="Arial"/>
+          <w:color w:val="000000" w:themeColor="text1"/>
+        </w:rPr>
+      </w:pPr>
+    </w:p>
+    <w:p>
+      <w:pPr>
+        <w:rPr>
+          <w:rFonts w:ascii="Arial" w:hAnsi="Arial" w:cs="Arial"/>
+          <w:color w:val="000000" w:themeColor="text1"/>
+        </w:rPr>
+      </w:pPr>
+    </w:p>
+    <w:p>
+      <w:pPr>
+        <w:rPr>
+          <w:rFonts w:ascii="Arial" w:hAnsi="Arial" w:cs="Arial"/>
+          <w:color w:val="000000" w:themeColor="text1"/>
+        </w:rPr>
+      </w:pPr>
+    </w:p>
+    <w:p>
+      <w:pPr>
+        <w:rPr>
+          <w:rFonts w:ascii="Arial" w:hAnsi="Arial" w:cs="Arial"/>
+          <w:color w:val="000000" w:themeColor="text1"/>
+        </w:rPr>
+      </w:pPr>
+    </w:p>
+    <w:p>
+      <w:pPr>
+        <w:rPr>
+          <w:rFonts w:ascii="Arial" w:hAnsi="Arial" w:cs="Arial"/>
+          <w:color w:val="000000" w:themeColor="text1"/>
+        </w:rPr>
+      </w:pPr>
+    </w:p>
+    <w:p>
+      <w:pPr>
+        <w:rPr>
+          <w:rFonts w:ascii="Arial" w:hAnsi="Arial" w:cs="Arial"/>
+          <w:color w:val="000000" w:themeColor="text1"/>
+        </w:rPr>
+      </w:pPr>
+    </w:p>
+    <w:p>
+      <w:pPr>
+        <w:rPr>
+          <w:rFonts w:ascii="Arial" w:hAnsi="Arial" w:cs="Arial"/>
+          <w:color w:val="000000" w:themeColor="text1"/>
+        </w:rPr>
+      </w:pPr>
+    </w:p>
+    <w:p>
+      <w:pPr>
+        <w:rPr>
+          <w:rFonts w:ascii="Arial" w:hAnsi="Arial" w:cs="Arial"/>
+          <w:color w:val="000000" w:themeColor="text1"/>
+        </w:rPr>
+      </w:pPr>
+    </w:p>
+    <w:p>
+      <w:pPr>
+        <w:rPr>
+          <w:rFonts w:ascii="Arial" w:hAnsi="Arial" w:cs="Arial"/>
+          <w:color w:val="000000" w:themeColor="text1"/>
+        </w:rPr>
+      </w:pPr>
+    </w:p>
+    <w:p>
+      <w:pPr>
+        <w:rPr>
+          <w:rFonts w:ascii="Arial" w:hAnsi="Arial" w:cs="Arial"/>
+          <w:color w:val="000000" w:themeColor="text1"/>
+        </w:rPr>
+      </w:pPr>
+    </w:p>
+    <w:p>
+      <w:pPr>
+        <w:rPr>
+          <w:rFonts w:ascii="Arial" w:hAnsi="Arial" w:cs="Arial"/>
+          <w:color w:val="000000" w:themeColor="text1"/>
+        </w:rPr>
+      </w:pPr>
+    </w:p>
+    <w:p>
+      <w:pPr>
+        <w:rPr>
+          <w:rFonts w:ascii="Arial" w:hAnsi="Arial" w:cs="Arial"/>
+          <w:color w:val="000000" w:themeColor="text1"/>
+        </w:rPr>
+      </w:pPr>
+    </w:p>
+    <w:p>
+      <w:pPr>
+        <w:rPr>
+          <w:rFonts w:ascii="Arial" w:hAnsi="Arial" w:cs="Arial"/>
+          <w:color w:val="000000" w:themeColor="text1"/>
+        </w:rPr>
+      </w:pPr>
+    </w:p>
+    <w:p>
+      <w:pPr>
+        <w:rPr>
+          <w:rFonts w:ascii="Arial" w:hAnsi="Arial" w:cs="Arial"/>
+          <w:color w:val="000000" w:themeColor="text1"/>
+        </w:rPr>
+      </w:pPr>
+    </w:p>
+    <w:p>
+      <w:pPr>
+        <w:rPr>
+          <w:rFonts w:ascii="Arial" w:hAnsi="Arial" w:cs="Arial"/>
+          <w:color w:val="000000" w:themeColor="text1"/>
+        </w:rPr>
+      </w:pPr>
+    </w:p>
+    <w:p>
+      <w:pPr>
+        <w:rPr>
+          <w:rFonts w:ascii="Arial" w:hAnsi="Arial" w:cs="Arial"/>
+          <w:color w:val="000000" w:themeColor="text1"/>
+        </w:rPr>
+      </w:pPr>
+    </w:p>
+    <w:p>
+      <w:pPr>
+        <w:rPr>
+          <w:rFonts w:ascii="Arial" w:hAnsi="Arial" w:cs="Arial"/>
+          <w:color w:val="000000" w:themeColor="text1"/>
+        </w:rPr>
+      </w:pPr>
+    </w:p>
+    <w:p>
+      <w:pPr>
+        <w:rPr>
+          <w:rFonts w:ascii="Arial" w:hAnsi="Arial" w:cs="Arial"/>
+          <w:color w:val="000000" w:themeColor="text1"/>
+        </w:rPr>
+      </w:pPr>
+    </w:p>
+    <w:p>
+      <w:pPr>
+        <w:rPr>
+          <w:rFonts w:ascii="Arial" w:hAnsi="Arial" w:cs="Arial"/>
+          <w:color w:val="000000" w:themeColor="text1"/>
+        </w:rPr>
+      </w:pPr>
+    </w:p>
+    <w:p>
+      <w:pPr>
+        <w:rPr>
+          <w:rFonts w:ascii="Arial" w:hAnsi="Arial" w:cs="Arial"/>
+          <w:color w:val="000000" w:themeColor="text1"/>
+        </w:rPr>
+      </w:pPr>
+    </w:p>
+    <w:p>
+      <w:pPr>
+        <w:rPr>
+          <w:rFonts w:ascii="Arial" w:hAnsi="Arial" w:cs="Arial"/>
+          <w:color w:val="000000" w:themeColor="text1"/>
+        </w:rPr>
+      </w:pPr>
+    </w:p>
+    <w:p>
+      <w:pPr>
+        <w:rPr>
+          <w:rFonts w:ascii="Arial" w:hAnsi="Arial" w:cs="Arial"/>
+          <w:color w:val="000000" w:themeColor="text1"/>
+        </w:rPr>
+      </w:pPr>
+    </w:p>
+    <w:p>
+      <w:pPr>
+        <w:rPr>
+          <w:rFonts w:ascii="Arial" w:hAnsi="Arial" w:cs="Arial"/>
+          <w:color w:val="000000" w:themeColor="text1"/>
+        </w:rPr>
+      </w:pPr>
+    </w:p>
+    <w:p>
+      <w:pPr>
+        <w:rPr>
+          <w:rFonts w:ascii="Arial" w:hAnsi="Arial" w:cs="Arial"/>
+          <w:color w:val="000000" w:themeColor="text1"/>
+        </w:rPr>
+      </w:pPr>
+    </w:p>
+    <w:p>
+      <w:pPr>
+        <w:rPr>
+          <w:rFonts w:ascii="Arial" w:hAnsi="Arial" w:cs="Arial"/>
+          <w:color w:val="000000" w:themeColor="text1"/>
+        </w:rPr>
+      </w:pPr>
+    </w:p>
+    <w:p>
+      <w:pPr>
+        <w:rPr>
+          <w:rFonts w:ascii="Arial" w:hAnsi="Arial" w:cs="Arial"/>
+          <w:color w:val="000000" w:themeColor="text1"/>
+        </w:rPr>
+      </w:pPr>
+    </w:p>
+    <w:p>
+      <w:pPr>
+        <w:rPr>
+          <w:rFonts w:ascii="Arial" w:hAnsi="Arial" w:cs="Arial"/>
+          <w:color w:val="000000" w:themeColor="text1"/>
+        </w:rPr>
+      </w:pPr>
+    </w:p>
+    <w:p>
+      <w:pPr>
+        <w:rPr>
+          <w:rFonts w:ascii="Arial" w:hAnsi="Arial" w:cs="Arial"/>
+          <w:color w:val="000000" w:themeColor="text1"/>
+        </w:rPr>
+      </w:pPr>
+    </w:p>
+    <w:p>
+      <w:pPr>
+        <w:rPr>
+          <w:rFonts w:ascii="Arial" w:hAnsi="Arial" w:cs="Arial"/>
+          <w:color w:val="000000" w:themeColor="text1"/>
+        </w:rPr>
+      </w:pPr>
+    </w:p>
+    <w:p>
+      <w:pPr>
+        <w:rPr>
+          <w:rFonts w:ascii="Arial" w:hAnsi="Arial" w:cs="Arial"/>
+          <w:color w:val="000000" w:themeColor="text1"/>
+        </w:rPr>
+      </w:pPr>
+    </w:p>
+    <w:p>
+      <w:pPr>
+        <w:rPr>
+          <w:rFonts w:ascii="Arial" w:hAnsi="Arial" w:cs="Arial"/>
+          <w:color w:val="000000" w:themeColor="text1"/>
+        </w:rPr>
+      </w:pPr>
+    </w:p>
+    <w:p>
+      <w:pPr>
+        <w:rPr>
+          <w:rFonts w:ascii="Arial" w:hAnsi="Arial" w:cs="Arial"/>
+          <w:color w:val="000000" w:themeColor="text1"/>
+        </w:rPr>
+      </w:pPr>
+    </w:p>
+    <w:p>
+      <w:pPr>
+        <w:pStyle w:val="Listenabsatz"/>
+        <w:numPr>
+          <w:ilvl w:val="1"/>
+          <w:numId w:val="4"/>
+        </w:numPr>
+        <w:rPr>
+          <w:rFonts w:ascii="Arial" w:hAnsi="Arial" w:cs="Arial"/>
+          <w:b/>
+        </w:rPr>
+      </w:pPr>
+      <w:r>
+        <w:rPr>
+          <w:rFonts w:ascii="Arial" w:hAnsi="Arial" w:cs="Arial"/>
+          <w:b/>
+        </w:rPr>
+        <w:lastRenderedPageBreak/>
+        <w:t>Beide Benutzungsoberflächen GUI und TUI</w:t>
+      </w:r>
+    </w:p>
+    <w:p>
+      <w:pPr>
+        <w:rPr>
+          <w:rFonts w:ascii="Arial" w:hAnsi="Arial" w:cs="Arial"/>
+          <w:color w:val="000000" w:themeColor="text1"/>
+        </w:rPr>
+      </w:pPr>
+      <w:r>
+        <w:rPr>
+          <w:rFonts w:ascii="Arial" w:hAnsi="Arial" w:cs="Arial"/>
+          <w:color w:val="000000" w:themeColor="text1"/>
+        </w:rPr>
+        <w:t>GUI:</w:t>
+      </w:r>
+    </w:p>
+    <w:p>
+      <w:pPr>
+        <w:rPr>
+          <w:rFonts w:ascii="Arial" w:hAnsi="Arial" w:cs="Arial"/>
+          <w:color w:val="000000" w:themeColor="text1"/>
+        </w:rPr>
+      </w:pPr>
+      <w:r>
+        <w:rPr>
+          <w:rFonts w:ascii="Arial" w:hAnsi="Arial" w:cs="Arial"/>
+          <w:noProof/>
+          <w:color w:val="000000" w:themeColor="text1"/>
+          <w:lang w:eastAsia="de-DE"/>
+        </w:rPr>
+        <w:drawing>
+          <wp:inline distT="0" distB="0" distL="0" distR="0">
+            <wp:extent cx="3172636" cy="4429125"/>
+            <wp:effectExtent l="0" t="0" r="8890" b="0"/>
+            <wp:docPr id="10" name="Grafik 10"/>
+            <wp:cNvGraphicFramePr>
+              <a:graphicFrameLocks xmlns:a="http://schemas.openxmlformats.org/drawingml/2006/main" noChangeAspect="1"/>
+            </wp:cNvGraphicFramePr>
+            <a:graphic xmlns:a="http://schemas.openxmlformats.org/drawingml/2006/main">
+              <a:graphicData uri="http://schemas.openxmlformats.org/drawingml/2006/picture">
+                <pic:pic xmlns:pic="http://schemas.openxmlformats.org/drawingml/2006/picture">
+                  <pic:nvPicPr>
+                    <pic:cNvPr id="10" name="GUI.PNG"/>
+                    <pic:cNvPicPr/>
+                  </pic:nvPicPr>
+                  <pic:blipFill>
+                    <a:blip r:embed="rId15">
+                      <a:extLst>
+                        <a:ext uri="{28A0092B-C50C-407E-A947-70E740481C1C}">
+                          <a14:useLocalDpi xmlns:a14="http://schemas.microsoft.com/office/drawing/2010/main" val="0"/>
+                        </a:ext>
+                      </a:extLst>
+                    </a:blip>
+                    <a:stretch>
+                      <a:fillRect/>
+                    </a:stretch>
+                  </pic:blipFill>
+                  <pic:spPr>
+                    <a:xfrm>
+                      <a:off x="0" y="0"/>
+                      <a:ext cx="3179055" cy="4438087"/>
+                    </a:xfrm>
+                    <a:prstGeom prst="rect">
+                      <a:avLst/>
+                    </a:prstGeom>
+                  </pic:spPr>
+                </pic:pic>
+              </a:graphicData>
+            </a:graphic>
+          </wp:inline>
+        </w:drawing>
+      </w:r>
+    </w:p>
+    <w:p>
+      <w:pPr>
+        <w:rPr>
+          <w:rFonts w:ascii="Arial" w:hAnsi="Arial" w:cs="Arial"/>
+          <w:color w:val="000000" w:themeColor="text1"/>
+        </w:rPr>
+      </w:pPr>
+      <w:r>
+        <w:rPr>
+          <w:rFonts w:ascii="Arial" w:hAnsi="Arial" w:cs="Arial"/>
+          <w:color w:val="000000" w:themeColor="text1"/>
+        </w:rPr>
+        <w:t>TUI:</w:t>
+      </w:r>
+    </w:p>
+    <w:p>
+      <w:pPr>
+        <w:rPr>
+          <w:rFonts w:ascii="Arial" w:hAnsi="Arial" w:cs="Arial"/>
+          <w:color w:val="000000" w:themeColor="text1"/>
+        </w:rPr>
+      </w:pPr>
+      <w:r>
+        <w:rPr>
+          <w:rFonts w:ascii="Arial" w:hAnsi="Arial" w:cs="Arial"/>
+          <w:noProof/>
+          <w:color w:val="000000" w:themeColor="text1"/>
+          <w:lang w:eastAsia="de-DE"/>
+        </w:rPr>
+        <w:drawing>
+          <wp:inline distT="0" distB="0" distL="0" distR="0">
+            <wp:extent cx="3162300" cy="3359785"/>
+            <wp:effectExtent l="0" t="0" r="0" b="0"/>
+            <wp:docPr id="12" name="Grafik 12"/>
+            <wp:cNvGraphicFramePr>
+              <a:graphicFrameLocks xmlns:a="http://schemas.openxmlformats.org/drawingml/2006/main" noChangeAspect="1"/>
+            </wp:cNvGraphicFramePr>
+            <a:graphic xmlns:a="http://schemas.openxmlformats.org/drawingml/2006/main">
+              <a:graphicData uri="http://schemas.openxmlformats.org/drawingml/2006/picture">
+                <pic:pic xmlns:pic="http://schemas.openxmlformats.org/drawingml/2006/picture">
+                  <pic:nvPicPr>
+                    <pic:cNvPr id="12" name="TUI.PNG"/>
+                    <pic:cNvPicPr/>
+                  </pic:nvPicPr>
+                  <pic:blipFill>
+                    <a:blip r:embed="rId16">
+                      <a:extLst>
+                        <a:ext uri="{28A0092B-C50C-407E-A947-70E740481C1C}">
+                          <a14:useLocalDpi xmlns:a14="http://schemas.microsoft.com/office/drawing/2010/main" val="0"/>
+                        </a:ext>
+                      </a:extLst>
+                    </a:blip>
+                    <a:stretch>
+                      <a:fillRect/>
+                    </a:stretch>
+                  </pic:blipFill>
+                  <pic:spPr>
+                    <a:xfrm>
+                      <a:off x="0" y="0"/>
+                      <a:ext cx="3168514" cy="3366387"/>
+                    </a:xfrm>
+                    <a:prstGeom prst="rect">
+                      <a:avLst/>
+                    </a:prstGeom>
+                  </pic:spPr>
+                </pic:pic>
+              </a:graphicData>
+            </a:graphic>
+          </wp:inline>
+        </w:drawing>
+      </w:r>
+    </w:p>
+    <w:p>
+      <w:pPr>
+        <w:rPr>
+          <w:rFonts w:ascii="Arial" w:hAnsi="Arial" w:cs="Arial"/>
+          <w:color w:val="000000" w:themeColor="text1"/>
+        </w:rPr>
+      </w:pPr>
+    </w:p>
+    <w:p>
+      <w:pPr>
+        <w:pStyle w:val="Listenabsatz"/>
+        <w:numPr>
+          <w:ilvl w:val="1"/>
+          <w:numId w:val="4"/>
+        </w:numPr>
+        <w:rPr>
+          <w:rFonts w:ascii="Arial" w:hAnsi="Arial" w:cs="Arial"/>
+          <w:b/>
+        </w:rPr>
+      </w:pPr>
+      <w:r>
+        <w:rPr>
+          <w:rFonts w:ascii="Arial" w:hAnsi="Arial" w:cs="Arial"/>
+          <w:b/>
+        </w:rPr>
+        <w:lastRenderedPageBreak/>
+        <w:t>Beide Datenhaltungen</w:t>
+      </w:r>
+    </w:p>
+    <w:p>
+      <w:pPr>
+        <w:rPr>
+          <w:rFonts w:ascii="Arial" w:hAnsi="Arial" w:cs="Arial"/>
+          <w:color w:val="000000" w:themeColor="text1"/>
+        </w:rPr>
+      </w:pPr>
+      <w:r>
+        <w:rPr>
+          <w:rFonts w:ascii="Arial" w:hAnsi="Arial" w:cs="Arial"/>
+          <w:color w:val="000000" w:themeColor="text1"/>
+        </w:rPr>
+        <w:t>ER-Modell:</w:t>
+      </w:r>
+    </w:p>
+    <w:p>
+      <w:pPr>
+        <w:rPr>
+          <w:rFonts w:ascii="Arial" w:hAnsi="Arial" w:cs="Arial"/>
+          <w:color w:val="000000" w:themeColor="text1"/>
+        </w:rPr>
+      </w:pPr>
+      <w:r>
+        <w:rPr>
+          <w:rFonts w:ascii="Arial" w:hAnsi="Arial" w:cs="Arial"/>
+          <w:noProof/>
+          <w:color w:val="000000" w:themeColor="text1"/>
+          <w:lang w:eastAsia="de-DE"/>
+        </w:rPr>
+        <w:drawing>
+          <wp:inline distT="0" distB="0" distL="0" distR="0">
+            <wp:extent cx="5760720" cy="2483485"/>
+            <wp:effectExtent l="0" t="0" r="0" b="0"/>
+            <wp:docPr id="13" name="Grafik 13"/>
+            <wp:cNvGraphicFramePr>
+              <a:graphicFrameLocks xmlns:a="http://schemas.openxmlformats.org/drawingml/2006/main" noChangeAspect="1"/>
+            </wp:cNvGraphicFramePr>
+            <a:graphic xmlns:a="http://schemas.openxmlformats.org/drawingml/2006/main">
+              <a:graphicData uri="http://schemas.openxmlformats.org/drawingml/2006/picture">
+                <pic:pic xmlns:pic="http://schemas.openxmlformats.org/drawingml/2006/picture">
+                  <pic:nvPicPr>
+                    <pic:cNvPr id="13" name="ER.png"/>
+                    <pic:cNvPicPr/>
+                  </pic:nvPicPr>
+                  <pic:blipFill>
+                    <a:blip r:embed="rId17">
+                      <a:extLst>
+                        <a:ext uri="{28A0092B-C50C-407E-A947-70E740481C1C}">
+                          <a14:useLocalDpi xmlns:a14="http://schemas.microsoft.com/office/drawing/2010/main" val="0"/>
+                        </a:ext>
+                      </a:extLst>
+                    </a:blip>
+                    <a:stretch>
+                      <a:fillRect/>
+                    </a:stretch>
+                  </pic:blipFill>
+                  <pic:spPr>
+                    <a:xfrm>
+                      <a:off x="0" y="0"/>
+                      <a:ext cx="5760720" cy="2483485"/>
+                    </a:xfrm>
+                    <a:prstGeom prst="rect">
+                      <a:avLst/>
+                    </a:prstGeom>
+                  </pic:spPr>
+                </pic:pic>
+              </a:graphicData>
+            </a:graphic>
+          </wp:inline>
+        </w:drawing>
+      </w:r>
+    </w:p>
+    <w:p>
+      <w:pPr>
+        <w:rPr>
+          <w:rFonts w:ascii="Arial" w:hAnsi="Arial" w:cs="Arial"/>
+          <w:color w:val="000000" w:themeColor="text1"/>
+        </w:rPr>
+      </w:pPr>
+      <w:r>
+        <w:rPr>
+          <w:rFonts w:ascii="Arial" w:hAnsi="Arial" w:cs="Arial"/>
+          <w:color w:val="000000" w:themeColor="text1"/>
+        </w:rPr>
+        <w:t>XML-Schema:</w:t>
+      </w:r>
+    </w:p>
+    <w:p>
+      <w:pPr>
+        <w:rPr>
+          <w:rFonts w:ascii="Arial" w:hAnsi="Arial" w:cs="Arial"/>
+          <w:color w:val="000000" w:themeColor="text1"/>
+        </w:rPr>
+      </w:pPr>
+      <w:r>
+        <w:rPr>
+          <w:rFonts w:ascii="Arial" w:hAnsi="Arial" w:cs="Arial"/>
+          <w:noProof/>
+          <w:color w:val="000000" w:themeColor="text1"/>
+          <w:lang w:eastAsia="de-DE"/>
+        </w:rPr>
+        <w:drawing>
+          <wp:inline distT="0" distB="0" distL="0" distR="0">
+            <wp:extent cx="5760720" cy="4457700"/>
+            <wp:effectExtent l="0" t="0" r="0" b="0"/>
+            <wp:docPr id="14" name="Grafik 14"/>
+            <wp:cNvGraphicFramePr>
+              <a:graphicFrameLocks xmlns:a="http://schemas.openxmlformats.org/drawingml/2006/main" noChangeAspect="1"/>
+            </wp:cNvGraphicFramePr>
+            <a:graphic xmlns:a="http://schemas.openxmlformats.org/drawingml/2006/main">
+              <a:graphicData uri="http://schemas.openxmlformats.org/drawingml/2006/picture">
+                <pic:pic xmlns:pic="http://schemas.openxmlformats.org/drawingml/2006/picture">
+                  <pic:nvPicPr>
+                    <pic:cNvPr id="14" name="XML-Schema.PNG"/>
+                    <pic:cNvPicPr/>
+                  </pic:nvPicPr>
+                  <pic:blipFill>
+                    <a:blip r:embed="rId18">
+                      <a:extLst>
+                        <a:ext uri="{28A0092B-C50C-407E-A947-70E740481C1C}">
+                          <a14:useLocalDpi xmlns:a14="http://schemas.microsoft.com/office/drawing/2010/main" val="0"/>
+                        </a:ext>
+                      </a:extLst>
+                    </a:blip>
+                    <a:stretch>
+                      <a:fillRect/>
+                    </a:stretch>
+                  </pic:blipFill>
+                  <pic:spPr>
+                    <a:xfrm>
+                      <a:off x="0" y="0"/>
+                      <a:ext cx="5760720" cy="4457700"/>
+                    </a:xfrm>
+                    <a:prstGeom prst="rect">
+                      <a:avLst/>
+                    </a:prstGeom>
+                  </pic:spPr>
+                </pic:pic>
+              </a:graphicData>
+            </a:graphic>
+          </wp:inline>
+        </w:drawing>
+      </w:r>
+    </w:p>
+    <w:p>
+      <w:pPr>
+        <w:rPr>
+          <w:rFonts w:ascii="Arial" w:hAnsi="Arial" w:cs="Arial"/>
+          <w:color w:val="000000" w:themeColor="text1"/>
+        </w:rPr>
+      </w:pPr>
+    </w:p>
+    <w:p>
+      <w:pPr>
+        <w:rPr>
+          <w:rFonts w:ascii="Arial" w:hAnsi="Arial" w:cs="Arial"/>
+          <w:color w:val="000000" w:themeColor="text1"/>
+        </w:rPr>
+      </w:pPr>
+    </w:p>
+    <w:p>
+      <w:pPr>
+        <w:rPr>
+          <w:rFonts w:ascii="Arial" w:hAnsi="Arial" w:cs="Arial"/>
+          <w:color w:val="000000" w:themeColor="text1"/>
+        </w:rPr>
+      </w:pPr>
+    </w:p>
+    <w:p>
+      <w:pPr>
+        <w:rPr>
+          <w:rFonts w:ascii="Arial" w:hAnsi="Arial" w:cs="Arial"/>
+          <w:color w:val="000000" w:themeColor="text1"/>
+        </w:rPr>
+      </w:pPr>
+    </w:p>
+    <w:p>
+      <w:pPr>
+        <w:rPr>
+          <w:rFonts w:ascii="Arial" w:hAnsi="Arial" w:cs="Arial"/>
+          <w:color w:val="000000" w:themeColor="text1"/>
+        </w:rPr>
+      </w:pPr>
+      <w:bookmarkStart w:id="0" w:name="_GoBack"/>
+      <w:bookmarkEnd w:id="0"/>
+    </w:p>
+    <w:p>
+      <w:pPr>
+        <w:pStyle w:val="Listenabsatz"/>
+        <w:numPr>
+          <w:ilvl w:val="1"/>
+          <w:numId w:val="4"/>
+        </w:numPr>
+        <w:rPr>
+          <w:rFonts w:ascii="Arial" w:hAnsi="Arial" w:cs="Arial"/>
+          <w:b/>
+        </w:rPr>
+      </w:pPr>
+      <w:r>
+        <w:rPr>
+          <w:rFonts w:ascii="Arial" w:hAnsi="Arial" w:cs="Arial"/>
+          <w:b/>
+        </w:rPr>
+        <w:lastRenderedPageBreak/>
+        <w:t>Konkrete Realisierung des Design-Patterns</w:t>
+      </w:r>
+    </w:p>
+    <w:p>
+      <w:pPr>
+        <w:rPr>
+          <w:rFonts w:ascii="Arial" w:hAnsi="Arial" w:cs="Arial"/>
+          <w:color w:val="000000" w:themeColor="text1"/>
+        </w:rPr>
+      </w:pPr>
+    </w:p>
+    <w:p>
+      <w:pPr>
+        <w:rPr>
+          <w:rFonts w:ascii="Arial" w:hAnsi="Arial" w:cs="Arial"/>
+          <w:color w:val="000000" w:themeColor="text1"/>
+        </w:rPr>
+      </w:pPr>
+    </w:p>
+    <w:p>
+      <w:pPr>
+        <w:rPr>
+          <w:rFonts w:ascii="Arial" w:hAnsi="Arial" w:cs="Arial"/>
+          <w:color w:val="000000" w:themeColor="text1"/>
+        </w:rPr>
+      </w:pPr>
+    </w:p>
+    <w:p>
+      <w:pPr>
+        <w:rPr>
+          <w:rFonts w:ascii="Arial" w:hAnsi="Arial" w:cs="Arial"/>
+          <w:color w:val="000000" w:themeColor="text1"/>
+        </w:rPr>
+      </w:pPr>
+    </w:p>
+    <w:p>
+      <w:pPr>
+        <w:rPr>
+          <w:rFonts w:ascii="Arial" w:hAnsi="Arial" w:cs="Arial"/>
+          <w:color w:val="000000" w:themeColor="text1"/>
+        </w:rPr>
+      </w:pPr>
+    </w:p>
+    <w:p>
+      <w:pPr>
+        <w:rPr>
+          <w:rFonts w:ascii="Arial" w:hAnsi="Arial" w:cs="Arial"/>
+          <w:color w:val="000000" w:themeColor="text1"/>
+        </w:rPr>
+      </w:pPr>
+    </w:p>
+    <w:p>
+      <w:pPr>
+        <w:rPr>
+          <w:rFonts w:ascii="Arial" w:hAnsi="Arial" w:cs="Arial"/>
+          <w:color w:val="000000" w:themeColor="text1"/>
+        </w:rPr>
+      </w:pPr>
+    </w:p>
+    <w:p>
+      <w:pPr>
+        <w:rPr>
+          <w:rFonts w:ascii="Arial" w:hAnsi="Arial" w:cs="Arial"/>
+          <w:color w:val="000000" w:themeColor="text1"/>
+        </w:rPr>
+      </w:pPr>
+    </w:p>
+    <w:p>
+      <w:pPr>
+        <w:rPr>
+          <w:rFonts w:ascii="Arial" w:hAnsi="Arial" w:cs="Arial"/>
+          <w:color w:val="000000" w:themeColor="text1"/>
+        </w:rPr>
+      </w:pPr>
+    </w:p>
+    <w:p>
+      <w:pPr>
+        <w:rPr>
+          <w:rFonts w:ascii="Arial" w:hAnsi="Arial" w:cs="Arial"/>
+          <w:color w:val="000000" w:themeColor="text1"/>
+        </w:rPr>
+      </w:pPr>
+    </w:p>
+    <w:p>
+      <w:pPr>
+        <w:rPr>
+          <w:rFonts w:ascii="Arial" w:hAnsi="Arial" w:cs="Arial"/>
+          <w:color w:val="000000" w:themeColor="text1"/>
+        </w:rPr>
+      </w:pPr>
+    </w:p>
+    <w:p>
+      <w:pPr>
+        <w:rPr>
+          <w:rFonts w:ascii="Arial" w:hAnsi="Arial" w:cs="Arial"/>
+          <w:color w:val="000000" w:themeColor="text1"/>
+        </w:rPr>
+      </w:pPr>
+    </w:p>
+    <w:p>
+      <w:pPr>
+        <w:rPr>
+          <w:rFonts w:ascii="Arial" w:hAnsi="Arial" w:cs="Arial"/>
+          <w:color w:val="000000" w:themeColor="text1"/>
+        </w:rPr>
+      </w:pPr>
+    </w:p>
+    <w:p>
+      <w:pPr>
+        <w:rPr>
+          <w:rFonts w:ascii="Arial" w:hAnsi="Arial" w:cs="Arial"/>
+          <w:color w:val="000000" w:themeColor="text1"/>
+        </w:rPr>
+      </w:pPr>
+    </w:p>
+    <w:p>
+      <w:pPr>
+        <w:rPr>
+          <w:rFonts w:ascii="Arial" w:hAnsi="Arial" w:cs="Arial"/>
+          <w:color w:val="000000" w:themeColor="text1"/>
+        </w:rPr>
+      </w:pPr>
+    </w:p>
+    <w:p>
+      <w:pPr>
+        <w:rPr>
+          <w:rFonts w:ascii="Arial" w:hAnsi="Arial" w:cs="Arial"/>
+          <w:color w:val="000000" w:themeColor="text1"/>
+        </w:rPr>
+      </w:pPr>
+    </w:p>
+    <w:p>
+      <w:pPr>
+        <w:rPr>
+          <w:rFonts w:ascii="Arial" w:hAnsi="Arial" w:cs="Arial"/>
+          <w:color w:val="000000" w:themeColor="text1"/>
+        </w:rPr>
+      </w:pPr>
+    </w:p>
+    <w:p>
+      <w:pPr>
+        <w:rPr>
+          <w:rFonts w:ascii="Arial" w:hAnsi="Arial" w:cs="Arial"/>
+          <w:color w:val="000000" w:themeColor="text1"/>
+        </w:rPr>
+      </w:pPr>
+    </w:p>
+    <w:p>
+      <w:pPr>
+        <w:rPr>
+          <w:rFonts w:ascii="Arial" w:hAnsi="Arial" w:cs="Arial"/>
+          <w:color w:val="000000" w:themeColor="text1"/>
+        </w:rPr>
+      </w:pPr>
+    </w:p>
+    <w:p>
+      <w:pPr>
+        <w:rPr>
+          <w:rFonts w:ascii="Arial" w:hAnsi="Arial" w:cs="Arial"/>
+          <w:color w:val="000000" w:themeColor="text1"/>
+        </w:rPr>
+      </w:pPr>
+    </w:p>
+    <w:p>
+      <w:pPr>
+        <w:rPr>
+          <w:rFonts w:ascii="Arial" w:hAnsi="Arial" w:cs="Arial"/>
+          <w:color w:val="000000" w:themeColor="text1"/>
+        </w:rPr>
+      </w:pPr>
+    </w:p>
+    <w:p>
+      <w:pPr>
+        <w:rPr>
+          <w:rFonts w:ascii="Arial" w:hAnsi="Arial" w:cs="Arial"/>
+          <w:color w:val="000000" w:themeColor="text1"/>
+        </w:rPr>
+      </w:pPr>
+    </w:p>
+    <w:p>
+      <w:pPr>
+        <w:rPr>
+          <w:rFonts w:ascii="Arial" w:hAnsi="Arial" w:cs="Arial"/>
+          <w:color w:val="000000" w:themeColor="text1"/>
+        </w:rPr>
+      </w:pPr>
+    </w:p>
+    <w:p>
+      <w:pPr>
+        <w:rPr>
+          <w:rFonts w:ascii="Arial" w:hAnsi="Arial" w:cs="Arial"/>
+          <w:color w:val="000000" w:themeColor="text1"/>
+        </w:rPr>
+      </w:pPr>
+    </w:p>
+    <w:p>
+      <w:pPr>
+        <w:rPr>
+          <w:rFonts w:ascii="Arial" w:hAnsi="Arial" w:cs="Arial"/>
+          <w:color w:val="000000" w:themeColor="text1"/>
+        </w:rPr>
+      </w:pPr>
+    </w:p>
+    <w:p>
+      <w:pPr>
+        <w:rPr>
+          <w:rFonts w:ascii="Arial" w:hAnsi="Arial" w:cs="Arial"/>
+          <w:color w:val="000000" w:themeColor="text1"/>
+        </w:rPr>
+      </w:pPr>
+    </w:p>
+    <w:p>
+      <w:pPr>
+        <w:rPr>
+          <w:rFonts w:ascii="Arial" w:hAnsi="Arial" w:cs="Arial"/>
+          <w:color w:val="000000" w:themeColor="text1"/>
+        </w:rPr>
+      </w:pPr>
+    </w:p>
+    <w:p>
+      <w:pPr>
+        <w:rPr>
+          <w:rFonts w:ascii="Arial" w:hAnsi="Arial" w:cs="Arial"/>
+          <w:color w:val="000000" w:themeColor="text1"/>
+        </w:rPr>
+      </w:pPr>
+    </w:p>
+    <w:p>
+      <w:pPr>
+        <w:rPr>
+          <w:rFonts w:ascii="Arial" w:hAnsi="Arial" w:cs="Arial"/>
+          <w:color w:val="000000" w:themeColor="text1"/>
+        </w:rPr>
+      </w:pPr>
+    </w:p>
+    <w:p>
+      <w:pPr>
+        <w:rPr>
+          <w:rFonts w:ascii="Arial" w:hAnsi="Arial" w:cs="Arial"/>
+          <w:color w:val="000000" w:themeColor="text1"/>
+        </w:rPr>
+      </w:pPr>
+    </w:p>
+    <w:p>
+      <w:pPr>
+        <w:rPr>
+          <w:rFonts w:ascii="Arial" w:hAnsi="Arial" w:cs="Arial"/>
+          <w:color w:val="000000" w:themeColor="text1"/>
+        </w:rPr>
+      </w:pPr>
+    </w:p>
+    <w:p>
+      <w:pPr>
+        <w:rPr>
+          <w:rFonts w:ascii="Arial" w:hAnsi="Arial" w:cs="Arial"/>
+          <w:color w:val="000000" w:themeColor="text1"/>
+        </w:rPr>
+      </w:pPr>
+    </w:p>
+    <w:p>
+      <w:pPr>
+        <w:rPr>
+          <w:rFonts w:ascii="Arial" w:hAnsi="Arial" w:cs="Arial"/>
+          <w:color w:val="000000" w:themeColor="text1"/>
+        </w:rPr>
+      </w:pPr>
+    </w:p>
+    <w:p>
+      <w:pPr>
+        <w:rPr>
+          <w:rFonts w:ascii="Arial" w:hAnsi="Arial" w:cs="Arial"/>
+          <w:color w:val="000000" w:themeColor="text1"/>
+        </w:rPr>
+      </w:pPr>
+    </w:p>
+    <w:p>
+      <w:pPr>
+        <w:rPr>
+          <w:rFonts w:ascii="Arial" w:hAnsi="Arial" w:cs="Arial"/>
+          <w:color w:val="000000" w:themeColor="text1"/>
+        </w:rPr>
+      </w:pPr>
+    </w:p>
+    <w:p>
+      <w:pPr>
+        <w:rPr>
+          <w:rFonts w:ascii="Arial" w:hAnsi="Arial" w:cs="Arial"/>
+          <w:color w:val="000000" w:themeColor="text1"/>
+        </w:rPr>
+      </w:pPr>
+    </w:p>
+    <w:p>
+      <w:pPr>
+        <w:rPr>
+          <w:rFonts w:ascii="Arial" w:hAnsi="Arial" w:cs="Arial"/>
+          <w:color w:val="000000" w:themeColor="text1"/>
+        </w:rPr>
+      </w:pPr>
+    </w:p>
+    <w:p>
+      <w:pPr>
+        <w:pStyle w:val="Listenabsatz"/>
+        <w:numPr>
+          <w:ilvl w:val="1"/>
+          <w:numId w:val="4"/>
+        </w:numPr>
+        <w:rPr>
+          <w:rFonts w:ascii="Arial" w:hAnsi="Arial" w:cs="Arial"/>
+          <w:b/>
+          <w:color w:val="000000" w:themeColor="text1"/>
+        </w:rPr>
+      </w:pPr>
+      <w:r>
+        <w:rPr>
+          <w:rFonts w:ascii="Arial" w:hAnsi="Arial" w:cs="Arial"/>
+          <w:b/>
+        </w:rPr>
+        <w:lastRenderedPageBreak/>
+        <w:t>Sequenzdiagramm</w:t>
+      </w:r>
+    </w:p>
+    <w:p>
+      <w:pPr>
+        <w:rPr>
+          <w:rFonts w:ascii="Arial" w:hAnsi="Arial" w:cs="Arial"/>
+          <w:color w:val="000000" w:themeColor="text1"/>
+        </w:rPr>
+      </w:pPr>
+    </w:p>
+    <w:p>
+      <w:pPr>
+        <w:rPr>
+          <w:rFonts w:ascii="Arial" w:hAnsi="Arial" w:cs="Arial"/>
+          <w:color w:val="000000" w:themeColor="text1"/>
+        </w:rPr>
+      </w:pPr>
+    </w:p>
+    <w:p>
+      <w:pPr>
+        <w:rPr>
+          <w:rFonts w:ascii="Arial" w:hAnsi="Arial" w:cs="Arial"/>
+          <w:color w:val="000000" w:themeColor="text1"/>
+        </w:rPr>
+      </w:pPr>
+    </w:p>
+    <w:p>
+      <w:pPr>
+        <w:rPr>
+          <w:rFonts w:ascii="Arial" w:hAnsi="Arial" w:cs="Arial"/>
+          <w:color w:val="000000" w:themeColor="text1"/>
+        </w:rPr>
+      </w:pPr>
+    </w:p>
+    <w:p>
+      <w:pPr>
+        <w:rPr>
+          <w:rFonts w:ascii="Arial" w:hAnsi="Arial" w:cs="Arial"/>
+          <w:color w:val="000000" w:themeColor="text1"/>
+        </w:rPr>
+      </w:pPr>
+    </w:p>
+    <w:p>
+      <w:pPr>
+        <w:rPr>
+          <w:rFonts w:ascii="Arial" w:hAnsi="Arial" w:cs="Arial"/>
+          <w:color w:val="000000" w:themeColor="text1"/>
+        </w:rPr>
+      </w:pPr>
+    </w:p>
+    <w:p>
+      <w:pPr>
+        <w:rPr>
+          <w:rFonts w:ascii="Arial" w:hAnsi="Arial" w:cs="Arial"/>
+          <w:color w:val="000000" w:themeColor="text1"/>
+        </w:rPr>
+      </w:pPr>
+    </w:p>
+    <w:p>
+      <w:pPr>
+        <w:rPr>
+          <w:rFonts w:ascii="Arial" w:hAnsi="Arial" w:cs="Arial"/>
+          <w:color w:val="000000" w:themeColor="text1"/>
+        </w:rPr>
+      </w:pPr>
+    </w:p>
+    <w:p>
+      <w:pPr>
+        <w:rPr>
+          <w:rFonts w:ascii="Arial" w:hAnsi="Arial" w:cs="Arial"/>
+          <w:color w:val="000000" w:themeColor="text1"/>
+        </w:rPr>
+      </w:pPr>
+    </w:p>
+    <w:p>
+      <w:pPr>
+        <w:rPr>
+          <w:rFonts w:ascii="Arial" w:hAnsi="Arial" w:cs="Arial"/>
+          <w:color w:val="000000" w:themeColor="text1"/>
+        </w:rPr>
+      </w:pPr>
+    </w:p>
+    <w:p>
+      <w:pPr>
+        <w:rPr>
+          <w:rFonts w:ascii="Arial" w:hAnsi="Arial" w:cs="Arial"/>
+          <w:color w:val="000000" w:themeColor="text1"/>
+        </w:rPr>
+      </w:pPr>
+    </w:p>
+    <w:p>
+      <w:pPr>
+        <w:rPr>
+          <w:rFonts w:ascii="Arial" w:hAnsi="Arial" w:cs="Arial"/>
+          <w:color w:val="000000" w:themeColor="text1"/>
+        </w:rPr>
+      </w:pPr>
+    </w:p>
+    <w:p>
+      <w:pPr>
+        <w:rPr>
+          <w:rFonts w:ascii="Arial" w:hAnsi="Arial" w:cs="Arial"/>
+          <w:color w:val="000000" w:themeColor="text1"/>
+        </w:rPr>
+      </w:pPr>
+    </w:p>
+    <w:p>
+      <w:pPr>
+        <w:rPr>
+          <w:rFonts w:ascii="Arial" w:hAnsi="Arial" w:cs="Arial"/>
+          <w:color w:val="000000" w:themeColor="text1"/>
+        </w:rPr>
+      </w:pPr>
+    </w:p>
+    <w:p>
+      <w:pPr>
+        <w:rPr>
+          <w:rFonts w:ascii="Arial" w:hAnsi="Arial" w:cs="Arial"/>
+          <w:color w:val="000000" w:themeColor="text1"/>
+        </w:rPr>
+      </w:pPr>
+    </w:p>
+    <w:p>
+      <w:pPr>
+        <w:rPr>
+          <w:rFonts w:ascii="Arial" w:hAnsi="Arial" w:cs="Arial"/>
+          <w:color w:val="000000" w:themeColor="text1"/>
+        </w:rPr>
+      </w:pPr>
+    </w:p>
+    <w:p>
+      <w:pPr>
+        <w:rPr>
+          <w:rFonts w:ascii="Arial" w:hAnsi="Arial" w:cs="Arial"/>
+          <w:color w:val="000000" w:themeColor="text1"/>
+        </w:rPr>
+      </w:pPr>
+    </w:p>
+    <w:p>
+      <w:pPr>
+        <w:rPr>
+          <w:rFonts w:ascii="Arial" w:hAnsi="Arial" w:cs="Arial"/>
+          <w:color w:val="000000" w:themeColor="text1"/>
+        </w:rPr>
+      </w:pPr>
+    </w:p>
+    <w:p>
+      <w:pPr>
+        <w:rPr>
+          <w:rFonts w:ascii="Arial" w:hAnsi="Arial" w:cs="Arial"/>
+          <w:color w:val="000000" w:themeColor="text1"/>
+        </w:rPr>
+      </w:pPr>
+    </w:p>
+    <w:p>
+      <w:pPr>
+        <w:rPr>
+          <w:rFonts w:ascii="Arial" w:hAnsi="Arial" w:cs="Arial"/>
+          <w:color w:val="000000" w:themeColor="text1"/>
+        </w:rPr>
+      </w:pPr>
+    </w:p>
+    <w:p>
+      <w:pPr>
+        <w:rPr>
+          <w:rFonts w:ascii="Arial" w:hAnsi="Arial" w:cs="Arial"/>
+          <w:color w:val="000000" w:themeColor="text1"/>
+        </w:rPr>
+      </w:pPr>
+    </w:p>
+    <w:p>
+      <w:pPr>
+        <w:rPr>
+          <w:rFonts w:ascii="Arial" w:hAnsi="Arial" w:cs="Arial"/>
+          <w:color w:val="000000" w:themeColor="text1"/>
+        </w:rPr>
+      </w:pPr>
+    </w:p>
+    <w:p>
+      <w:pPr>
+        <w:rPr>
+          <w:rFonts w:ascii="Arial" w:hAnsi="Arial" w:cs="Arial"/>
+          <w:color w:val="000000" w:themeColor="text1"/>
+        </w:rPr>
+      </w:pPr>
+    </w:p>
+    <w:p>
+      <w:pPr>
+        <w:rPr>
+          <w:rFonts w:ascii="Arial" w:hAnsi="Arial" w:cs="Arial"/>
+          <w:color w:val="000000" w:themeColor="text1"/>
+        </w:rPr>
+      </w:pPr>
+    </w:p>
+    <w:p>
+      <w:pPr>
+        <w:rPr>
+          <w:rFonts w:ascii="Arial" w:hAnsi="Arial" w:cs="Arial"/>
+          <w:color w:val="000000" w:themeColor="text1"/>
+        </w:rPr>
+      </w:pPr>
+    </w:p>
+    <w:p>
+      <w:pPr>
+        <w:rPr>
+          <w:rFonts w:ascii="Arial" w:hAnsi="Arial" w:cs="Arial"/>
+          <w:color w:val="000000" w:themeColor="text1"/>
+        </w:rPr>
+      </w:pPr>
+    </w:p>
+    <w:p>
+      <w:pPr>
+        <w:rPr>
+          <w:rFonts w:ascii="Arial" w:hAnsi="Arial" w:cs="Arial"/>
+          <w:color w:val="000000" w:themeColor="text1"/>
+        </w:rPr>
+      </w:pPr>
+    </w:p>
+    <w:p>
+      <w:pPr>
+        <w:rPr>
+          <w:rFonts w:ascii="Arial" w:hAnsi="Arial" w:cs="Arial"/>
+          <w:color w:val="000000" w:themeColor="text1"/>
+        </w:rPr>
+      </w:pPr>
+    </w:p>
+    <w:p>
+      <w:pPr>
+        <w:rPr>
+          <w:rFonts w:ascii="Arial" w:hAnsi="Arial" w:cs="Arial"/>
+          <w:color w:val="000000" w:themeColor="text1"/>
+        </w:rPr>
+      </w:pPr>
+    </w:p>
+    <w:p>
+      <w:pPr>
+        <w:rPr>
+          <w:rFonts w:ascii="Arial" w:hAnsi="Arial" w:cs="Arial"/>
+          <w:color w:val="000000" w:themeColor="text1"/>
+        </w:rPr>
+      </w:pPr>
+    </w:p>
+    <w:p>
+      <w:pPr>
+        <w:rPr>
+          <w:rFonts w:ascii="Arial" w:hAnsi="Arial" w:cs="Arial"/>
+          <w:color w:val="000000" w:themeColor="text1"/>
+        </w:rPr>
+      </w:pPr>
+    </w:p>
+    <w:p>
+      <w:pPr>
+        <w:rPr>
+          <w:rFonts w:ascii="Arial" w:hAnsi="Arial" w:cs="Arial"/>
+          <w:color w:val="000000" w:themeColor="text1"/>
+        </w:rPr>
+      </w:pPr>
+    </w:p>
+    <w:p>
+      <w:pPr>
+        <w:rPr>
+          <w:rFonts w:ascii="Arial" w:hAnsi="Arial" w:cs="Arial"/>
+          <w:color w:val="000000" w:themeColor="text1"/>
+        </w:rPr>
+      </w:pPr>
+    </w:p>
+    <w:p>
+      <w:pPr>
+        <w:rPr>
+          <w:rFonts w:ascii="Arial" w:hAnsi="Arial" w:cs="Arial"/>
+          <w:color w:val="000000" w:themeColor="text1"/>
+        </w:rPr>
+      </w:pPr>
+    </w:p>
+    <w:p>
+      <w:pPr>
+        <w:rPr>
+          <w:rFonts w:ascii="Arial" w:hAnsi="Arial" w:cs="Arial"/>
+          <w:color w:val="000000" w:themeColor="text1"/>
+        </w:rPr>
+      </w:pPr>
+    </w:p>
+    <w:p>
+      <w:pPr>
+        <w:rPr>
+          <w:rFonts w:ascii="Arial" w:hAnsi="Arial" w:cs="Arial"/>
+          <w:color w:val="000000" w:themeColor="text1"/>
+        </w:rPr>
+      </w:pPr>
+    </w:p>
+    <w:p>
+      <w:pPr>
+        <w:rPr>
+          <w:rFonts w:ascii="Arial" w:hAnsi="Arial" w:cs="Arial"/>
+          <w:color w:val="000000" w:themeColor="text1"/>
+        </w:rPr>
+        <w:sectPr>
+          <w:headerReference w:type="default" r:id="rId19"/>
+          <w:pgSz w:w="11906" w:h="16838"/>
+          <w:pgMar w:top="1417" w:right="1417" w:bottom="1134" w:left="1417" w:header="708" w:footer="708" w:gutter="0"/>
+          <w:pgNumType w:start="4"/>
+          <w:cols w:space="708"/>
+          <w:docGrid w:linePitch="360"/>
+        </w:sectPr>
+      </w:pPr>
+    </w:p>
+    <w:p>
+      <w:pPr>
+        <w:pStyle w:val="Listenabsatz"/>
+        <w:numPr>
+          <w:ilvl w:val="0"/>
+          <w:numId w:val="4"/>
+        </w:numPr>
+        <w:rPr>
+          <w:rFonts w:ascii="Arial" w:hAnsi="Arial" w:cs="Arial"/>
+          <w:color w:val="2E74B5" w:themeColor="accent1" w:themeShade="BF"/>
+          <w:sz w:val="28"/>
+          <w:szCs w:val="28"/>
+        </w:rPr>
+      </w:pPr>
+      <w:r>
+        <w:rPr>
+          <w:rFonts w:ascii="Arial" w:hAnsi="Arial" w:cs="Arial"/>
+          <w:color w:val="2E74B5" w:themeColor="accent1" w:themeShade="BF"/>
+          <w:sz w:val="28"/>
+          <w:szCs w:val="28"/>
+        </w:rPr>
+        <w:lastRenderedPageBreak/>
+        <w:t>Quellenangabe</w:t>
+      </w:r>
+    </w:p>
+    <w:p>
+      <w:pPr>
+        <w:rPr>
+          <w:rFonts w:ascii="Arial" w:hAnsi="Arial" w:cs="Arial"/>
+          <w:color w:val="000000" w:themeColor="text1"/>
+        </w:rPr>
+      </w:pPr>
+    </w:p>
     <w:sectPr>
+      <w:headerReference w:type="default" r:id="rId20"/>
       <w:pgSz w:w="11906" w:h="16838"/>
       <w:pgMar w:top="1417" w:right="1417" w:bottom="1134" w:left="1417" w:header="708" w:footer="708" w:gutter="0"/>
-      <w:pgNumType w:start="0"/>
+      <w:pgNumType w:start="9"/>
       <w:cols w:space="708"/>
-      <w:titlePg/>
       <w:docGrid w:linePitch="360"/>
     </w:sectPr>
   </w:body>
@@ -2532,6 +3869,555 @@
 </w:endnotes>
 </file>
 
+<file path=word/footer1.xml><?xml version="1.0" encoding="utf-8"?>
+<w:ftr xmlns:wpc="http://schemas.microsoft.com/office/word/2010/wordprocessingCanvas" xmlns:cx="http://schemas.microsoft.com/office/drawing/2014/chartex" xmlns:cx1="http://schemas.microsoft.com/office/drawing/2015/9/8/chartex" xmlns:mc="http://schemas.openxmlformats.org/markup-compatibility/2006" xmlns:o="urn:schemas-microsoft-com:office:office" xmlns:r="http://schemas.openxmlformats.org/officeDocument/2006/relationships" xmlns:m="http://schemas.openxmlformats.org/officeDocument/2006/math" xmlns:v="urn:schemas-microsoft-com:vml" xmlns:wp14="http://schemas.microsoft.com/office/word/2010/wordprocessingDrawing" xmlns:wp="http://schemas.openxmlformats.org/drawingml/2006/wordprocessingDrawing" xmlns:w10="urn:schemas-microsoft-com:office:word" xmlns:w="http://schemas.openxmlformats.org/wordprocessingml/2006/main" xmlns:w14="http://schemas.microsoft.com/office/word/2010/wordml" xmlns:w15="http://schemas.microsoft.com/office/word/2012/wordml" xmlns:w16se="http://schemas.microsoft.com/office/word/2015/wordml/symex" xmlns:wpg="http://schemas.microsoft.com/office/word/2010/wordprocessingGroup" xmlns:wpi="http://schemas.microsoft.com/office/word/2010/wordprocessingInk" xmlns:wne="http://schemas.microsoft.com/office/word/2006/wordml" xmlns:wps="http://schemas.microsoft.com/office/word/2010/wordprocessingShape" mc:Ignorable="w14 w15 w16se wp14">
+  <w:sdt>
+    <w:sdtPr>
+      <w:id w:val="1487675210"/>
+      <w:docPartObj>
+        <w:docPartGallery w:val="Page Numbers (Bottom of Page)"/>
+        <w:docPartUnique/>
+      </w:docPartObj>
+    </w:sdtPr>
+    <w:sdtContent>
+      <w:p>
+        <w:pPr>
+          <w:pStyle w:val="Fuzeile"/>
+          <w:jc w:val="right"/>
+        </w:pPr>
+      </w:p>
+    </w:sdtContent>
+  </w:sdt>
+  <w:p>
+    <w:pPr>
+      <w:pStyle w:val="Fuzeile"/>
+    </w:pPr>
+  </w:p>
+</w:ftr>
+</file>
+
+<file path=word/footer2.xml><?xml version="1.0" encoding="utf-8"?>
+<w:ftr xmlns:wpc="http://schemas.microsoft.com/office/word/2010/wordprocessingCanvas" xmlns:cx="http://schemas.microsoft.com/office/drawing/2014/chartex" xmlns:cx1="http://schemas.microsoft.com/office/drawing/2015/9/8/chartex" xmlns:mc="http://schemas.openxmlformats.org/markup-compatibility/2006" xmlns:o="urn:schemas-microsoft-com:office:office" xmlns:r="http://schemas.openxmlformats.org/officeDocument/2006/relationships" xmlns:m="http://schemas.openxmlformats.org/officeDocument/2006/math" xmlns:v="urn:schemas-microsoft-com:vml" xmlns:wp14="http://schemas.microsoft.com/office/word/2010/wordprocessingDrawing" xmlns:wp="http://schemas.openxmlformats.org/drawingml/2006/wordprocessingDrawing" xmlns:w10="urn:schemas-microsoft-com:office:word" xmlns:w="http://schemas.openxmlformats.org/wordprocessingml/2006/main" xmlns:w14="http://schemas.microsoft.com/office/word/2010/wordml" xmlns:w15="http://schemas.microsoft.com/office/word/2012/wordml" xmlns:w16se="http://schemas.microsoft.com/office/word/2015/wordml/symex" xmlns:wpg="http://schemas.microsoft.com/office/word/2010/wordprocessingGroup" xmlns:wpi="http://schemas.microsoft.com/office/word/2010/wordprocessingInk" xmlns:wne="http://schemas.microsoft.com/office/word/2006/wordml" xmlns:wps="http://schemas.microsoft.com/office/word/2010/wordprocessingShape" mc:Ignorable="w14 w15 w16se wp14">
+  <w:sdt>
+    <w:sdtPr>
+      <w:id w:val="-2031713571"/>
+      <w:docPartObj>
+        <w:docPartGallery w:val="Page Numbers (Bottom of Page)"/>
+        <w:docPartUnique/>
+      </w:docPartObj>
+    </w:sdtPr>
+    <w:sdtContent>
+      <w:p>
+        <w:pPr>
+          <w:pStyle w:val="Fuzeile"/>
+          <w:jc w:val="right"/>
+        </w:pPr>
+        <w:r>
+          <w:rPr>
+            <w:noProof/>
+          </w:rPr>
+          <mc:AlternateContent>
+            <mc:Choice Requires="wps">
+              <w:drawing>
+                <wp:anchor distT="45720" distB="45720" distL="114300" distR="114300" simplePos="0" relativeHeight="251672576" behindDoc="0" locked="0" layoutInCell="1" allowOverlap="1" wp14:anchorId="20F05F6D" wp14:editId="40898B06">
+                  <wp:simplePos x="0" y="0"/>
+                  <wp:positionH relativeFrom="margin">
+                    <wp:posOffset>0</wp:posOffset>
+                  </wp:positionH>
+                  <wp:positionV relativeFrom="paragraph">
+                    <wp:posOffset>-50165</wp:posOffset>
+                  </wp:positionV>
+                  <wp:extent cx="3295650" cy="228600"/>
+                  <wp:effectExtent l="0" t="0" r="19050" b="19050"/>
+                  <wp:wrapSquare wrapText="bothSides"/>
+                  <wp:docPr id="9" name="Textfeld 2"/>
+                  <wp:cNvGraphicFramePr>
+                    <a:graphicFrameLocks xmlns:a="http://schemas.openxmlformats.org/drawingml/2006/main"/>
+                  </wp:cNvGraphicFramePr>
+                  <a:graphic xmlns:a="http://schemas.openxmlformats.org/drawingml/2006/main">
+                    <a:graphicData uri="http://schemas.microsoft.com/office/word/2010/wordprocessingShape">
+                      <wps:wsp>
+                        <wps:cNvSpPr txBox="1">
+                          <a:spLocks noChangeArrowheads="1"/>
+                        </wps:cNvSpPr>
+                        <wps:spPr bwMode="auto">
+                          <a:xfrm>
+                            <a:off x="0" y="0"/>
+                            <a:ext cx="3295650" cy="228600"/>
+                          </a:xfrm>
+                          <a:prstGeom prst="rect">
+                            <a:avLst/>
+                          </a:prstGeom>
+                          <a:solidFill>
+                            <a:srgbClr val="FFFFFF"/>
+                          </a:solidFill>
+                          <a:ln w="9525">
+                            <a:solidFill>
+                              <a:schemeClr val="bg1"/>
+                            </a:solidFill>
+                            <a:miter lim="800000"/>
+                            <a:headEnd/>
+                            <a:tailEnd/>
+                          </a:ln>
+                        </wps:spPr>
+                        <wps:txbx>
+                          <w:txbxContent>
+                            <w:p>
+                              <w:pPr>
+                                <w:pStyle w:val="Fuzeile"/>
+                              </w:pPr>
+                              <w:r>
+                                <w:t xml:space="preserve">Marvin </w:t>
+                              </w:r>
+                              <w:proofErr w:type="spellStart"/>
+                              <w:r>
+                                <w:t>Viedt</w:t>
+                              </w:r>
+                              <w:proofErr w:type="spellEnd"/>
+                              <w:r>
+                                <w:t xml:space="preserve">, Eric Kunze, </w:t>
+                              </w:r>
+                              <w:proofErr w:type="spellStart"/>
+                              <w:r>
+                                <w:t>Justas</w:t>
+                              </w:r>
+                              <w:proofErr w:type="spellEnd"/>
+                              <w:r>
+                                <w:t xml:space="preserve"> </w:t>
+                              </w:r>
+                              <w:proofErr w:type="spellStart"/>
+                              <w:r>
+                                <w:t>Jocius</w:t>
+                              </w:r>
+                              <w:proofErr w:type="spellEnd"/>
+                              <w:r>
+                                <w:t>, OSZ IMT</w:t>
+                              </w:r>
+                            </w:p>
+                            <w:p/>
+                          </w:txbxContent>
+                        </wps:txbx>
+                        <wps:bodyPr rot="0" vert="horz" wrap="square" lIns="91440" tIns="45720" rIns="91440" bIns="45720" anchor="t" anchorCtr="0">
+                          <a:noAutofit/>
+                        </wps:bodyPr>
+                      </wps:wsp>
+                    </a:graphicData>
+                  </a:graphic>
+                  <wp14:sizeRelH relativeFrom="margin">
+                    <wp14:pctWidth>0</wp14:pctWidth>
+                  </wp14:sizeRelH>
+                  <wp14:sizeRelV relativeFrom="margin">
+                    <wp14:pctHeight>0</wp14:pctHeight>
+                  </wp14:sizeRelV>
+                </wp:anchor>
+              </w:drawing>
+            </mc:Choice>
+            <mc:Fallback>
+              <w:pict>
+                <v:shapetype w14:anchorId="20F05F6D" id="_x0000_t202" coordsize="21600,21600" o:spt="202" path="m,l,21600r21600,l21600,xe">
+                  <v:stroke joinstyle="miter"/>
+                  <v:path gradientshapeok="t" o:connecttype="rect"/>
+                </v:shapetype>
+                <v:shape id="Textfeld 2" o:spid="_x0000_s1032" type="#_x0000_t202" style="position:absolute;left:0;text-align:left;margin-left:0;margin-top:-3.95pt;width:259.5pt;height:18pt;z-index:251672576;visibility:visible;mso-wrap-style:square;mso-width-percent:0;mso-height-percent:0;mso-wrap-distance-left:9pt;mso-wrap-distance-top:3.6pt;mso-wrap-distance-right:9pt;mso-wrap-distance-bottom:3.6pt;mso-position-horizontal:absolute;mso-position-horizontal-relative:margin;mso-position-vertical:absolute;mso-position-vertical-relative:text;mso-width-percent:0;mso-height-percent:0;mso-width-relative:margin;mso-height-relative:margin;v-text-anchor:top" o:gfxdata="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" strokecolor="white [3212]">
+                  <v:textbox>
+                    <w:txbxContent>
+                      <w:p>
+                        <w:pPr>
+                          <w:pStyle w:val="Fuzeile"/>
+                        </w:pPr>
+                        <w:r>
+                          <w:t xml:space="preserve">Marvin </w:t>
+                        </w:r>
+                        <w:proofErr w:type="spellStart"/>
+                        <w:r>
+                          <w:t>Viedt</w:t>
+                        </w:r>
+                        <w:proofErr w:type="spellEnd"/>
+                        <w:r>
+                          <w:t xml:space="preserve">, Eric Kunze, </w:t>
+                        </w:r>
+                        <w:proofErr w:type="spellStart"/>
+                        <w:r>
+                          <w:t>Justas</w:t>
+                        </w:r>
+                        <w:proofErr w:type="spellEnd"/>
+                        <w:r>
+                          <w:t xml:space="preserve"> </w:t>
+                        </w:r>
+                        <w:proofErr w:type="spellStart"/>
+                        <w:r>
+                          <w:t>Jocius</w:t>
+                        </w:r>
+                        <w:proofErr w:type="spellEnd"/>
+                        <w:r>
+                          <w:t>, OSZ IMT</w:t>
+                        </w:r>
+                      </w:p>
+                      <w:p/>
+                    </w:txbxContent>
+                  </v:textbox>
+                  <w10:wrap type="square" anchorx="margin"/>
+                </v:shape>
+              </w:pict>
+            </mc:Fallback>
+          </mc:AlternateContent>
+        </w:r>
+        <w:r>
+          <w:rPr>
+            <w:noProof/>
+            <w:lang w:eastAsia="de-DE"/>
+          </w:rPr>
+          <mc:AlternateContent>
+            <mc:Choice Requires="wps">
+              <w:drawing>
+                <wp:anchor distT="0" distB="0" distL="114300" distR="114300" simplePos="0" relativeHeight="251668480" behindDoc="0" locked="0" layoutInCell="1" allowOverlap="1" wp14:anchorId="3E59B99F" wp14:editId="1332CFA6">
+                  <wp:simplePos x="0" y="0"/>
+                  <wp:positionH relativeFrom="margin">
+                    <wp:posOffset>14605</wp:posOffset>
+                  </wp:positionH>
+                  <wp:positionV relativeFrom="paragraph">
+                    <wp:posOffset>-133986</wp:posOffset>
+                  </wp:positionV>
+                  <wp:extent cx="5724525" cy="9525"/>
+                  <wp:effectExtent l="0" t="0" r="28575" b="28575"/>
+                  <wp:wrapNone/>
+                  <wp:docPr id="5" name="Gerader Verbinder 5"/>
+                  <wp:cNvGraphicFramePr/>
+                  <a:graphic xmlns:a="http://schemas.openxmlformats.org/drawingml/2006/main">
+                    <a:graphicData uri="http://schemas.microsoft.com/office/word/2010/wordprocessingShape">
+                      <wps:wsp>
+                        <wps:cNvCnPr/>
+                        <wps:spPr>
+                          <a:xfrm flipV="1">
+                            <a:off x="0" y="0"/>
+                            <a:ext cx="5724525" cy="9525"/>
+                          </a:xfrm>
+                          <a:prstGeom prst="line">
+                            <a:avLst/>
+                          </a:prstGeom>
+                        </wps:spPr>
+                        <wps:style>
+                          <a:lnRef idx="1">
+                            <a:schemeClr val="dk1"/>
+                          </a:lnRef>
+                          <a:fillRef idx="0">
+                            <a:schemeClr val="dk1"/>
+                          </a:fillRef>
+                          <a:effectRef idx="0">
+                            <a:schemeClr val="dk1"/>
+                          </a:effectRef>
+                          <a:fontRef idx="minor">
+                            <a:schemeClr val="tx1"/>
+                          </a:fontRef>
+                        </wps:style>
+                        <wps:bodyPr/>
+                      </wps:wsp>
+                    </a:graphicData>
+                  </a:graphic>
+                  <wp14:sizeRelH relativeFrom="margin">
+                    <wp14:pctWidth>0</wp14:pctWidth>
+                  </wp14:sizeRelH>
+                  <wp14:sizeRelV relativeFrom="margin">
+                    <wp14:pctHeight>0</wp14:pctHeight>
+                  </wp14:sizeRelV>
+                </wp:anchor>
+              </w:drawing>
+            </mc:Choice>
+            <mc:Fallback>
+              <w:pict>
+                <v:line w14:anchorId="638BF674" id="Gerader Verbinder 5" o:spid="_x0000_s1026" style="position:absolute;flip:y;z-index:251668480;visibility:visible;mso-wrap-style:square;mso-width-percent:0;mso-height-percent:0;mso-wrap-distance-left:9pt;mso-wrap-distance-top:0;mso-wrap-distance-right:9pt;mso-wrap-distance-bottom:0;mso-position-horizontal:absolute;mso-position-horizontal-relative:margin;mso-position-vertical:absolute;mso-position-vertical-relative:text;mso-width-percent:0;mso-height-percent:0;mso-width-relative:margin;mso-height-relative:margin" from="1.15pt,-10.55pt" to="451.9pt,-9.8pt" o:gfxdata="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" strokecolor="black [3200]" strokeweight=".5pt">
+                  <v:stroke joinstyle="miter"/>
+                  <w10:wrap anchorx="margin"/>
+                </v:line>
+              </w:pict>
+            </mc:Fallback>
+          </mc:AlternateContent>
+        </w:r>
+        <w:r>
+          <w:fldChar w:fldCharType="begin"/>
+        </w:r>
+        <w:r>
+          <w:instrText>PAGE   \* MERGEFORMAT</w:instrText>
+        </w:r>
+        <w:r>
+          <w:fldChar w:fldCharType="separate"/>
+        </w:r>
+        <w:r>
+          <w:rPr>
+            <w:noProof/>
+          </w:rPr>
+          <w:t>II</w:t>
+        </w:r>
+        <w:r>
+          <w:fldChar w:fldCharType="end"/>
+        </w:r>
+      </w:p>
+    </w:sdtContent>
+  </w:sdt>
+</w:ftr>
+</file>
+
+<file path=word/footer3.xml><?xml version="1.0" encoding="utf-8"?>
+<w:ftr xmlns:wpc="http://schemas.microsoft.com/office/word/2010/wordprocessingCanvas" xmlns:cx="http://schemas.microsoft.com/office/drawing/2014/chartex" xmlns:cx1="http://schemas.microsoft.com/office/drawing/2015/9/8/chartex" xmlns:mc="http://schemas.openxmlformats.org/markup-compatibility/2006" xmlns:o="urn:schemas-microsoft-com:office:office" xmlns:r="http://schemas.openxmlformats.org/officeDocument/2006/relationships" xmlns:m="http://schemas.openxmlformats.org/officeDocument/2006/math" xmlns:v="urn:schemas-microsoft-com:vml" xmlns:wp14="http://schemas.microsoft.com/office/word/2010/wordprocessingDrawing" xmlns:wp="http://schemas.openxmlformats.org/drawingml/2006/wordprocessingDrawing" xmlns:w10="urn:schemas-microsoft-com:office:word" xmlns:w="http://schemas.openxmlformats.org/wordprocessingml/2006/main" xmlns:w14="http://schemas.microsoft.com/office/word/2010/wordml" xmlns:w15="http://schemas.microsoft.com/office/word/2012/wordml" xmlns:w16se="http://schemas.microsoft.com/office/word/2015/wordml/symex" xmlns:wpg="http://schemas.microsoft.com/office/word/2010/wordprocessingGroup" xmlns:wpi="http://schemas.microsoft.com/office/word/2010/wordprocessingInk" xmlns:wne="http://schemas.microsoft.com/office/word/2006/wordml" xmlns:wps="http://schemas.microsoft.com/office/word/2010/wordprocessingShape" mc:Ignorable="w14 w15 w16se wp14">
+  <w:sdt>
+    <w:sdtPr>
+      <w:id w:val="678319017"/>
+      <w:docPartObj>
+        <w:docPartGallery w:val="Page Numbers (Bottom of Page)"/>
+        <w:docPartUnique/>
+      </w:docPartObj>
+    </w:sdtPr>
+    <w:sdtContent>
+      <w:p>
+        <w:pPr>
+          <w:pStyle w:val="Fuzeile"/>
+          <w:jc w:val="right"/>
+        </w:pPr>
+        <w:r>
+          <w:rPr>
+            <w:noProof/>
+            <w:lang w:eastAsia="de-DE"/>
+          </w:rPr>
+          <mc:AlternateContent>
+            <mc:Choice Requires="wps">
+              <w:drawing>
+                <wp:anchor distT="0" distB="0" distL="114300" distR="114300" simplePos="0" relativeHeight="251670528" behindDoc="0" locked="0" layoutInCell="1" allowOverlap="1" wp14:anchorId="618AF439" wp14:editId="2AC81D87">
+                  <wp:simplePos x="0" y="0"/>
+                  <wp:positionH relativeFrom="margin">
+                    <wp:posOffset>-13970</wp:posOffset>
+                  </wp:positionH>
+                  <wp:positionV relativeFrom="paragraph">
+                    <wp:posOffset>-133986</wp:posOffset>
+                  </wp:positionV>
+                  <wp:extent cx="5753100" cy="9525"/>
+                  <wp:effectExtent l="0" t="0" r="19050" b="28575"/>
+                  <wp:wrapNone/>
+                  <wp:docPr id="7" name="Gerader Verbinder 7"/>
+                  <wp:cNvGraphicFramePr/>
+                  <a:graphic xmlns:a="http://schemas.openxmlformats.org/drawingml/2006/main">
+                    <a:graphicData uri="http://schemas.microsoft.com/office/word/2010/wordprocessingShape">
+                      <wps:wsp>
+                        <wps:cNvCnPr/>
+                        <wps:spPr>
+                          <a:xfrm flipV="1">
+                            <a:off x="0" y="0"/>
+                            <a:ext cx="5753100" cy="9525"/>
+                          </a:xfrm>
+                          <a:prstGeom prst="line">
+                            <a:avLst/>
+                          </a:prstGeom>
+                        </wps:spPr>
+                        <wps:style>
+                          <a:lnRef idx="1">
+                            <a:schemeClr val="dk1"/>
+                          </a:lnRef>
+                          <a:fillRef idx="0">
+                            <a:schemeClr val="dk1"/>
+                          </a:fillRef>
+                          <a:effectRef idx="0">
+                            <a:schemeClr val="dk1"/>
+                          </a:effectRef>
+                          <a:fontRef idx="minor">
+                            <a:schemeClr val="tx1"/>
+                          </a:fontRef>
+                        </wps:style>
+                        <wps:bodyPr/>
+                      </wps:wsp>
+                    </a:graphicData>
+                  </a:graphic>
+                  <wp14:sizeRelH relativeFrom="margin">
+                    <wp14:pctWidth>0</wp14:pctWidth>
+                  </wp14:sizeRelH>
+                  <wp14:sizeRelV relativeFrom="margin">
+                    <wp14:pctHeight>0</wp14:pctHeight>
+                  </wp14:sizeRelV>
+                </wp:anchor>
+              </w:drawing>
+            </mc:Choice>
+            <mc:Fallback>
+              <w:pict>
+                <v:line w14:anchorId="3BE5CECC" id="Gerader Verbinder 7" o:spid="_x0000_s1026" style="position:absolute;flip:y;z-index:251670528;visibility:visible;mso-wrap-style:square;mso-width-percent:0;mso-height-percent:0;mso-wrap-distance-left:9pt;mso-wrap-distance-top:0;mso-wrap-distance-right:9pt;mso-wrap-distance-bottom:0;mso-position-horizontal:absolute;mso-position-horizontal-relative:margin;mso-position-vertical:absolute;mso-position-vertical-relative:text;mso-width-percent:0;mso-height-percent:0;mso-width-relative:margin;mso-height-relative:margin" from="-1.1pt,-10.55pt" to="451.9pt,-9.8pt" o:gfxdata="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" strokecolor="black [3200]" strokeweight=".5pt">
+                  <v:stroke joinstyle="miter"/>
+                  <w10:wrap anchorx="margin"/>
+                </v:line>
+              </w:pict>
+            </mc:Fallback>
+          </mc:AlternateContent>
+        </w:r>
+        <w:r>
+          <w:rPr>
+            <w:noProof/>
+          </w:rPr>
+          <mc:AlternateContent>
+            <mc:Choice Requires="wps">
+              <w:drawing>
+                <wp:anchor distT="45720" distB="45720" distL="114300" distR="114300" simplePos="0" relativeHeight="251659264" behindDoc="0" locked="0" layoutInCell="1" allowOverlap="1">
+                  <wp:simplePos x="0" y="0"/>
+                  <wp:positionH relativeFrom="margin">
+                    <wp:posOffset>43180</wp:posOffset>
+                  </wp:positionH>
+                  <wp:positionV relativeFrom="paragraph">
+                    <wp:posOffset>-48260</wp:posOffset>
+                  </wp:positionV>
+                  <wp:extent cx="3295650" cy="228600"/>
+                  <wp:effectExtent l="0" t="0" r="19050" b="19050"/>
+                  <wp:wrapSquare wrapText="bothSides"/>
+                  <wp:docPr id="217" name="Textfeld 2"/>
+                  <wp:cNvGraphicFramePr>
+                    <a:graphicFrameLocks xmlns:a="http://schemas.openxmlformats.org/drawingml/2006/main"/>
+                  </wp:cNvGraphicFramePr>
+                  <a:graphic xmlns:a="http://schemas.openxmlformats.org/drawingml/2006/main">
+                    <a:graphicData uri="http://schemas.microsoft.com/office/word/2010/wordprocessingShape">
+                      <wps:wsp>
+                        <wps:cNvSpPr txBox="1">
+                          <a:spLocks noChangeArrowheads="1"/>
+                        </wps:cNvSpPr>
+                        <wps:spPr bwMode="auto">
+                          <a:xfrm>
+                            <a:off x="0" y="0"/>
+                            <a:ext cx="3295650" cy="228600"/>
+                          </a:xfrm>
+                          <a:prstGeom prst="rect">
+                            <a:avLst/>
+                          </a:prstGeom>
+                          <a:solidFill>
+                            <a:srgbClr val="FFFFFF"/>
+                          </a:solidFill>
+                          <a:ln w="9525">
+                            <a:solidFill>
+                              <a:schemeClr val="bg1"/>
+                            </a:solidFill>
+                            <a:miter lim="800000"/>
+                            <a:headEnd/>
+                            <a:tailEnd/>
+                          </a:ln>
+                        </wps:spPr>
+                        <wps:txbx>
+                          <w:txbxContent>
+                            <w:p>
+                              <w:pPr>
+                                <w:pStyle w:val="Fuzeile"/>
+                              </w:pPr>
+                              <w:r>
+                                <w:t xml:space="preserve">Marvin </w:t>
+                              </w:r>
+                              <w:proofErr w:type="spellStart"/>
+                              <w:r>
+                                <w:t>Viedt</w:t>
+                              </w:r>
+                              <w:proofErr w:type="spellEnd"/>
+                              <w:r>
+                                <w:t xml:space="preserve">, Eric Kunze, </w:t>
+                              </w:r>
+                              <w:proofErr w:type="spellStart"/>
+                              <w:r>
+                                <w:t>Justas</w:t>
+                              </w:r>
+                              <w:proofErr w:type="spellEnd"/>
+                              <w:r>
+                                <w:t xml:space="preserve"> </w:t>
+                              </w:r>
+                              <w:proofErr w:type="spellStart"/>
+                              <w:r>
+                                <w:t>Jocius</w:t>
+                              </w:r>
+                              <w:proofErr w:type="spellEnd"/>
+                              <w:r>
+                                <w:t>, OSZ IMT</w:t>
+                              </w:r>
+                            </w:p>
+                            <w:p/>
+                          </w:txbxContent>
+                        </wps:txbx>
+                        <wps:bodyPr rot="0" vert="horz" wrap="square" lIns="91440" tIns="45720" rIns="91440" bIns="45720" anchor="t" anchorCtr="0">
+                          <a:noAutofit/>
+                        </wps:bodyPr>
+                      </wps:wsp>
+                    </a:graphicData>
+                  </a:graphic>
+                  <wp14:sizeRelH relativeFrom="margin">
+                    <wp14:pctWidth>0</wp14:pctWidth>
+                  </wp14:sizeRelH>
+                  <wp14:sizeRelV relativeFrom="margin">
+                    <wp14:pctHeight>0</wp14:pctHeight>
+                  </wp14:sizeRelV>
+                </wp:anchor>
+              </w:drawing>
+            </mc:Choice>
+            <mc:Fallback>
+              <w:pict>
+                <v:shapetype id="_x0000_t202" coordsize="21600,21600" o:spt="202" path="m,l,21600r21600,l21600,xe">
+                  <v:stroke joinstyle="miter"/>
+                  <v:path gradientshapeok="t" o:connecttype="rect"/>
+                </v:shapetype>
+                <v:shape id="_x0000_s1033" type="#_x0000_t202" style="position:absolute;left:0;text-align:left;margin-left:3.4pt;margin-top:-3.8pt;width:259.5pt;height:18pt;z-index:251659264;visibility:visible;mso-wrap-style:square;mso-width-percent:0;mso-height-percent:0;mso-wrap-distance-left:9pt;mso-wrap-distance-top:3.6pt;mso-wrap-distance-right:9pt;mso-wrap-distance-bottom:3.6pt;mso-position-horizontal:absolute;mso-position-horizontal-relative:margin;mso-position-vertical:absolute;mso-position-vertical-relative:text;mso-width-percent:0;mso-height-percent:0;mso-width-relative:margin;mso-height-relative:margin;v-text-anchor:top" o:gfxdata="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" strokecolor="white [3212]">
+                  <v:textbox>
+                    <w:txbxContent>
+                      <w:p>
+                        <w:pPr>
+                          <w:pStyle w:val="Fuzeile"/>
+                        </w:pPr>
+                        <w:r>
+                          <w:t xml:space="preserve">Marvin </w:t>
+                        </w:r>
+                        <w:proofErr w:type="spellStart"/>
+                        <w:r>
+                          <w:t>Viedt</w:t>
+                        </w:r>
+                        <w:proofErr w:type="spellEnd"/>
+                        <w:r>
+                          <w:t xml:space="preserve">, Eric Kunze, </w:t>
+                        </w:r>
+                        <w:proofErr w:type="spellStart"/>
+                        <w:r>
+                          <w:t>Justas</w:t>
+                        </w:r>
+                        <w:proofErr w:type="spellEnd"/>
+                        <w:r>
+                          <w:t xml:space="preserve"> </w:t>
+                        </w:r>
+                        <w:proofErr w:type="spellStart"/>
+                        <w:r>
+                          <w:t>Jocius</w:t>
+                        </w:r>
+                        <w:proofErr w:type="spellEnd"/>
+                        <w:r>
+                          <w:t>, OSZ IMT</w:t>
+                        </w:r>
+                      </w:p>
+                      <w:p/>
+                    </w:txbxContent>
+                  </v:textbox>
+                  <w10:wrap type="square" anchorx="margin"/>
+                </v:shape>
+              </w:pict>
+            </mc:Fallback>
+          </mc:AlternateContent>
+        </w:r>
+        <w:r>
+          <w:fldChar w:fldCharType="begin"/>
+        </w:r>
+        <w:r>
+          <w:instrText>PAGE   \* MERGEFORMAT</w:instrText>
+        </w:r>
+        <w:r>
+          <w:fldChar w:fldCharType="separate"/>
+        </w:r>
+        <w:r>
+          <w:rPr>
+            <w:noProof/>
+          </w:rPr>
+          <w:t>9</w:t>
+        </w:r>
+        <w:r>
+          <w:fldChar w:fldCharType="end"/>
+        </w:r>
+      </w:p>
+    </w:sdtContent>
+  </w:sdt>
+</w:ftr>
+</file>
+
 <file path=word/footnotes.xml><?xml version="1.0" encoding="utf-8"?>
 <w:footnotes xmlns:wpc="http://schemas.microsoft.com/office/word/2010/wordprocessingCanvas" xmlns:cx="http://schemas.microsoft.com/office/drawing/2014/chartex" xmlns:cx1="http://schemas.microsoft.com/office/drawing/2015/9/8/chartex" xmlns:mc="http://schemas.openxmlformats.org/markup-compatibility/2006" xmlns:o="urn:schemas-microsoft-com:office:office" xmlns:r="http://schemas.openxmlformats.org/officeDocument/2006/relationships" xmlns:m="http://schemas.openxmlformats.org/officeDocument/2006/math" xmlns:v="urn:schemas-microsoft-com:vml" xmlns:wp14="http://schemas.microsoft.com/office/word/2010/wordprocessingDrawing" xmlns:wp="http://schemas.openxmlformats.org/drawingml/2006/wordprocessingDrawing" xmlns:w10="urn:schemas-microsoft-com:office:word" xmlns:w="http://schemas.openxmlformats.org/wordprocessingml/2006/main" xmlns:w14="http://schemas.microsoft.com/office/word/2010/wordml" xmlns:w15="http://schemas.microsoft.com/office/word/2012/wordml" xmlns:w16se="http://schemas.microsoft.com/office/word/2015/wordml/symex" xmlns:wpg="http://schemas.microsoft.com/office/word/2010/wordprocessingGroup" xmlns:wpi="http://schemas.microsoft.com/office/word/2010/wordprocessingInk" xmlns:wne="http://schemas.microsoft.com/office/word/2006/wordml" xmlns:wps="http://schemas.microsoft.com/office/word/2010/wordprocessingShape" mc:Ignorable="w14 w15 w16se wp14">
   <w:footnote w:type="separator" w:id="-1">
@@ -2555,6 +4441,735 @@
     </w:p>
   </w:footnote>
 </w:footnotes>
+</file>
+
+<file path=word/header1.xml><?xml version="1.0" encoding="utf-8"?>
+<w:hdr xmlns:wpc="http://schemas.microsoft.com/office/word/2010/wordprocessingCanvas" xmlns:cx="http://schemas.microsoft.com/office/drawing/2014/chartex" xmlns:cx1="http://schemas.microsoft.com/office/drawing/2015/9/8/chartex" xmlns:mc="http://schemas.openxmlformats.org/markup-compatibility/2006" xmlns:o="urn:schemas-microsoft-com:office:office" xmlns:r="http://schemas.openxmlformats.org/officeDocument/2006/relationships" xmlns:m="http://schemas.openxmlformats.org/officeDocument/2006/math" xmlns:v="urn:schemas-microsoft-com:vml" xmlns:wp14="http://schemas.microsoft.com/office/word/2010/wordprocessingDrawing" xmlns:wp="http://schemas.openxmlformats.org/drawingml/2006/wordprocessingDrawing" xmlns:w10="urn:schemas-microsoft-com:office:word" xmlns:w="http://schemas.openxmlformats.org/wordprocessingml/2006/main" xmlns:w14="http://schemas.microsoft.com/office/word/2010/wordml" xmlns:w15="http://schemas.microsoft.com/office/word/2012/wordml" xmlns:w16se="http://schemas.microsoft.com/office/word/2015/wordml/symex" xmlns:wpg="http://schemas.microsoft.com/office/word/2010/wordprocessingGroup" xmlns:wpi="http://schemas.microsoft.com/office/word/2010/wordprocessingInk" xmlns:wne="http://schemas.microsoft.com/office/word/2006/wordml" xmlns:wps="http://schemas.microsoft.com/office/word/2010/wordprocessingShape" mc:Ignorable="w14 w15 w16se wp14">
+  <w:p>
+    <w:pPr>
+      <w:rPr>
+        <w:rFonts w:ascii="Arial" w:hAnsi="Arial" w:cs="Arial"/>
+        <w:color w:val="000000" w:themeColor="text1"/>
+        <w:sz w:val="22"/>
+        <w:szCs w:val="22"/>
+      </w:rPr>
+    </w:pPr>
+  </w:p>
+  <w:p>
+    <w:pPr>
+      <w:pStyle w:val="Kopfzeile"/>
+    </w:pPr>
+  </w:p>
+  <w:p>
+    <w:pPr>
+      <w:pStyle w:val="Kopfzeile"/>
+    </w:pPr>
+  </w:p>
+</w:hdr>
+</file>
+
+<file path=word/header2.xml><?xml version="1.0" encoding="utf-8"?>
+<w:hdr xmlns:wpc="http://schemas.microsoft.com/office/word/2010/wordprocessingCanvas" xmlns:cx="http://schemas.microsoft.com/office/drawing/2014/chartex" xmlns:cx1="http://schemas.microsoft.com/office/drawing/2015/9/8/chartex" xmlns:mc="http://schemas.openxmlformats.org/markup-compatibility/2006" xmlns:o="urn:schemas-microsoft-com:office:office" xmlns:r="http://schemas.openxmlformats.org/officeDocument/2006/relationships" xmlns:m="http://schemas.openxmlformats.org/officeDocument/2006/math" xmlns:v="urn:schemas-microsoft-com:vml" xmlns:wp14="http://schemas.microsoft.com/office/word/2010/wordprocessingDrawing" xmlns:wp="http://schemas.openxmlformats.org/drawingml/2006/wordprocessingDrawing" xmlns:w10="urn:schemas-microsoft-com:office:word" xmlns:w="http://schemas.openxmlformats.org/wordprocessingml/2006/main" xmlns:w14="http://schemas.microsoft.com/office/word/2010/wordml" xmlns:w15="http://schemas.microsoft.com/office/word/2012/wordml" xmlns:w16se="http://schemas.microsoft.com/office/word/2015/wordml/symex" xmlns:wpg="http://schemas.microsoft.com/office/word/2010/wordprocessingGroup" xmlns:wpi="http://schemas.microsoft.com/office/word/2010/wordprocessingInk" xmlns:wne="http://schemas.microsoft.com/office/word/2006/wordml" xmlns:wps="http://schemas.microsoft.com/office/word/2010/wordprocessingShape" mc:Ignorable="w14 w15 w16se wp14">
+  <w:p>
+    <w:pPr>
+      <w:rPr>
+        <w:rFonts w:ascii="Arial" w:hAnsi="Arial" w:cs="Arial"/>
+        <w:i/>
+        <w:color w:val="000000" w:themeColor="text1"/>
+        <w:sz w:val="22"/>
+        <w:szCs w:val="22"/>
+      </w:rPr>
+    </w:pPr>
+    <w:r>
+      <w:rPr>
+        <w:noProof/>
+        <w:lang w:eastAsia="de-DE"/>
+      </w:rPr>
+      <mc:AlternateContent>
+        <mc:Choice Requires="wps">
+          <w:drawing>
+            <wp:anchor distT="0" distB="0" distL="114300" distR="114300" simplePos="0" relativeHeight="251660288" behindDoc="0" locked="0" layoutInCell="1" allowOverlap="1">
+              <wp:simplePos x="0" y="0"/>
+              <wp:positionH relativeFrom="column">
+                <wp:posOffset>4445</wp:posOffset>
+              </wp:positionH>
+              <wp:positionV relativeFrom="paragraph">
+                <wp:posOffset>198120</wp:posOffset>
+              </wp:positionV>
+              <wp:extent cx="5667375" cy="9525"/>
+              <wp:effectExtent l="0" t="0" r="28575" b="28575"/>
+              <wp:wrapNone/>
+              <wp:docPr id="1" name="Gerader Verbinder 1"/>
+              <wp:cNvGraphicFramePr/>
+              <a:graphic xmlns:a="http://schemas.openxmlformats.org/drawingml/2006/main">
+                <a:graphicData uri="http://schemas.microsoft.com/office/word/2010/wordprocessingShape">
+                  <wps:wsp>
+                    <wps:cNvCnPr/>
+                    <wps:spPr>
+                      <a:xfrm flipV="1">
+                        <a:off x="0" y="0"/>
+                        <a:ext cx="5667375" cy="9525"/>
+                      </a:xfrm>
+                      <a:prstGeom prst="line">
+                        <a:avLst/>
+                      </a:prstGeom>
+                    </wps:spPr>
+                    <wps:style>
+                      <a:lnRef idx="1">
+                        <a:schemeClr val="dk1"/>
+                      </a:lnRef>
+                      <a:fillRef idx="0">
+                        <a:schemeClr val="dk1"/>
+                      </a:fillRef>
+                      <a:effectRef idx="0">
+                        <a:schemeClr val="dk1"/>
+                      </a:effectRef>
+                      <a:fontRef idx="minor">
+                        <a:schemeClr val="tx1"/>
+                      </a:fontRef>
+                    </wps:style>
+                    <wps:bodyPr/>
+                  </wps:wsp>
+                </a:graphicData>
+              </a:graphic>
+            </wp:anchor>
+          </w:drawing>
+        </mc:Choice>
+        <mc:Fallback>
+          <w:pict>
+            <v:line w14:anchorId="356FF949" id="Gerader Verbinder 1" o:spid="_x0000_s1026" style="position:absolute;flip:y;z-index:251660288;visibility:visible;mso-wrap-style:square;mso-wrap-distance-left:9pt;mso-wrap-distance-top:0;mso-wrap-distance-right:9pt;mso-wrap-distance-bottom:0;mso-position-horizontal:absolute;mso-position-horizontal-relative:text;mso-position-vertical:absolute;mso-position-vertical-relative:text" from=".35pt,15.6pt" to="446.6pt,16.35pt" o:gfxdata="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" strokecolor="black [3200]" strokeweight=".5pt">
+              <v:stroke joinstyle="miter"/>
+            </v:line>
+          </w:pict>
+        </mc:Fallback>
+      </mc:AlternateContent>
+    </w:r>
+    <w:r>
+      <w:rPr>
+        <w:rFonts w:ascii="Arial" w:hAnsi="Arial" w:cs="Arial"/>
+        <w:i/>
+        <w:color w:val="000000" w:themeColor="text1"/>
+        <w:sz w:val="22"/>
+        <w:szCs w:val="22"/>
+      </w:rPr>
+      <w:t>Inhaltverzeichnis</w:t>
+    </w:r>
+    <w:r>
+      <w:rPr>
+        <w:rFonts w:ascii="Arial" w:hAnsi="Arial" w:cs="Arial"/>
+        <w:i/>
+        <w:color w:val="000000" w:themeColor="text1"/>
+        <w:sz w:val="22"/>
+        <w:szCs w:val="22"/>
+      </w:rPr>
+      <w:tab/>
+    </w:r>
+    <w:r>
+      <w:rPr>
+        <w:rFonts w:ascii="Arial" w:hAnsi="Arial" w:cs="Arial"/>
+        <w:i/>
+        <w:color w:val="000000" w:themeColor="text1"/>
+        <w:sz w:val="22"/>
+        <w:szCs w:val="22"/>
+      </w:rPr>
+      <w:tab/>
+    </w:r>
+    <w:r>
+      <w:rPr>
+        <w:rFonts w:ascii="Arial" w:hAnsi="Arial" w:cs="Arial"/>
+        <w:i/>
+        <w:color w:val="000000" w:themeColor="text1"/>
+        <w:sz w:val="22"/>
+        <w:szCs w:val="22"/>
+      </w:rPr>
+      <w:tab/>
+    </w:r>
+    <w:r>
+      <w:rPr>
+        <w:rFonts w:ascii="Arial" w:hAnsi="Arial" w:cs="Arial"/>
+        <w:i/>
+        <w:color w:val="000000" w:themeColor="text1"/>
+        <w:sz w:val="22"/>
+        <w:szCs w:val="22"/>
+      </w:rPr>
+      <w:tab/>
+    </w:r>
+    <w:r>
+      <w:rPr>
+        <w:rFonts w:ascii="Arial" w:hAnsi="Arial" w:cs="Arial"/>
+        <w:i/>
+        <w:color w:val="000000" w:themeColor="text1"/>
+        <w:sz w:val="22"/>
+        <w:szCs w:val="22"/>
+      </w:rPr>
+      <w:tab/>
+    </w:r>
+    <w:r>
+      <w:rPr>
+        <w:rFonts w:ascii="Arial" w:hAnsi="Arial" w:cs="Arial"/>
+        <w:i/>
+        <w:color w:val="000000" w:themeColor="text1"/>
+        <w:sz w:val="22"/>
+        <w:szCs w:val="22"/>
+      </w:rPr>
+      <w:tab/>
+    </w:r>
+    <w:r>
+      <w:rPr>
+        <w:rFonts w:ascii="Arial" w:hAnsi="Arial" w:cs="Arial"/>
+        <w:i/>
+        <w:color w:val="000000" w:themeColor="text1"/>
+        <w:sz w:val="22"/>
+        <w:szCs w:val="22"/>
+      </w:rPr>
+      <w:tab/>
+      <w:t xml:space="preserve">Lagerveraltungsprogramm                  </w:t>
+    </w:r>
+  </w:p>
+  <w:p>
+    <w:pPr>
+      <w:pStyle w:val="Kopfzeile"/>
+    </w:pPr>
+  </w:p>
+  <w:p>
+    <w:pPr>
+      <w:pStyle w:val="Kopfzeile"/>
+    </w:pPr>
+  </w:p>
+</w:hdr>
+</file>
+
+<file path=word/header3.xml><?xml version="1.0" encoding="utf-8"?>
+<w:hdr xmlns:wpc="http://schemas.microsoft.com/office/word/2010/wordprocessingCanvas" xmlns:cx="http://schemas.microsoft.com/office/drawing/2014/chartex" xmlns:cx1="http://schemas.microsoft.com/office/drawing/2015/9/8/chartex" xmlns:mc="http://schemas.openxmlformats.org/markup-compatibility/2006" xmlns:o="urn:schemas-microsoft-com:office:office" xmlns:r="http://schemas.openxmlformats.org/officeDocument/2006/relationships" xmlns:m="http://schemas.openxmlformats.org/officeDocument/2006/math" xmlns:v="urn:schemas-microsoft-com:vml" xmlns:wp14="http://schemas.microsoft.com/office/word/2010/wordprocessingDrawing" xmlns:wp="http://schemas.openxmlformats.org/drawingml/2006/wordprocessingDrawing" xmlns:w10="urn:schemas-microsoft-com:office:word" xmlns:w="http://schemas.openxmlformats.org/wordprocessingml/2006/main" xmlns:w14="http://schemas.microsoft.com/office/word/2010/wordml" xmlns:w15="http://schemas.microsoft.com/office/word/2012/wordml" xmlns:w16se="http://schemas.microsoft.com/office/word/2015/wordml/symex" xmlns:wpg="http://schemas.microsoft.com/office/word/2010/wordprocessingGroup" xmlns:wpi="http://schemas.microsoft.com/office/word/2010/wordprocessingInk" xmlns:wne="http://schemas.microsoft.com/office/word/2006/wordml" xmlns:wps="http://schemas.microsoft.com/office/word/2010/wordprocessingShape" mc:Ignorable="w14 w15 w16se wp14">
+  <w:p>
+    <w:pPr>
+      <w:rPr>
+        <w:rFonts w:ascii="Arial" w:hAnsi="Arial" w:cs="Arial"/>
+        <w:i/>
+        <w:color w:val="000000" w:themeColor="text1"/>
+        <w:sz w:val="22"/>
+        <w:szCs w:val="22"/>
+      </w:rPr>
+    </w:pPr>
+    <w:r>
+      <w:rPr>
+        <w:noProof/>
+        <w:lang w:eastAsia="de-DE"/>
+      </w:rPr>
+      <mc:AlternateContent>
+        <mc:Choice Requires="wps">
+          <w:drawing>
+            <wp:anchor distT="0" distB="0" distL="114300" distR="114300" simplePos="0" relativeHeight="251662336" behindDoc="0" locked="0" layoutInCell="1" allowOverlap="1" wp14:anchorId="2BBEE40A" wp14:editId="553F2168">
+              <wp:simplePos x="0" y="0"/>
+              <wp:positionH relativeFrom="margin">
+                <wp:align>left</wp:align>
+              </wp:positionH>
+              <wp:positionV relativeFrom="paragraph">
+                <wp:posOffset>198120</wp:posOffset>
+              </wp:positionV>
+              <wp:extent cx="5667375" cy="9525"/>
+              <wp:effectExtent l="0" t="0" r="28575" b="28575"/>
+              <wp:wrapNone/>
+              <wp:docPr id="2" name="Gerader Verbinder 2"/>
+              <wp:cNvGraphicFramePr/>
+              <a:graphic xmlns:a="http://schemas.openxmlformats.org/drawingml/2006/main">
+                <a:graphicData uri="http://schemas.microsoft.com/office/word/2010/wordprocessingShape">
+                  <wps:wsp>
+                    <wps:cNvCnPr/>
+                    <wps:spPr>
+                      <a:xfrm flipV="1">
+                        <a:off x="0" y="0"/>
+                        <a:ext cx="5667375" cy="9525"/>
+                      </a:xfrm>
+                      <a:prstGeom prst="line">
+                        <a:avLst/>
+                      </a:prstGeom>
+                    </wps:spPr>
+                    <wps:style>
+                      <a:lnRef idx="1">
+                        <a:schemeClr val="dk1"/>
+                      </a:lnRef>
+                      <a:fillRef idx="0">
+                        <a:schemeClr val="dk1"/>
+                      </a:fillRef>
+                      <a:effectRef idx="0">
+                        <a:schemeClr val="dk1"/>
+                      </a:effectRef>
+                      <a:fontRef idx="minor">
+                        <a:schemeClr val="tx1"/>
+                      </a:fontRef>
+                    </wps:style>
+                    <wps:bodyPr/>
+                  </wps:wsp>
+                </a:graphicData>
+              </a:graphic>
+            </wp:anchor>
+          </w:drawing>
+        </mc:Choice>
+        <mc:Fallback>
+          <w:pict>
+            <v:line w14:anchorId="006BBB34" id="Gerader Verbinder 2" o:spid="_x0000_s1026" style="position:absolute;flip:y;z-index:251662336;visibility:visible;mso-wrap-style:square;mso-wrap-distance-left:9pt;mso-wrap-distance-top:0;mso-wrap-distance-right:9pt;mso-wrap-distance-bottom:0;mso-position-horizontal:left;mso-position-horizontal-relative:margin;mso-position-vertical:absolute;mso-position-vertical-relative:text" from="0,15.6pt" to="446.25pt,16.35pt" o:gfxdata="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" strokecolor="black [3200]" strokeweight=".5pt">
+              <v:stroke joinstyle="miter"/>
+              <w10:wrap anchorx="margin"/>
+            </v:line>
+          </w:pict>
+        </mc:Fallback>
+      </mc:AlternateContent>
+    </w:r>
+    <w:r>
+      <w:rPr>
+        <w:rFonts w:ascii="Arial" w:hAnsi="Arial" w:cs="Arial"/>
+        <w:i/>
+        <w:color w:val="000000" w:themeColor="text1"/>
+        <w:sz w:val="22"/>
+        <w:szCs w:val="22"/>
+      </w:rPr>
+      <w:t>Projektaufgabe und Projektziel</w:t>
+    </w:r>
+    <w:r>
+      <w:rPr>
+        <w:rFonts w:ascii="Arial" w:hAnsi="Arial" w:cs="Arial"/>
+        <w:i/>
+        <w:color w:val="000000" w:themeColor="text1"/>
+        <w:sz w:val="22"/>
+        <w:szCs w:val="22"/>
+      </w:rPr>
+      <w:tab/>
+    </w:r>
+    <w:r>
+      <w:rPr>
+        <w:rFonts w:ascii="Arial" w:hAnsi="Arial" w:cs="Arial"/>
+        <w:i/>
+        <w:color w:val="000000" w:themeColor="text1"/>
+        <w:sz w:val="22"/>
+        <w:szCs w:val="22"/>
+      </w:rPr>
+      <w:tab/>
+    </w:r>
+    <w:r>
+      <w:rPr>
+        <w:rFonts w:ascii="Arial" w:hAnsi="Arial" w:cs="Arial"/>
+        <w:i/>
+        <w:color w:val="000000" w:themeColor="text1"/>
+        <w:sz w:val="22"/>
+        <w:szCs w:val="22"/>
+      </w:rPr>
+      <w:tab/>
+    </w:r>
+    <w:r>
+      <w:rPr>
+        <w:rFonts w:ascii="Arial" w:hAnsi="Arial" w:cs="Arial"/>
+        <w:i/>
+        <w:color w:val="000000" w:themeColor="text1"/>
+        <w:sz w:val="22"/>
+        <w:szCs w:val="22"/>
+      </w:rPr>
+      <w:tab/>
+    </w:r>
+    <w:r>
+      <w:rPr>
+        <w:rFonts w:ascii="Arial" w:hAnsi="Arial" w:cs="Arial"/>
+        <w:i/>
+        <w:color w:val="000000" w:themeColor="text1"/>
+        <w:sz w:val="22"/>
+        <w:szCs w:val="22"/>
+      </w:rPr>
+      <w:tab/>
+    </w:r>
+    <w:r>
+      <w:rPr>
+        <w:rFonts w:ascii="Arial" w:hAnsi="Arial" w:cs="Arial"/>
+        <w:i/>
+        <w:color w:val="000000" w:themeColor="text1"/>
+        <w:sz w:val="22"/>
+        <w:szCs w:val="22"/>
+      </w:rPr>
+      <w:t xml:space="preserve">Lagerveraltungsprogramm  </w:t>
+    </w:r>
+  </w:p>
+  <w:p>
+    <w:pPr>
+      <w:pStyle w:val="Kopfzeile"/>
+    </w:pPr>
+  </w:p>
+  <w:p>
+    <w:pPr>
+      <w:pStyle w:val="Kopfzeile"/>
+    </w:pPr>
+  </w:p>
+</w:hdr>
+</file>
+
+<file path=word/header4.xml><?xml version="1.0" encoding="utf-8"?>
+<w:hdr xmlns:wpc="http://schemas.microsoft.com/office/word/2010/wordprocessingCanvas" xmlns:cx="http://schemas.microsoft.com/office/drawing/2014/chartex" xmlns:cx1="http://schemas.microsoft.com/office/drawing/2015/9/8/chartex" xmlns:mc="http://schemas.openxmlformats.org/markup-compatibility/2006" xmlns:o="urn:schemas-microsoft-com:office:office" xmlns:r="http://schemas.openxmlformats.org/officeDocument/2006/relationships" xmlns:m="http://schemas.openxmlformats.org/officeDocument/2006/math" xmlns:v="urn:schemas-microsoft-com:vml" xmlns:wp14="http://schemas.microsoft.com/office/word/2010/wordprocessingDrawing" xmlns:wp="http://schemas.openxmlformats.org/drawingml/2006/wordprocessingDrawing" xmlns:w10="urn:schemas-microsoft-com:office:word" xmlns:w="http://schemas.openxmlformats.org/wordprocessingml/2006/main" xmlns:w14="http://schemas.microsoft.com/office/word/2010/wordml" xmlns:w15="http://schemas.microsoft.com/office/word/2012/wordml" xmlns:w16se="http://schemas.microsoft.com/office/word/2015/wordml/symex" xmlns:wpg="http://schemas.microsoft.com/office/word/2010/wordprocessingGroup" xmlns:wpi="http://schemas.microsoft.com/office/word/2010/wordprocessingInk" xmlns:wne="http://schemas.microsoft.com/office/word/2006/wordml" xmlns:wps="http://schemas.microsoft.com/office/word/2010/wordprocessingShape" mc:Ignorable="w14 w15 w16se wp14">
+  <w:p>
+    <w:pPr>
+      <w:rPr>
+        <w:rFonts w:ascii="Arial" w:hAnsi="Arial" w:cs="Arial"/>
+        <w:i/>
+        <w:color w:val="000000" w:themeColor="text1"/>
+        <w:sz w:val="22"/>
+        <w:szCs w:val="22"/>
+      </w:rPr>
+    </w:pPr>
+    <w:r>
+      <w:rPr>
+        <w:noProof/>
+        <w:lang w:eastAsia="de-DE"/>
+      </w:rPr>
+      <mc:AlternateContent>
+        <mc:Choice Requires="wps">
+          <w:drawing>
+            <wp:anchor distT="0" distB="0" distL="114300" distR="114300" simplePos="0" relativeHeight="251664384" behindDoc="0" locked="0" layoutInCell="1" allowOverlap="1" wp14:anchorId="098A63C3" wp14:editId="1D21F65A">
+              <wp:simplePos x="0" y="0"/>
+              <wp:positionH relativeFrom="margin">
+                <wp:posOffset>0</wp:posOffset>
+              </wp:positionH>
+              <wp:positionV relativeFrom="paragraph">
+                <wp:posOffset>195580</wp:posOffset>
+              </wp:positionV>
+              <wp:extent cx="5667375" cy="9525"/>
+              <wp:effectExtent l="0" t="0" r="28575" b="28575"/>
+              <wp:wrapNone/>
+              <wp:docPr id="3" name="Gerader Verbinder 3"/>
+              <wp:cNvGraphicFramePr/>
+              <a:graphic xmlns:a="http://schemas.openxmlformats.org/drawingml/2006/main">
+                <a:graphicData uri="http://schemas.microsoft.com/office/word/2010/wordprocessingShape">
+                  <wps:wsp>
+                    <wps:cNvCnPr/>
+                    <wps:spPr>
+                      <a:xfrm flipV="1">
+                        <a:off x="0" y="0"/>
+                        <a:ext cx="5667375" cy="9525"/>
+                      </a:xfrm>
+                      <a:prstGeom prst="line">
+                        <a:avLst/>
+                      </a:prstGeom>
+                    </wps:spPr>
+                    <wps:style>
+                      <a:lnRef idx="1">
+                        <a:schemeClr val="dk1"/>
+                      </a:lnRef>
+                      <a:fillRef idx="0">
+                        <a:schemeClr val="dk1"/>
+                      </a:fillRef>
+                      <a:effectRef idx="0">
+                        <a:schemeClr val="dk1"/>
+                      </a:effectRef>
+                      <a:fontRef idx="minor">
+                        <a:schemeClr val="tx1"/>
+                      </a:fontRef>
+                    </wps:style>
+                    <wps:bodyPr/>
+                  </wps:wsp>
+                </a:graphicData>
+              </a:graphic>
+            </wp:anchor>
+          </w:drawing>
+        </mc:Choice>
+        <mc:Fallback>
+          <w:pict>
+            <v:line w14:anchorId="400B1627" id="Gerader Verbinder 3" o:spid="_x0000_s1026" style="position:absolute;flip:y;z-index:251664384;visibility:visible;mso-wrap-style:square;mso-wrap-distance-left:9pt;mso-wrap-distance-top:0;mso-wrap-distance-right:9pt;mso-wrap-distance-bottom:0;mso-position-horizontal:absolute;mso-position-horizontal-relative:margin;mso-position-vertical:absolute;mso-position-vertical-relative:text" from="0,15.4pt" to="446.25pt,16.15pt" o:gfxdata="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" strokecolor="black [3200]" strokeweight=".5pt">
+              <v:stroke joinstyle="miter"/>
+              <w10:wrap anchorx="margin"/>
+            </v:line>
+          </w:pict>
+        </mc:Fallback>
+      </mc:AlternateContent>
+    </w:r>
+    <w:r>
+      <w:rPr>
+        <w:rFonts w:ascii="Arial" w:hAnsi="Arial" w:cs="Arial"/>
+        <w:i/>
+        <w:color w:val="000000" w:themeColor="text1"/>
+        <w:sz w:val="22"/>
+        <w:szCs w:val="22"/>
+      </w:rPr>
+      <w:t>Das Produkt</w:t>
+    </w:r>
+    <w:r>
+      <w:rPr>
+        <w:rFonts w:ascii="Arial" w:hAnsi="Arial" w:cs="Arial"/>
+        <w:i/>
+        <w:color w:val="000000" w:themeColor="text1"/>
+        <w:sz w:val="22"/>
+        <w:szCs w:val="22"/>
+      </w:rPr>
+      <w:tab/>
+    </w:r>
+    <w:r>
+      <w:rPr>
+        <w:rFonts w:ascii="Arial" w:hAnsi="Arial" w:cs="Arial"/>
+        <w:i/>
+        <w:color w:val="000000" w:themeColor="text1"/>
+        <w:sz w:val="22"/>
+        <w:szCs w:val="22"/>
+      </w:rPr>
+      <w:tab/>
+    </w:r>
+    <w:r>
+      <w:rPr>
+        <w:rFonts w:ascii="Arial" w:hAnsi="Arial" w:cs="Arial"/>
+        <w:i/>
+        <w:color w:val="000000" w:themeColor="text1"/>
+        <w:sz w:val="22"/>
+        <w:szCs w:val="22"/>
+      </w:rPr>
+      <w:tab/>
+    </w:r>
+    <w:r>
+      <w:rPr>
+        <w:rFonts w:ascii="Arial" w:hAnsi="Arial" w:cs="Arial"/>
+        <w:i/>
+        <w:color w:val="000000" w:themeColor="text1"/>
+        <w:sz w:val="22"/>
+        <w:szCs w:val="22"/>
+      </w:rPr>
+      <w:tab/>
+    </w:r>
+    <w:r>
+      <w:rPr>
+        <w:rFonts w:ascii="Arial" w:hAnsi="Arial" w:cs="Arial"/>
+        <w:i/>
+        <w:color w:val="000000" w:themeColor="text1"/>
+        <w:sz w:val="22"/>
+        <w:szCs w:val="22"/>
+      </w:rPr>
+      <w:tab/>
+    </w:r>
+    <w:r>
+      <w:rPr>
+        <w:rFonts w:ascii="Arial" w:hAnsi="Arial" w:cs="Arial"/>
+        <w:i/>
+        <w:color w:val="000000" w:themeColor="text1"/>
+        <w:sz w:val="22"/>
+        <w:szCs w:val="22"/>
+      </w:rPr>
+      <w:tab/>
+    </w:r>
+    <w:r>
+      <w:rPr>
+        <w:rFonts w:ascii="Arial" w:hAnsi="Arial" w:cs="Arial"/>
+        <w:i/>
+        <w:color w:val="000000" w:themeColor="text1"/>
+        <w:sz w:val="22"/>
+        <w:szCs w:val="22"/>
+      </w:rPr>
+      <w:tab/>
+    </w:r>
+    <w:r>
+      <w:rPr>
+        <w:rFonts w:ascii="Arial" w:hAnsi="Arial" w:cs="Arial"/>
+        <w:i/>
+        <w:color w:val="000000" w:themeColor="text1"/>
+        <w:sz w:val="22"/>
+        <w:szCs w:val="22"/>
+      </w:rPr>
+      <w:tab/>
+    </w:r>
+    <w:r>
+      <w:rPr>
+        <w:rFonts w:ascii="Arial" w:hAnsi="Arial" w:cs="Arial"/>
+        <w:i/>
+        <w:color w:val="000000" w:themeColor="text1"/>
+        <w:sz w:val="22"/>
+        <w:szCs w:val="22"/>
+      </w:rPr>
+      <w:t>Lagerveraltungsprogramm</w:t>
+    </w:r>
+  </w:p>
+  <w:p>
+    <w:pPr>
+      <w:pStyle w:val="Kopfzeile"/>
+    </w:pPr>
+  </w:p>
+  <w:p>
+    <w:pPr>
+      <w:pStyle w:val="Kopfzeile"/>
+    </w:pPr>
+  </w:p>
+</w:hdr>
+</file>
+
+<file path=word/header5.xml><?xml version="1.0" encoding="utf-8"?>
+<w:hdr xmlns:wpc="http://schemas.microsoft.com/office/word/2010/wordprocessingCanvas" xmlns:cx="http://schemas.microsoft.com/office/drawing/2014/chartex" xmlns:cx1="http://schemas.microsoft.com/office/drawing/2015/9/8/chartex" xmlns:mc="http://schemas.openxmlformats.org/markup-compatibility/2006" xmlns:o="urn:schemas-microsoft-com:office:office" xmlns:r="http://schemas.openxmlformats.org/officeDocument/2006/relationships" xmlns:m="http://schemas.openxmlformats.org/officeDocument/2006/math" xmlns:v="urn:schemas-microsoft-com:vml" xmlns:wp14="http://schemas.microsoft.com/office/word/2010/wordprocessingDrawing" xmlns:wp="http://schemas.openxmlformats.org/drawingml/2006/wordprocessingDrawing" xmlns:w10="urn:schemas-microsoft-com:office:word" xmlns:w="http://schemas.openxmlformats.org/wordprocessingml/2006/main" xmlns:w14="http://schemas.microsoft.com/office/word/2010/wordml" xmlns:w15="http://schemas.microsoft.com/office/word/2012/wordml" xmlns:w16se="http://schemas.microsoft.com/office/word/2015/wordml/symex" xmlns:wpg="http://schemas.microsoft.com/office/word/2010/wordprocessingGroup" xmlns:wpi="http://schemas.microsoft.com/office/word/2010/wordprocessingInk" xmlns:wne="http://schemas.microsoft.com/office/word/2006/wordml" xmlns:wps="http://schemas.microsoft.com/office/word/2010/wordprocessingShape" mc:Ignorable="w14 w15 w16se wp14">
+  <w:p>
+    <w:pPr>
+      <w:rPr>
+        <w:rFonts w:ascii="Arial" w:hAnsi="Arial" w:cs="Arial"/>
+        <w:i/>
+        <w:color w:val="000000" w:themeColor="text1"/>
+        <w:sz w:val="22"/>
+        <w:szCs w:val="22"/>
+      </w:rPr>
+    </w:pPr>
+    <w:r>
+      <w:rPr>
+        <w:noProof/>
+        <w:lang w:eastAsia="de-DE"/>
+      </w:rPr>
+      <mc:AlternateContent>
+        <mc:Choice Requires="wps">
+          <w:drawing>
+            <wp:anchor distT="0" distB="0" distL="114300" distR="114300" simplePos="0" relativeHeight="251666432" behindDoc="0" locked="0" layoutInCell="1" allowOverlap="1" wp14:anchorId="49AA2A8D" wp14:editId="202F453B">
+              <wp:simplePos x="0" y="0"/>
+              <wp:positionH relativeFrom="margin">
+                <wp:posOffset>0</wp:posOffset>
+              </wp:positionH>
+              <wp:positionV relativeFrom="paragraph">
+                <wp:posOffset>214630</wp:posOffset>
+              </wp:positionV>
+              <wp:extent cx="5667375" cy="9525"/>
+              <wp:effectExtent l="0" t="0" r="28575" b="28575"/>
+              <wp:wrapNone/>
+              <wp:docPr id="4" name="Gerader Verbinder 4"/>
+              <wp:cNvGraphicFramePr/>
+              <a:graphic xmlns:a="http://schemas.openxmlformats.org/drawingml/2006/main">
+                <a:graphicData uri="http://schemas.microsoft.com/office/word/2010/wordprocessingShape">
+                  <wps:wsp>
+                    <wps:cNvCnPr/>
+                    <wps:spPr>
+                      <a:xfrm flipV="1">
+                        <a:off x="0" y="0"/>
+                        <a:ext cx="5667375" cy="9525"/>
+                      </a:xfrm>
+                      <a:prstGeom prst="line">
+                        <a:avLst/>
+                      </a:prstGeom>
+                    </wps:spPr>
+                    <wps:style>
+                      <a:lnRef idx="1">
+                        <a:schemeClr val="dk1"/>
+                      </a:lnRef>
+                      <a:fillRef idx="0">
+                        <a:schemeClr val="dk1"/>
+                      </a:fillRef>
+                      <a:effectRef idx="0">
+                        <a:schemeClr val="dk1"/>
+                      </a:effectRef>
+                      <a:fontRef idx="minor">
+                        <a:schemeClr val="tx1"/>
+                      </a:fontRef>
+                    </wps:style>
+                    <wps:bodyPr/>
+                  </wps:wsp>
+                </a:graphicData>
+              </a:graphic>
+            </wp:anchor>
+          </w:drawing>
+        </mc:Choice>
+        <mc:Fallback>
+          <w:pict>
+            <v:line w14:anchorId="208F4B52" id="Gerader Verbinder 4" o:spid="_x0000_s1026" style="position:absolute;flip:y;z-index:251666432;visibility:visible;mso-wrap-style:square;mso-wrap-distance-left:9pt;mso-wrap-distance-top:0;mso-wrap-distance-right:9pt;mso-wrap-distance-bottom:0;mso-position-horizontal:absolute;mso-position-horizontal-relative:margin;mso-position-vertical:absolute;mso-position-vertical-relative:text" from="0,16.9pt" to="446.25pt,17.65pt" o:gfxdata="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" strokecolor="black [3200]" strokeweight=".5pt">
+              <v:stroke joinstyle="miter"/>
+              <w10:wrap anchorx="margin"/>
+            </v:line>
+          </w:pict>
+        </mc:Fallback>
+      </mc:AlternateContent>
+    </w:r>
+    <w:r>
+      <w:rPr>
+        <w:rFonts w:ascii="Arial" w:hAnsi="Arial" w:cs="Arial"/>
+        <w:i/>
+        <w:color w:val="000000" w:themeColor="text1"/>
+        <w:sz w:val="22"/>
+        <w:szCs w:val="22"/>
+      </w:rPr>
+      <w:t>Quellenangabe</w:t>
+    </w:r>
+    <w:r>
+      <w:rPr>
+        <w:rFonts w:ascii="Arial" w:hAnsi="Arial" w:cs="Arial"/>
+        <w:i/>
+        <w:color w:val="000000" w:themeColor="text1"/>
+        <w:sz w:val="22"/>
+        <w:szCs w:val="22"/>
+      </w:rPr>
+      <w:tab/>
+    </w:r>
+    <w:r>
+      <w:rPr>
+        <w:rFonts w:ascii="Arial" w:hAnsi="Arial" w:cs="Arial"/>
+        <w:i/>
+        <w:color w:val="000000" w:themeColor="text1"/>
+        <w:sz w:val="22"/>
+        <w:szCs w:val="22"/>
+      </w:rPr>
+      <w:tab/>
+    </w:r>
+    <w:r>
+      <w:rPr>
+        <w:rFonts w:ascii="Arial" w:hAnsi="Arial" w:cs="Arial"/>
+        <w:i/>
+        <w:color w:val="000000" w:themeColor="text1"/>
+        <w:sz w:val="22"/>
+        <w:szCs w:val="22"/>
+      </w:rPr>
+      <w:tab/>
+    </w:r>
+    <w:r>
+      <w:rPr>
+        <w:rFonts w:ascii="Arial" w:hAnsi="Arial" w:cs="Arial"/>
+        <w:i/>
+        <w:color w:val="000000" w:themeColor="text1"/>
+        <w:sz w:val="22"/>
+        <w:szCs w:val="22"/>
+      </w:rPr>
+      <w:tab/>
+    </w:r>
+    <w:r>
+      <w:rPr>
+        <w:rFonts w:ascii="Arial" w:hAnsi="Arial" w:cs="Arial"/>
+        <w:i/>
+        <w:color w:val="000000" w:themeColor="text1"/>
+        <w:sz w:val="22"/>
+        <w:szCs w:val="22"/>
+      </w:rPr>
+      <w:tab/>
+    </w:r>
+    <w:r>
+      <w:rPr>
+        <w:rFonts w:ascii="Arial" w:hAnsi="Arial" w:cs="Arial"/>
+        <w:i/>
+        <w:color w:val="000000" w:themeColor="text1"/>
+        <w:sz w:val="22"/>
+        <w:szCs w:val="22"/>
+      </w:rPr>
+      <w:tab/>
+    </w:r>
+    <w:r>
+      <w:rPr>
+        <w:rFonts w:ascii="Arial" w:hAnsi="Arial" w:cs="Arial"/>
+        <w:i/>
+        <w:color w:val="000000" w:themeColor="text1"/>
+        <w:sz w:val="22"/>
+        <w:szCs w:val="22"/>
+      </w:rPr>
+      <w:tab/>
+    </w:r>
+    <w:r>
+      <w:rPr>
+        <w:rFonts w:ascii="Arial" w:hAnsi="Arial" w:cs="Arial"/>
+        <w:i/>
+        <w:color w:val="000000" w:themeColor="text1"/>
+        <w:sz w:val="22"/>
+        <w:szCs w:val="22"/>
+      </w:rPr>
+      <w:t>Lagerveraltungsprogramm</w:t>
+    </w:r>
+  </w:p>
+  <w:p>
+    <w:pPr>
+      <w:pStyle w:val="Kopfzeile"/>
+    </w:pPr>
+  </w:p>
+  <w:p>
+    <w:pPr>
+      <w:pStyle w:val="Kopfzeile"/>
+    </w:pPr>
+  </w:p>
+</w:hdr>
 </file>
 
 <file path=word/numbering.xml><?xml version="1.0" encoding="utf-8"?>
@@ -2907,6 +5522,119 @@
     </w:lvl>
   </w:abstractNum>
   <w:abstractNum w:abstractNumId="3" w15:restartNumberingAfterBreak="0">
+    <w:nsid w:val="7920001C"/>
+    <w:multiLevelType w:val="multilevel"/>
+    <w:tmpl w:val="A6A81910"/>
+    <w:lvl w:ilvl="0">
+      <w:start w:val="2"/>
+      <w:numFmt w:val="decimal"/>
+      <w:lvlText w:val="%1"/>
+      <w:lvlJc w:val="left"/>
+      <w:pPr>
+        <w:ind w:left="360" w:hanging="360"/>
+      </w:pPr>
+      <w:rPr>
+        <w:rFonts w:hint="default"/>
+      </w:rPr>
+    </w:lvl>
+    <w:lvl w:ilvl="1">
+      <w:start w:val="3"/>
+      <w:numFmt w:val="decimal"/>
+      <w:lvlText w:val="%1.%2"/>
+      <w:lvlJc w:val="left"/>
+      <w:pPr>
+        <w:ind w:left="360" w:hanging="360"/>
+      </w:pPr>
+      <w:rPr>
+        <w:rFonts w:hint="default"/>
+      </w:rPr>
+    </w:lvl>
+    <w:lvl w:ilvl="2">
+      <w:start w:val="1"/>
+      <w:numFmt w:val="decimal"/>
+      <w:lvlText w:val="%1.%2.%3"/>
+      <w:lvlJc w:val="left"/>
+      <w:pPr>
+        <w:ind w:left="720" w:hanging="720"/>
+      </w:pPr>
+      <w:rPr>
+        <w:rFonts w:hint="default"/>
+      </w:rPr>
+    </w:lvl>
+    <w:lvl w:ilvl="3">
+      <w:start w:val="1"/>
+      <w:numFmt w:val="decimal"/>
+      <w:lvlText w:val="%1.%2.%3.%4"/>
+      <w:lvlJc w:val="left"/>
+      <w:pPr>
+        <w:ind w:left="720" w:hanging="720"/>
+      </w:pPr>
+      <w:rPr>
+        <w:rFonts w:hint="default"/>
+      </w:rPr>
+    </w:lvl>
+    <w:lvl w:ilvl="4">
+      <w:start w:val="1"/>
+      <w:numFmt w:val="decimal"/>
+      <w:lvlText w:val="%1.%2.%3.%4.%5"/>
+      <w:lvlJc w:val="left"/>
+      <w:pPr>
+        <w:ind w:left="1080" w:hanging="1080"/>
+      </w:pPr>
+      <w:rPr>
+        <w:rFonts w:hint="default"/>
+      </w:rPr>
+    </w:lvl>
+    <w:lvl w:ilvl="5">
+      <w:start w:val="1"/>
+      <w:numFmt w:val="decimal"/>
+      <w:lvlText w:val="%1.%2.%3.%4.%5.%6"/>
+      <w:lvlJc w:val="left"/>
+      <w:pPr>
+        <w:ind w:left="1080" w:hanging="1080"/>
+      </w:pPr>
+      <w:rPr>
+        <w:rFonts w:hint="default"/>
+      </w:rPr>
+    </w:lvl>
+    <w:lvl w:ilvl="6">
+      <w:start w:val="1"/>
+      <w:numFmt w:val="decimal"/>
+      <w:lvlText w:val="%1.%2.%3.%4.%5.%6.%7"/>
+      <w:lvlJc w:val="left"/>
+      <w:pPr>
+        <w:ind w:left="1440" w:hanging="1440"/>
+      </w:pPr>
+      <w:rPr>
+        <w:rFonts w:hint="default"/>
+      </w:rPr>
+    </w:lvl>
+    <w:lvl w:ilvl="7">
+      <w:start w:val="1"/>
+      <w:numFmt w:val="decimal"/>
+      <w:lvlText w:val="%1.%2.%3.%4.%5.%6.%7.%8"/>
+      <w:lvlJc w:val="left"/>
+      <w:pPr>
+        <w:ind w:left="1440" w:hanging="1440"/>
+      </w:pPr>
+      <w:rPr>
+        <w:rFonts w:hint="default"/>
+      </w:rPr>
+    </w:lvl>
+    <w:lvl w:ilvl="8">
+      <w:start w:val="1"/>
+      <w:numFmt w:val="decimal"/>
+      <w:lvlText w:val="%1.%2.%3.%4.%5.%6.%7.%8.%9"/>
+      <w:lvlJc w:val="left"/>
+      <w:pPr>
+        <w:ind w:left="1800" w:hanging="1800"/>
+      </w:pPr>
+      <w:rPr>
+        <w:rFonts w:hint="default"/>
+      </w:rPr>
+    </w:lvl>
+  </w:abstractNum>
+  <w:abstractNum w:abstractNumId="4" w15:restartNumberingAfterBreak="0">
     <w:nsid w:val="79B725A1"/>
     <w:multiLevelType w:val="hybridMultilevel"/>
     <w:tmpl w:val="50E86D9E"/>
@@ -2993,6 +5721,119 @@
       <w:pPr>
         <w:ind w:left="6480" w:hanging="180"/>
       </w:pPr>
+    </w:lvl>
+  </w:abstractNum>
+  <w:abstractNum w:abstractNumId="5" w15:restartNumberingAfterBreak="0">
+    <w:nsid w:val="7E625BD9"/>
+    <w:multiLevelType w:val="hybridMultilevel"/>
+    <w:tmpl w:val="EA240220"/>
+    <w:lvl w:ilvl="0" w:tplc="F1C6FDF2">
+      <w:start w:val="2"/>
+      <w:numFmt w:val="bullet"/>
+      <w:lvlText w:val="-"/>
+      <w:lvlJc w:val="left"/>
+      <w:pPr>
+        <w:ind w:left="720" w:hanging="360"/>
+      </w:pPr>
+      <w:rPr>
+        <w:rFonts w:ascii="Arial" w:eastAsiaTheme="minorEastAsia" w:hAnsi="Arial" w:cs="Arial" w:hint="default"/>
+      </w:rPr>
+    </w:lvl>
+    <w:lvl w:ilvl="1" w:tplc="04070003" w:tentative="1">
+      <w:start w:val="1"/>
+      <w:numFmt w:val="bullet"/>
+      <w:lvlText w:val="o"/>
+      <w:lvlJc w:val="left"/>
+      <w:pPr>
+        <w:ind w:left="1440" w:hanging="360"/>
+      </w:pPr>
+      <w:rPr>
+        <w:rFonts w:ascii="Courier New" w:hAnsi="Courier New" w:cs="Courier New" w:hint="default"/>
+      </w:rPr>
+    </w:lvl>
+    <w:lvl w:ilvl="2" w:tplc="04070005" w:tentative="1">
+      <w:start w:val="1"/>
+      <w:numFmt w:val="bullet"/>
+      <w:lvlText w:val=""/>
+      <w:lvlJc w:val="left"/>
+      <w:pPr>
+        <w:ind w:left="2160" w:hanging="360"/>
+      </w:pPr>
+      <w:rPr>
+        <w:rFonts w:ascii="Wingdings" w:hAnsi="Wingdings" w:hint="default"/>
+      </w:rPr>
+    </w:lvl>
+    <w:lvl w:ilvl="3" w:tplc="04070001" w:tentative="1">
+      <w:start w:val="1"/>
+      <w:numFmt w:val="bullet"/>
+      <w:lvlText w:val=""/>
+      <w:lvlJc w:val="left"/>
+      <w:pPr>
+        <w:ind w:left="2880" w:hanging="360"/>
+      </w:pPr>
+      <w:rPr>
+        <w:rFonts w:ascii="Symbol" w:hAnsi="Symbol" w:hint="default"/>
+      </w:rPr>
+    </w:lvl>
+    <w:lvl w:ilvl="4" w:tplc="04070003" w:tentative="1">
+      <w:start w:val="1"/>
+      <w:numFmt w:val="bullet"/>
+      <w:lvlText w:val="o"/>
+      <w:lvlJc w:val="left"/>
+      <w:pPr>
+        <w:ind w:left="3600" w:hanging="360"/>
+      </w:pPr>
+      <w:rPr>
+        <w:rFonts w:ascii="Courier New" w:hAnsi="Courier New" w:cs="Courier New" w:hint="default"/>
+      </w:rPr>
+    </w:lvl>
+    <w:lvl w:ilvl="5" w:tplc="04070005" w:tentative="1">
+      <w:start w:val="1"/>
+      <w:numFmt w:val="bullet"/>
+      <w:lvlText w:val=""/>
+      <w:lvlJc w:val="left"/>
+      <w:pPr>
+        <w:ind w:left="4320" w:hanging="360"/>
+      </w:pPr>
+      <w:rPr>
+        <w:rFonts w:ascii="Wingdings" w:hAnsi="Wingdings" w:hint="default"/>
+      </w:rPr>
+    </w:lvl>
+    <w:lvl w:ilvl="6" w:tplc="04070001" w:tentative="1">
+      <w:start w:val="1"/>
+      <w:numFmt w:val="bullet"/>
+      <w:lvlText w:val=""/>
+      <w:lvlJc w:val="left"/>
+      <w:pPr>
+        <w:ind w:left="5040" w:hanging="360"/>
+      </w:pPr>
+      <w:rPr>
+        <w:rFonts w:ascii="Symbol" w:hAnsi="Symbol" w:hint="default"/>
+      </w:rPr>
+    </w:lvl>
+    <w:lvl w:ilvl="7" w:tplc="04070003" w:tentative="1">
+      <w:start w:val="1"/>
+      <w:numFmt w:val="bullet"/>
+      <w:lvlText w:val="o"/>
+      <w:lvlJc w:val="left"/>
+      <w:pPr>
+        <w:ind w:left="5760" w:hanging="360"/>
+      </w:pPr>
+      <w:rPr>
+        <w:rFonts w:ascii="Courier New" w:hAnsi="Courier New" w:cs="Courier New" w:hint="default"/>
+      </w:rPr>
+    </w:lvl>
+    <w:lvl w:ilvl="8" w:tplc="04070005" w:tentative="1">
+      <w:start w:val="1"/>
+      <w:numFmt w:val="bullet"/>
+      <w:lvlText w:val=""/>
+      <w:lvlJc w:val="left"/>
+      <w:pPr>
+        <w:ind w:left="6480" w:hanging="360"/>
+      </w:pPr>
+      <w:rPr>
+        <w:rFonts w:ascii="Wingdings" w:hAnsi="Wingdings" w:hint="default"/>
+      </w:rPr>
     </w:lvl>
   </w:abstractNum>
   <w:num w:numId="1">
@@ -3002,10 +5843,16 @@
     <w:abstractNumId w:val="0"/>
   </w:num>
   <w:num w:numId="3">
-    <w:abstractNumId w:val="3"/>
+    <w:abstractNumId w:val="4"/>
   </w:num>
   <w:num w:numId="4">
     <w:abstractNumId w:val="2"/>
+  </w:num>
+  <w:num w:numId="5">
+    <w:abstractNumId w:val="3"/>
+  </w:num>
+  <w:num w:numId="6">
+    <w:abstractNumId w:val="5"/>
   </w:num>
 </w:numbering>
 </file>
@@ -4094,6 +6941,539 @@
 </w:styles>
 </file>
 
+<file path=word/glossary/document.xml><?xml version="1.0" encoding="utf-8"?>
+<w:glossaryDocument xmlns:wpc="http://schemas.microsoft.com/office/word/2010/wordprocessingCanvas" xmlns:cx="http://schemas.microsoft.com/office/drawing/2014/chartex" xmlns:cx1="http://schemas.microsoft.com/office/drawing/2015/9/8/chartex" xmlns:mc="http://schemas.openxmlformats.org/markup-compatibility/2006" xmlns:o="urn:schemas-microsoft-com:office:office" xmlns:r="http://schemas.openxmlformats.org/officeDocument/2006/relationships" xmlns:m="http://schemas.openxmlformats.org/officeDocument/2006/math" xmlns:v="urn:schemas-microsoft-com:vml" xmlns:wp14="http://schemas.microsoft.com/office/word/2010/wordprocessingDrawing" xmlns:wp="http://schemas.openxmlformats.org/drawingml/2006/wordprocessingDrawing" xmlns:w10="urn:schemas-microsoft-com:office:word" xmlns:w="http://schemas.openxmlformats.org/wordprocessingml/2006/main" xmlns:w14="http://schemas.microsoft.com/office/word/2010/wordml" xmlns:w15="http://schemas.microsoft.com/office/word/2012/wordml" xmlns:w16se="http://schemas.microsoft.com/office/word/2015/wordml/symex" xmlns:wpg="http://schemas.microsoft.com/office/word/2010/wordprocessingGroup" xmlns:wpi="http://schemas.microsoft.com/office/word/2010/wordprocessingInk" xmlns:wne="http://schemas.microsoft.com/office/word/2006/wordml" xmlns:wps="http://schemas.microsoft.com/office/word/2010/wordprocessingShape" mc:Ignorable="w14 w15 w16se wp14"/>
+</file>
+
+<file path=word/glossary/fontTable.xml><?xml version="1.0" encoding="utf-8"?>
+<w:fonts xmlns:mc="http://schemas.openxmlformats.org/markup-compatibility/2006" xmlns:r="http://schemas.openxmlformats.org/officeDocument/2006/relationships" xmlns:w="http://schemas.openxmlformats.org/wordprocessingml/2006/main" xmlns:w14="http://schemas.microsoft.com/office/word/2010/wordml" xmlns:w15="http://schemas.microsoft.com/office/word/2012/wordml" xmlns:w16se="http://schemas.microsoft.com/office/word/2015/wordml/symex" mc:Ignorable="w14 w15 w16se">
+  <w:font w:name="Times New Roman">
+    <w:panose1 w:val="02020603050405020304"/>
+    <w:charset w:val="00"/>
+    <w:family w:val="roman"/>
+    <w:pitch w:val="variable"/>
+    <w:sig w:usb0="E0002AFF" w:usb1="C0007843" w:usb2="00000009" w:usb3="00000000" w:csb0="000001FF" w:csb1="00000000"/>
+  </w:font>
+  <w:font w:name="Arial">
+    <w:panose1 w:val="020B0604020202020204"/>
+    <w:charset w:val="00"/>
+    <w:family w:val="swiss"/>
+    <w:pitch w:val="variable"/>
+    <w:sig w:usb0="E0002AFF" w:usb1="C0007843" w:usb2="00000009" w:usb3="00000000" w:csb0="000001FF" w:csb1="00000000"/>
+  </w:font>
+  <w:font w:name="Courier New">
+    <w:panose1 w:val="02070309020205020404"/>
+    <w:charset w:val="00"/>
+    <w:family w:val="modern"/>
+    <w:pitch w:val="fixed"/>
+    <w:sig w:usb0="E0002EFF" w:usb1="C0007843" w:usb2="00000009" w:usb3="00000000" w:csb0="000001FF" w:csb1="00000000"/>
+  </w:font>
+  <w:font w:name="Wingdings">
+    <w:panose1 w:val="05000000000000000000"/>
+    <w:charset w:val="02"/>
+    <w:family w:val="auto"/>
+    <w:pitch w:val="variable"/>
+    <w:sig w:usb0="00000000" w:usb1="10000000" w:usb2="00000000" w:usb3="00000000" w:csb0="80000000" w:csb1="00000000"/>
+  </w:font>
+  <w:font w:name="Symbol">
+    <w:panose1 w:val="05050102010706020507"/>
+    <w:charset w:val="02"/>
+    <w:family w:val="roman"/>
+    <w:pitch w:val="variable"/>
+    <w:sig w:usb0="00000000" w:usb1="10000000" w:usb2="00000000" w:usb3="00000000" w:csb0="80000000" w:csb1="00000000"/>
+  </w:font>
+  <w:font w:name="Calibri">
+    <w:panose1 w:val="020F0502020204030204"/>
+    <w:charset w:val="00"/>
+    <w:family w:val="swiss"/>
+    <w:pitch w:val="variable"/>
+    <w:sig w:usb0="E0002AFF" w:usb1="4000ACFF" w:usb2="00000001" w:usb3="00000000" w:csb0="000001FF" w:csb1="00000000"/>
+  </w:font>
+  <w:font w:name="Calibri Light">
+    <w:panose1 w:val="020F0302020204030204"/>
+    <w:charset w:val="00"/>
+    <w:family w:val="swiss"/>
+    <w:pitch w:val="variable"/>
+    <w:sig w:usb0="A0002AEF" w:usb1="4000207B" w:usb2="00000000" w:usb3="00000000" w:csb0="000001FF" w:csb1="00000000"/>
+  </w:font>
+</w:fonts>
+</file>
+
+<file path=word/glossary/settings.xml><?xml version="1.0" encoding="utf-8"?>
+<w:settings xmlns:mc="http://schemas.openxmlformats.org/markup-compatibility/2006" xmlns:o="urn:schemas-microsoft-com:office:office" xmlns:r="http://schemas.openxmlformats.org/officeDocument/2006/relationships" xmlns:m="http://schemas.openxmlformats.org/officeDocument/2006/math" xmlns:v="urn:schemas-microsoft-com:vml" xmlns:w10="urn:schemas-microsoft-com:office:word" xmlns:w="http://schemas.openxmlformats.org/wordprocessingml/2006/main" xmlns:w14="http://schemas.microsoft.com/office/word/2010/wordml" xmlns:w15="http://schemas.microsoft.com/office/word/2012/wordml" xmlns:w16se="http://schemas.microsoft.com/office/word/2015/wordml/symex" xmlns:sl="http://schemas.openxmlformats.org/schemaLibrary/2006/main" mc:Ignorable="w14 w15 w16se">
+  <w:view w:val="normal"/>
+  <w:defaultTabStop w:val="708"/>
+  <w:hyphenationZone w:val="425"/>
+  <w:characterSpacingControl w:val="doNotCompress"/>
+  <w:compat>
+    <w:useFELayout/>
+    <w:compatSetting w:name="compatibilityMode" w:uri="http://schemas.microsoft.com/office/word" w:val="15"/>
+    <w:compatSetting w:name="overrideTableStyleFontSizeAndJustification" w:uri="http://schemas.microsoft.com/office/word" w:val="1"/>
+    <w:compatSetting w:name="enableOpenTypeFeatures" w:uri="http://schemas.microsoft.com/office/word" w:val="1"/>
+    <w:compatSetting w:name="doNotFlipMirrorIndents" w:uri="http://schemas.microsoft.com/office/word" w:val="1"/>
+    <w:compatSetting w:name="differentiateMultirowTableHeaders" w:uri="http://schemas.microsoft.com/office/word" w:val="1"/>
+  </w:compat>
+  <w:rsids>
+    <w:rsidRoot w:val="00644E74"/>
+    <w:rsid w:val="00644E74"/>
+    <w:rsid w:val="00B41541"/>
+  </w:rsids>
+  <m:mathPr>
+    <m:mathFont m:val="Cambria Math"/>
+    <m:brkBin m:val="before"/>
+    <m:brkBinSub m:val="--"/>
+    <m:smallFrac m:val="0"/>
+    <m:dispDef/>
+    <m:lMargin m:val="0"/>
+    <m:rMargin m:val="0"/>
+    <m:defJc m:val="centerGroup"/>
+    <m:wrapIndent m:val="1440"/>
+    <m:intLim m:val="subSup"/>
+    <m:naryLim m:val="undOvr"/>
+  </m:mathPr>
+  <w:themeFontLang w:val="de-DE"/>
+  <w:clrSchemeMapping w:bg1="light1" w:t1="dark1" w:bg2="light2" w:t2="dark2" w:accent1="accent1" w:accent2="accent2" w:accent3="accent3" w:accent4="accent4" w:accent5="accent5" w:accent6="accent6" w:hyperlink="hyperlink" w:followedHyperlink="followedHyperlink"/>
+  <w:decimalSymbol w:val=","/>
+  <w:listSeparator w:val=";"/>
+  <w15:chartTrackingRefBased/>
+</w:settings>
+</file>
+
+<file path=word/glossary/styles.xml><?xml version="1.0" encoding="utf-8"?>
+<w:styles xmlns:mc="http://schemas.openxmlformats.org/markup-compatibility/2006" xmlns:r="http://schemas.openxmlformats.org/officeDocument/2006/relationships" xmlns:w="http://schemas.openxmlformats.org/wordprocessingml/2006/main" xmlns:w14="http://schemas.microsoft.com/office/word/2010/wordml" xmlns:w15="http://schemas.microsoft.com/office/word/2012/wordml" xmlns:w16se="http://schemas.microsoft.com/office/word/2015/wordml/symex" mc:Ignorable="w14 w15 w16se">
+  <w:docDefaults>
+    <w:rPrDefault>
+      <w:rPr>
+        <w:rFonts w:asciiTheme="minorHAnsi" w:eastAsiaTheme="minorEastAsia" w:hAnsiTheme="minorHAnsi" w:cstheme="minorBidi"/>
+        <w:sz w:val="22"/>
+        <w:szCs w:val="22"/>
+        <w:lang w:val="de-DE" w:eastAsia="de-DE" w:bidi="ar-SA"/>
+      </w:rPr>
+    </w:rPrDefault>
+    <w:pPrDefault>
+      <w:pPr>
+        <w:spacing w:after="160" w:line="259" w:lineRule="auto"/>
+      </w:pPr>
+    </w:pPrDefault>
+  </w:docDefaults>
+  <w:latentStyles w:defLockedState="0" w:defUIPriority="99" w:defSemiHidden="0" w:defUnhideWhenUsed="0" w:defQFormat="0" w:count="371">
+    <w:lsdException w:name="Normal" w:uiPriority="0" w:qFormat="1"/>
+    <w:lsdException w:name="heading 1" w:uiPriority="9" w:qFormat="1"/>
+    <w:lsdException w:name="heading 2" w:semiHidden="1" w:uiPriority="9" w:unhideWhenUsed="1" w:qFormat="1"/>
+    <w:lsdException w:name="heading 3" w:semiHidden="1" w:uiPriority="9" w:unhideWhenUsed="1" w:qFormat="1"/>
+    <w:lsdException w:name="heading 4" w:semiHidden="1" w:uiPriority="9" w:unhideWhenUsed="1" w:qFormat="1"/>
+    <w:lsdException w:name="heading 5" w:semiHidden="1" w:uiPriority="9" w:unhideWhenUsed="1" w:qFormat="1"/>
+    <w:lsdException w:name="heading 6" w:semiHidden="1" w:uiPriority="9" w:unhideWhenUsed="1" w:qFormat="1"/>
+    <w:lsdException w:name="heading 7" w:semiHidden="1" w:uiPriority="9" w:unhideWhenUsed="1" w:qFormat="1"/>
+    <w:lsdException w:name="heading 8" w:semiHidden="1" w:uiPriority="9" w:unhideWhenUsed="1" w:qFormat="1"/>
+    <w:lsdException w:name="heading 9" w:semiHidden="1" w:uiPriority="9" w:unhideWhenUsed="1" w:qFormat="1"/>
+    <w:lsdException w:name="index 1" w:semiHidden="1" w:unhideWhenUsed="1"/>
+    <w:lsdException w:name="index 2" w:semiHidden="1" w:unhideWhenUsed="1"/>
+    <w:lsdException w:name="index 3" w:semiHidden="1" w:unhideWhenUsed="1"/>
+    <w:lsdException w:name="index 4" w:semiHidden="1" w:unhideWhenUsed="1"/>
+    <w:lsdException w:name="index 5" w:semiHidden="1" w:unhideWhenUsed="1"/>
+    <w:lsdException w:name="index 6" w:semiHidden="1" w:unhideWhenUsed="1"/>
+    <w:lsdException w:name="index 7" w:semiHidden="1" w:unhideWhenUsed="1"/>
+    <w:lsdException w:name="index 8" w:semiHidden="1" w:unhideWhenUsed="1"/>
+    <w:lsdException w:name="index 9" w:semiHidden="1" w:unhideWhenUsed="1"/>
+    <w:lsdException w:name="toc 1" w:semiHidden="1" w:uiPriority="39" w:unhideWhenUsed="1"/>
+    <w:lsdException w:name="toc 2" w:semiHidden="1" w:uiPriority="39" w:unhideWhenUsed="1"/>
+    <w:lsdException w:name="toc 3" w:semiHidden="1" w:uiPriority="39" w:unhideWhenUsed="1"/>
+    <w:lsdException w:name="toc 4" w:semiHidden="1" w:uiPriority="39" w:unhideWhenUsed="1"/>
+    <w:lsdException w:name="toc 5" w:semiHidden="1" w:uiPriority="39" w:unhideWhenUsed="1"/>
+    <w:lsdException w:name="toc 6" w:semiHidden="1" w:uiPriority="39" w:unhideWhenUsed="1"/>
+    <w:lsdException w:name="toc 7" w:semiHidden="1" w:uiPriority="39" w:unhideWhenUsed="1"/>
+    <w:lsdException w:name="toc 8" w:semiHidden="1" w:uiPriority="39" w:unhideWhenUsed="1"/>
+    <w:lsdException w:name="toc 9" w:semiHidden="1" w:uiPriority="39" w:unhideWhenUsed="1"/>
+    <w:lsdException w:name="Normal Indent" w:semiHidden="1" w:unhideWhenUsed="1"/>
+    <w:lsdException w:name="footnote text" w:semiHidden="1" w:unhideWhenUsed="1"/>
+    <w:lsdException w:name="annotation text" w:semiHidden="1" w:unhideWhenUsed="1"/>
+    <w:lsdException w:name="header" w:semiHidden="1" w:unhideWhenUsed="1"/>
+    <w:lsdException w:name="footer" w:semiHidden="1" w:unhideWhenUsed="1"/>
+    <w:lsdException w:name="index heading" w:semiHidden="1" w:unhideWhenUsed="1"/>
+    <w:lsdException w:name="caption" w:semiHidden="1" w:uiPriority="35" w:unhideWhenUsed="1" w:qFormat="1"/>
+    <w:lsdException w:name="table of figures" w:semiHidden="1" w:unhideWhenUsed="1"/>
+    <w:lsdException w:name="envelope address" w:semiHidden="1" w:unhideWhenUsed="1"/>
+    <w:lsdException w:name="envelope return" w:semiHidden="1" w:unhideWhenUsed="1"/>
+    <w:lsdException w:name="footnote reference" w:semiHidden="1" w:unhideWhenUsed="1"/>
+    <w:lsdException w:name="annotation reference" w:semiHidden="1" w:unhideWhenUsed="1"/>
+    <w:lsdException w:name="line number" w:semiHidden="1" w:unhideWhenUsed="1"/>
+    <w:lsdException w:name="page number" w:semiHidden="1" w:unhideWhenUsed="1"/>
+    <w:lsdException w:name="endnote reference" w:semiHidden="1" w:unhideWhenUsed="1"/>
+    <w:lsdException w:name="endnote text" w:semiHidden="1" w:unhideWhenUsed="1"/>
+    <w:lsdException w:name="table of authorities" w:semiHidden="1" w:unhideWhenUsed="1"/>
+    <w:lsdException w:name="macro" w:semiHidden="1" w:unhideWhenUsed="1"/>
+    <w:lsdException w:name="toa heading" w:semiHidden="1" w:unhideWhenUsed="1"/>
+    <w:lsdException w:name="List" w:semiHidden="1" w:unhideWhenUsed="1"/>
+    <w:lsdException w:name="List Bullet" w:semiHidden="1" w:unhideWhenUsed="1"/>
+    <w:lsdException w:name="List Number" w:semiHidden="1" w:unhideWhenUsed="1"/>
+    <w:lsdException w:name="List 2" w:semiHidden="1" w:unhideWhenUsed="1"/>
+    <w:lsdException w:name="List 3" w:semiHidden="1" w:unhideWhenUsed="1"/>
+    <w:lsdException w:name="List 4" w:semiHidden="1" w:unhideWhenUsed="1"/>
+    <w:lsdException w:name="List 5" w:semiHidden="1" w:unhideWhenUsed="1"/>
+    <w:lsdException w:name="List Bullet 2" w:semiHidden="1" w:unhideWhenUsed="1"/>
+    <w:lsdException w:name="List Bullet 3" w:semiHidden="1" w:unhideWhenUsed="1"/>
+    <w:lsdException w:name="List Bullet 4" w:semiHidden="1" w:unhideWhenUsed="1"/>
+    <w:lsdException w:name="List Bullet 5" w:semiHidden="1" w:unhideWhenUsed="1"/>
+    <w:lsdException w:name="List Number 2" w:semiHidden="1" w:unhideWhenUsed="1"/>
+    <w:lsdException w:name="List Number 3" w:semiHidden="1" w:unhideWhenUsed="1"/>
+    <w:lsdException w:name="List Number 4" w:semiHidden="1" w:unhideWhenUsed="1"/>
+    <w:lsdException w:name="List Number 5" w:semiHidden="1" w:unhideWhenUsed="1"/>
+    <w:lsdException w:name="Title" w:uiPriority="10" w:qFormat="1"/>
+    <w:lsdException w:name="Closing" w:semiHidden="1" w:unhideWhenUsed="1"/>
+    <w:lsdException w:name="Signature" w:semiHidden="1" w:unhideWhenUsed="1"/>
+    <w:lsdException w:name="Default Paragraph Font" w:semiHidden="1" w:uiPriority="1" w:unhideWhenUsed="1"/>
+    <w:lsdException w:name="Body Text" w:semiHidden="1" w:unhideWhenUsed="1"/>
+    <w:lsdException w:name="Body Text Indent" w:semiHidden="1" w:unhideWhenUsed="1"/>
+    <w:lsdException w:name="List Continue" w:semiHidden="1" w:unhideWhenUsed="1"/>
+    <w:lsdException w:name="List Continue 2" w:semiHidden="1" w:unhideWhenUsed="1"/>
+    <w:lsdException w:name="List Continue 3" w:semiHidden="1" w:unhideWhenUsed="1"/>
+    <w:lsdException w:name="List Continue 4" w:semiHidden="1" w:unhideWhenUsed="1"/>
+    <w:lsdException w:name="List Continue 5" w:semiHidden="1" w:unhideWhenUsed="1"/>
+    <w:lsdException w:name="Message Header" w:semiHidden="1" w:unhideWhenUsed="1"/>
+    <w:lsdException w:name="Subtitle" w:uiPriority="11" w:qFormat="1"/>
+    <w:lsdException w:name="Salutation" w:semiHidden="1" w:unhideWhenUsed="1"/>
+    <w:lsdException w:name="Date" w:semiHidden="1" w:unhideWhenUsed="1"/>
+    <w:lsdException w:name="Body Text First Indent" w:semiHidden="1" w:unhideWhenUsed="1"/>
+    <w:lsdException w:name="Body Text First Indent 2" w:semiHidden="1" w:unhideWhenUsed="1"/>
+    <w:lsdException w:name="Note Heading" w:semiHidden="1" w:unhideWhenUsed="1"/>
+    <w:lsdException w:name="Body Text 2" w:semiHidden="1" w:unhideWhenUsed="1"/>
+    <w:lsdException w:name="Body Text 3" w:semiHidden="1" w:unhideWhenUsed="1"/>
+    <w:lsdException w:name="Body Text Indent 2" w:semiHidden="1" w:unhideWhenUsed="1"/>
+    <w:lsdException w:name="Body Text Indent 3" w:semiHidden="1" w:unhideWhenUsed="1"/>
+    <w:lsdException w:name="Block Text" w:semiHidden="1" w:unhideWhenUsed="1"/>
+    <w:lsdException w:name="Hyperlink" w:semiHidden="1" w:unhideWhenUsed="1"/>
+    <w:lsdException w:name="FollowedHyperlink" w:semiHidden="1" w:unhideWhenUsed="1"/>
+    <w:lsdException w:name="Strong" w:uiPriority="22" w:qFormat="1"/>
+    <w:lsdException w:name="Emphasis" w:uiPriority="20" w:qFormat="1"/>
+    <w:lsdException w:name="Document Map" w:semiHidden="1" w:unhideWhenUsed="1"/>
+    <w:lsdException w:name="Plain Text" w:semiHidden="1" w:unhideWhenUsed="1"/>
+    <w:lsdException w:name="E-mail Signature" w:semiHidden="1" w:unhideWhenUsed="1"/>
+    <w:lsdException w:name="HTML Top of Form" w:semiHidden="1" w:unhideWhenUsed="1"/>
+    <w:lsdException w:name="HTML Bottom of Form" w:semiHidden="1" w:unhideWhenUsed="1"/>
+    <w:lsdException w:name="Normal (Web)" w:semiHidden="1" w:unhideWhenUsed="1"/>
+    <w:lsdException w:name="HTML Acronym" w:semiHidden="1" w:unhideWhenUsed="1"/>
+    <w:lsdException w:name="HTML Address" w:semiHidden="1" w:unhideWhenUsed="1"/>
+    <w:lsdException w:name="HTML Cite" w:semiHidden="1" w:unhideWhenUsed="1"/>
+    <w:lsdException w:name="HTML Code" w:semiHidden="1" w:unhideWhenUsed="1"/>
+    <w:lsdException w:name="HTML Definition" w:semiHidden="1" w:unhideWhenUsed="1"/>
+    <w:lsdException w:name="HTML Keyboard" w:semiHidden="1" w:unhideWhenUsed="1"/>
+    <w:lsdException w:name="HTML Preformatted" w:semiHidden="1" w:unhideWhenUsed="1"/>
+    <w:lsdException w:name="HTML Sample" w:semiHidden="1" w:unhideWhenUsed="1"/>
+    <w:lsdException w:name="HTML Typewriter" w:semiHidden="1" w:unhideWhenUsed="1"/>
+    <w:lsdException w:name="HTML Variable" w:semiHidden="1" w:unhideWhenUsed="1"/>
+    <w:lsdException w:name="Normal Table" w:semiHidden="1" w:unhideWhenUsed="1"/>
+    <w:lsdException w:name="annotation subject" w:semiHidden="1" w:unhideWhenUsed="1"/>
+    <w:lsdException w:name="No List" w:semiHidden="1" w:unhideWhenUsed="1"/>
+    <w:lsdException w:name="Outline List 1" w:semiHidden="1" w:unhideWhenUsed="1"/>
+    <w:lsdException w:name="Outline List 2" w:semiHidden="1" w:unhideWhenUsed="1"/>
+    <w:lsdException w:name="Outline List 3" w:semiHidden="1" w:unhideWhenUsed="1"/>
+    <w:lsdException w:name="Table Simple 1" w:semiHidden="1" w:unhideWhenUsed="1"/>
+    <w:lsdException w:name="Table Simple 2" w:semiHidden="1" w:unhideWhenUsed="1"/>
+    <w:lsdException w:name="Table Simple 3" w:semiHidden="1" w:unhideWhenUsed="1"/>
+    <w:lsdException w:name="Table Classic 1" w:semiHidden="1" w:unhideWhenUsed="1"/>
+    <w:lsdException w:name="Table Classic 2" w:semiHidden="1" w:unhideWhenUsed="1"/>
+    <w:lsdException w:name="Table Classic 3" w:semiHidden="1" w:unhideWhenUsed="1"/>
+    <w:lsdException w:name="Table Classic 4" w:semiHidden="1" w:unhideWhenUsed="1"/>
+    <w:lsdException w:name="Table Colorful 1" w:semiHidden="1" w:unhideWhenUsed="1"/>
+    <w:lsdException w:name="Table Colorful 2" w:semiHidden="1" w:unhideWhenUsed="1"/>
+    <w:lsdException w:name="Table Colorful 3" w:semiHidden="1" w:unhideWhenUsed="1"/>
+    <w:lsdException w:name="Table Columns 1" w:semiHidden="1" w:unhideWhenUsed="1"/>
+    <w:lsdException w:name="Table Columns 2" w:semiHidden="1" w:unhideWhenUsed="1"/>
+    <w:lsdException w:name="Table Columns 3" w:semiHidden="1" w:unhideWhenUsed="1"/>
+    <w:lsdException w:name="Table Columns 4" w:semiHidden="1" w:unhideWhenUsed="1"/>
+    <w:lsdException w:name="Table Columns 5" w:semiHidden="1" w:unhideWhenUsed="1"/>
+    <w:lsdException w:name="Table Grid 1" w:semiHidden="1" w:unhideWhenUsed="1"/>
+    <w:lsdException w:name="Table Grid 2" w:semiHidden="1" w:unhideWhenUsed="1"/>
+    <w:lsdException w:name="Table Grid 3" w:semiHidden="1" w:unhideWhenUsed="1"/>
+    <w:lsdException w:name="Table Grid 4" w:semiHidden="1" w:unhideWhenUsed="1"/>
+    <w:lsdException w:name="Table Grid 5" w:semiHidden="1" w:unhideWhenUsed="1"/>
+    <w:lsdException w:name="Table Grid 6" w:semiHidden="1" w:unhideWhenUsed="1"/>
+    <w:lsdException w:name="Table Grid 7" w:semiHidden="1" w:unhideWhenUsed="1"/>
+    <w:lsdException w:name="Table Grid 8" w:semiHidden="1" w:unhideWhenUsed="1"/>
+    <w:lsdException w:name="Table List 1" w:semiHidden="1" w:unhideWhenUsed="1"/>
+    <w:lsdException w:name="Table List 2" w:semiHidden="1" w:unhideWhenUsed="1"/>
+    <w:lsdException w:name="Table List 3" w:semiHidden="1" w:unhideWhenUsed="1"/>
+    <w:lsdException w:name="Table List 4" w:semiHidden="1" w:unhideWhenUsed="1"/>
+    <w:lsdException w:name="Table List 5" w:semiHidden="1" w:unhideWhenUsed="1"/>
+    <w:lsdException w:name="Table List 6" w:semiHidden="1" w:unhideWhenUsed="1"/>
+    <w:lsdException w:name="Table List 7" w:semiHidden="1" w:unhideWhenUsed="1"/>
+    <w:lsdException w:name="Table List 8" w:semiHidden="1" w:unhideWhenUsed="1"/>
+    <w:lsdException w:name="Table 3D effects 1" w:semiHidden="1" w:unhideWhenUsed="1"/>
+    <w:lsdException w:name="Table 3D effects 2" w:semiHidden="1" w:unhideWhenUsed="1"/>
+    <w:lsdException w:name="Table 3D effects 3" w:semiHidden="1" w:unhideWhenUsed="1"/>
+    <w:lsdException w:name="Table Contemporary" w:semiHidden="1" w:unhideWhenUsed="1"/>
+    <w:lsdException w:name="Table Elegant" w:semiHidden="1" w:unhideWhenUsed="1"/>
+    <w:lsdException w:name="Table Professional" w:semiHidden="1" w:unhideWhenUsed="1"/>
+    <w:lsdException w:name="Table Subtle 1" w:semiHidden="1" w:unhideWhenUsed="1"/>
+    <w:lsdException w:name="Table Subtle 2" w:semiHidden="1" w:unhideWhenUsed="1"/>
+    <w:lsdException w:name="Table Web 1" w:semiHidden="1" w:unhideWhenUsed="1"/>
+    <w:lsdException w:name="Table Web 2" w:semiHidden="1" w:unhideWhenUsed="1"/>
+    <w:lsdException w:name="Table Web 3" w:semiHidden="1" w:unhideWhenUsed="1"/>
+    <w:lsdException w:name="Balloon Text" w:semiHidden="1" w:unhideWhenUsed="1"/>
+    <w:lsdException w:name="Table Grid" w:uiPriority="39"/>
+    <w:lsdException w:name="Table Theme" w:semiHidden="1" w:unhideWhenUsed="1"/>
+    <w:lsdException w:name="Placeholder Text" w:semiHidden="1"/>
+    <w:lsdException w:name="No Spacing" w:uiPriority="1" w:qFormat="1"/>
+    <w:lsdException w:name="Light Shading" w:uiPriority="60"/>
+    <w:lsdException w:name="Light List" w:uiPriority="61"/>
+    <w:lsdException w:name="Light Grid" w:uiPriority="62"/>
+    <w:lsdException w:name="Medium Shading 1" w:uiPriority="63"/>
+    <w:lsdException w:name="Medium Shading 2" w:uiPriority="64"/>
+    <w:lsdException w:name="Medium List 1" w:uiPriority="65"/>
+    <w:lsdException w:name="Medium List 2" w:uiPriority="66"/>
+    <w:lsdException w:name="Medium Grid 1" w:uiPriority="67"/>
+    <w:lsdException w:name="Medium Grid 2" w:uiPriority="68"/>
+    <w:lsdException w:name="Medium Grid 3" w:uiPriority="69"/>
+    <w:lsdException w:name="Dark List" w:uiPriority="70"/>
+    <w:lsdException w:name="Colorful Shading" w:uiPriority="71"/>
+    <w:lsdException w:name="Colorful List" w:uiPriority="72"/>
+    <w:lsdException w:name="Colorful Grid" w:uiPriority="73"/>
+    <w:lsdException w:name="Light Shading Accent 1" w:uiPriority="60"/>
+    <w:lsdException w:name="Light List Accent 1" w:uiPriority="61"/>
+    <w:lsdException w:name="Light Grid Accent 1" w:uiPriority="62"/>
+    <w:lsdException w:name="Medium Shading 1 Accent 1" w:uiPriority="63"/>
+    <w:lsdException w:name="Medium Shading 2 Accent 1" w:uiPriority="64"/>
+    <w:lsdException w:name="Medium List 1 Accent 1" w:uiPriority="65"/>
+    <w:lsdException w:name="Revision" w:semiHidden="1"/>
+    <w:lsdException w:name="List Paragraph" w:uiPriority="34" w:qFormat="1"/>
+    <w:lsdException w:name="Quote" w:uiPriority="29" w:qFormat="1"/>
+    <w:lsdException w:name="Intense Quote" w:uiPriority="30" w:qFormat="1"/>
+    <w:lsdException w:name="Medium List 2 Accent 1" w:uiPriority="66"/>
+    <w:lsdException w:name="Medium Grid 1 Accent 1" w:uiPriority="67"/>
+    <w:lsdException w:name="Medium Grid 2 Accent 1" w:uiPriority="68"/>
+    <w:lsdException w:name="Medium Grid 3 Accent 1" w:uiPriority="69"/>
+    <w:lsdException w:name="Dark List Accent 1" w:uiPriority="70"/>
+    <w:lsdException w:name="Colorful Shading Accent 1" w:uiPriority="71"/>
+    <w:lsdException w:name="Colorful List Accent 1" w:uiPriority="72"/>
+    <w:lsdException w:name="Colorful Grid Accent 1" w:uiPriority="73"/>
+    <w:lsdException w:name="Light Shading Accent 2" w:uiPriority="60"/>
+    <w:lsdException w:name="Light List Accent 2" w:uiPriority="61"/>
+    <w:lsdException w:name="Light Grid Accent 2" w:uiPriority="62"/>
+    <w:lsdException w:name="Medium Shading 1 Accent 2" w:uiPriority="63"/>
+    <w:lsdException w:name="Medium Shading 2 Accent 2" w:uiPriority="64"/>
+    <w:lsdException w:name="Medium List 1 Accent 2" w:uiPriority="65"/>
+    <w:lsdException w:name="Medium List 2 Accent 2" w:uiPriority="66"/>
+    <w:lsdException w:name="Medium Grid 1 Accent 2" w:uiPriority="67"/>
+    <w:lsdException w:name="Medium Grid 2 Accent 2" w:uiPriority="68"/>
+    <w:lsdException w:name="Medium Grid 3 Accent 2" w:uiPriority="69"/>
+    <w:lsdException w:name="Dark List Accent 2" w:uiPriority="70"/>
+    <w:lsdException w:name="Colorful Shading Accent 2" w:uiPriority="71"/>
+    <w:lsdException w:name="Colorful List Accent 2" w:uiPriority="72"/>
+    <w:lsdException w:name="Colorful Grid Accent 2" w:uiPriority="73"/>
+    <w:lsdException w:name="Light Shading Accent 3" w:uiPriority="60"/>
+    <w:lsdException w:name="Light List Accent 3" w:uiPriority="61"/>
+    <w:lsdException w:name="Light Grid Accent 3" w:uiPriority="62"/>
+    <w:lsdException w:name="Medium Shading 1 Accent 3" w:uiPriority="63"/>
+    <w:lsdException w:name="Medium Shading 2 Accent 3" w:uiPriority="64"/>
+    <w:lsdException w:name="Medium List 1 Accent 3" w:uiPriority="65"/>
+    <w:lsdException w:name="Medium List 2 Accent 3" w:uiPriority="66"/>
+    <w:lsdException w:name="Medium Grid 1 Accent 3" w:uiPriority="67"/>
+    <w:lsdException w:name="Medium Grid 2 Accent 3" w:uiPriority="68"/>
+    <w:lsdException w:name="Medium Grid 3 Accent 3" w:uiPriority="69"/>
+    <w:lsdException w:name="Dark List Accent 3" w:uiPriority="70"/>
+    <w:lsdException w:name="Colorful Shading Accent 3" w:uiPriority="71"/>
+    <w:lsdException w:name="Colorful List Accent 3" w:uiPriority="72"/>
+    <w:lsdException w:name="Colorful Grid Accent 3" w:uiPriority="73"/>
+    <w:lsdException w:name="Light Shading Accent 4" w:uiPriority="60"/>
+    <w:lsdException w:name="Light List Accent 4" w:uiPriority="61"/>
+    <w:lsdException w:name="Light Grid Accent 4" w:uiPriority="62"/>
+    <w:lsdException w:name="Medium Shading 1 Accent 4" w:uiPriority="63"/>
+    <w:lsdException w:name="Medium Shading 2 Accent 4" w:uiPriority="64"/>
+    <w:lsdException w:name="Medium List 1 Accent 4" w:uiPriority="65"/>
+    <w:lsdException w:name="Medium List 2 Accent 4" w:uiPriority="66"/>
+    <w:lsdException w:name="Medium Grid 1 Accent 4" w:uiPriority="67"/>
+    <w:lsdException w:name="Medium Grid 2 Accent 4" w:uiPriority="68"/>
+    <w:lsdException w:name="Medium Grid 3 Accent 4" w:uiPriority="69"/>
+    <w:lsdException w:name="Dark List Accent 4" w:uiPriority="70"/>
+    <w:lsdException w:name="Colorful Shading Accent 4" w:uiPriority="71"/>
+    <w:lsdException w:name="Colorful List Accent 4" w:uiPriority="72"/>
+    <w:lsdException w:name="Colorful Grid Accent 4" w:uiPriority="73"/>
+    <w:lsdException w:name="Light Shading Accent 5" w:uiPriority="60"/>
+    <w:lsdException w:name="Light List Accent 5" w:uiPriority="61"/>
+    <w:lsdException w:name="Light Grid Accent 5" w:uiPriority="62"/>
+    <w:lsdException w:name="Medium Shading 1 Accent 5" w:uiPriority="63"/>
+    <w:lsdException w:name="Medium Shading 2 Accent 5" w:uiPriority="64"/>
+    <w:lsdException w:name="Medium List 1 Accent 5" w:uiPriority="65"/>
+    <w:lsdException w:name="Medium List 2 Accent 5" w:uiPriority="66"/>
+    <w:lsdException w:name="Medium Grid 1 Accent 5" w:uiPriority="67"/>
+    <w:lsdException w:name="Medium Grid 2 Accent 5" w:uiPriority="68"/>
+    <w:lsdException w:name="Medium Grid 3 Accent 5" w:uiPriority="69"/>
+    <w:lsdException w:name="Dark List Accent 5" w:uiPriority="70"/>
+    <w:lsdException w:name="Colorful Shading Accent 5" w:uiPriority="71"/>
+    <w:lsdException w:name="Colorful List Accent 5" w:uiPriority="72"/>
+    <w:lsdException w:name="Colorful Grid Accent 5" w:uiPriority="73"/>
+    <w:lsdException w:name="Light Shading Accent 6" w:uiPriority="60"/>
+    <w:lsdException w:name="Light List Accent 6" w:uiPriority="61"/>
+    <w:lsdException w:name="Light Grid Accent 6" w:uiPriority="62"/>
+    <w:lsdException w:name="Medium Shading 1 Accent 6" w:uiPriority="63"/>
+    <w:lsdException w:name="Medium Shading 2 Accent 6" w:uiPriority="64"/>
+    <w:lsdException w:name="Medium List 1 Accent 6" w:uiPriority="65"/>
+    <w:lsdException w:name="Medium List 2 Accent 6" w:uiPriority="66"/>
+    <w:lsdException w:name="Medium Grid 1 Accent 6" w:uiPriority="67"/>
+    <w:lsdException w:name="Medium Grid 2 Accent 6" w:uiPriority="68"/>
+    <w:lsdException w:name="Medium Grid 3 Accent 6" w:uiPriority="69"/>
+    <w:lsdException w:name="Dark List Accent 6" w:uiPriority="70"/>
+    <w:lsdException w:name="Colorful Shading Accent 6" w:uiPriority="71"/>
+    <w:lsdException w:name="Colorful List Accent 6" w:uiPriority="72"/>
+    <w:lsdException w:name="Colorful Grid Accent 6" w:uiPriority="73"/>
+    <w:lsdException w:name="Subtle Emphasis" w:uiPriority="19" w:qFormat="1"/>
+    <w:lsdException w:name="Intense Emphasis" w:uiPriority="21" w:qFormat="1"/>
+    <w:lsdException w:name="Subtle Reference" w:uiPriority="31" w:qFormat="1"/>
+    <w:lsdException w:name="Intense Reference" w:uiPriority="32" w:qFormat="1"/>
+    <w:lsdException w:name="Book Title" w:uiPriority="33" w:qFormat="1"/>
+    <w:lsdException w:name="Bibliography" w:semiHidden="1" w:uiPriority="37" w:unhideWhenUsed="1"/>
+    <w:lsdException w:name="TOC Heading" w:semiHidden="1" w:uiPriority="39" w:unhideWhenUsed="1" w:qFormat="1"/>
+    <w:lsdException w:name="Plain Table 1" w:uiPriority="41"/>
+    <w:lsdException w:name="Plain Table 2" w:uiPriority="42"/>
+    <w:lsdException w:name="Plain Table 3" w:uiPriority="43"/>
+    <w:lsdException w:name="Plain Table 4" w:uiPriority="44"/>
+    <w:lsdException w:name="Plain Table 5" w:uiPriority="45"/>
+    <w:lsdException w:name="Grid Table Light" w:uiPriority="40"/>
+    <w:lsdException w:name="Grid Table 1 Light" w:uiPriority="46"/>
+    <w:lsdException w:name="Grid Table 2" w:uiPriority="47"/>
+    <w:lsdException w:name="Grid Table 3" w:uiPriority="48"/>
+    <w:lsdException w:name="Grid Table 4" w:uiPriority="49"/>
+    <w:lsdException w:name="Grid Table 5 Dark" w:uiPriority="50"/>
+    <w:lsdException w:name="Grid Table 6 Colorful" w:uiPriority="51"/>
+    <w:lsdException w:name="Grid Table 7 Colorful" w:uiPriority="52"/>
+    <w:lsdException w:name="Grid Table 1 Light Accent 1" w:uiPriority="46"/>
+    <w:lsdException w:name="Grid Table 2 Accent 1" w:uiPriority="47"/>
+    <w:lsdException w:name="Grid Table 3 Accent 1" w:uiPriority="48"/>
+    <w:lsdException w:name="Grid Table 4 Accent 1" w:uiPriority="49"/>
+    <w:lsdException w:name="Grid Table 5 Dark Accent 1" w:uiPriority="50"/>
+    <w:lsdException w:name="Grid Table 6 Colorful Accent 1" w:uiPriority="51"/>
+    <w:lsdException w:name="Grid Table 7 Colorful Accent 1" w:uiPriority="52"/>
+    <w:lsdException w:name="Grid Table 1 Light Accent 2" w:uiPriority="46"/>
+    <w:lsdException w:name="Grid Table 2 Accent 2" w:uiPriority="47"/>
+    <w:lsdException w:name="Grid Table 3 Accent 2" w:uiPriority="48"/>
+    <w:lsdException w:name="Grid Table 4 Accent 2" w:uiPriority="49"/>
+    <w:lsdException w:name="Grid Table 5 Dark Accent 2" w:uiPriority="50"/>
+    <w:lsdException w:name="Grid Table 6 Colorful Accent 2" w:uiPriority="51"/>
+    <w:lsdException w:name="Grid Table 7 Colorful Accent 2" w:uiPriority="52"/>
+    <w:lsdException w:name="Grid Table 1 Light Accent 3" w:uiPriority="46"/>
+    <w:lsdException w:name="Grid Table 2 Accent 3" w:uiPriority="47"/>
+    <w:lsdException w:name="Grid Table 3 Accent 3" w:uiPriority="48"/>
+    <w:lsdException w:name="Grid Table 4 Accent 3" w:uiPriority="49"/>
+    <w:lsdException w:name="Grid Table 5 Dark Accent 3" w:uiPriority="50"/>
+    <w:lsdException w:name="Grid Table 6 Colorful Accent 3" w:uiPriority="51"/>
+    <w:lsdException w:name="Grid Table 7 Colorful Accent 3" w:uiPriority="52"/>
+    <w:lsdException w:name="Grid Table 1 Light Accent 4" w:uiPriority="46"/>
+    <w:lsdException w:name="Grid Table 2 Accent 4" w:uiPriority="47"/>
+    <w:lsdException w:name="Grid Table 3 Accent 4" w:uiPriority="48"/>
+    <w:lsdException w:name="Grid Table 4 Accent 4" w:uiPriority="49"/>
+    <w:lsdException w:name="Grid Table 5 Dark Accent 4" w:uiPriority="50"/>
+    <w:lsdException w:name="Grid Table 6 Colorful Accent 4" w:uiPriority="51"/>
+    <w:lsdException w:name="Grid Table 7 Colorful Accent 4" w:uiPriority="52"/>
+    <w:lsdException w:name="Grid Table 1 Light Accent 5" w:uiPriority="46"/>
+    <w:lsdException w:name="Grid Table 2 Accent 5" w:uiPriority="47"/>
+    <w:lsdException w:name="Grid Table 3 Accent 5" w:uiPriority="48"/>
+    <w:lsdException w:name="Grid Table 4 Accent 5" w:uiPriority="49"/>
+    <w:lsdException w:name="Grid Table 5 Dark Accent 5" w:uiPriority="50"/>
+    <w:lsdException w:name="Grid Table 6 Colorful Accent 5" w:uiPriority="51"/>
+    <w:lsdException w:name="Grid Table 7 Colorful Accent 5" w:uiPriority="52"/>
+    <w:lsdException w:name="Grid Table 1 Light Accent 6" w:uiPriority="46"/>
+    <w:lsdException w:name="Grid Table 2 Accent 6" w:uiPriority="47"/>
+    <w:lsdException w:name="Grid Table 3 Accent 6" w:uiPriority="48"/>
+    <w:lsdException w:name="Grid Table 4 Accent 6" w:uiPriority="49"/>
+    <w:lsdException w:name="Grid Table 5 Dark Accent 6" w:uiPriority="50"/>
+    <w:lsdException w:name="Grid Table 6 Colorful Accent 6" w:uiPriority="51"/>
+    <w:lsdException w:name="Grid Table 7 Colorful Accent 6" w:uiPriority="52"/>
+    <w:lsdException w:name="List Table 1 Light" w:uiPriority="46"/>
+    <w:lsdException w:name="List Table 2" w:uiPriority="47"/>
+    <w:lsdException w:name="List Table 3" w:uiPriority="48"/>
+    <w:lsdException w:name="List Table 4" w:uiPriority="49"/>
+    <w:lsdException w:name="List Table 5 Dark" w:uiPriority="50"/>
+    <w:lsdException w:name="List Table 6 Colorful" w:uiPriority="51"/>
+    <w:lsdException w:name="List Table 7 Colorful" w:uiPriority="52"/>
+    <w:lsdException w:name="List Table 1 Light Accent 1" w:uiPriority="46"/>
+    <w:lsdException w:name="List Table 2 Accent 1" w:uiPriority="47"/>
+    <w:lsdException w:name="List Table 3 Accent 1" w:uiPriority="48"/>
+    <w:lsdException w:name="List Table 4 Accent 1" w:uiPriority="49"/>
+    <w:lsdException w:name="List Table 5 Dark Accent 1" w:uiPriority="50"/>
+    <w:lsdException w:name="List Table 6 Colorful Accent 1" w:uiPriority="51"/>
+    <w:lsdException w:name="List Table 7 Colorful Accent 1" w:uiPriority="52"/>
+    <w:lsdException w:name="List Table 1 Light Accent 2" w:uiPriority="46"/>
+    <w:lsdException w:name="List Table 2 Accent 2" w:uiPriority="47"/>
+    <w:lsdException w:name="List Table 3 Accent 2" w:uiPriority="48"/>
+    <w:lsdException w:name="List Table 4 Accent 2" w:uiPriority="49"/>
+    <w:lsdException w:name="List Table 5 Dark Accent 2" w:uiPriority="50"/>
+    <w:lsdException w:name="List Table 6 Colorful Accent 2" w:uiPriority="51"/>
+    <w:lsdException w:name="List Table 7 Colorful Accent 2" w:uiPriority="52"/>
+    <w:lsdException w:name="List Table 1 Light Accent 3" w:uiPriority="46"/>
+    <w:lsdException w:name="List Table 2 Accent 3" w:uiPriority="47"/>
+    <w:lsdException w:name="List Table 3 Accent 3" w:uiPriority="48"/>
+    <w:lsdException w:name="List Table 4 Accent 3" w:uiPriority="49"/>
+    <w:lsdException w:name="List Table 5 Dark Accent 3" w:uiPriority="50"/>
+    <w:lsdException w:name="List Table 6 Colorful Accent 3" w:uiPriority="51"/>
+    <w:lsdException w:name="List Table 7 Colorful Accent 3" w:uiPriority="52"/>
+    <w:lsdException w:name="List Table 1 Light Accent 4" w:uiPriority="46"/>
+    <w:lsdException w:name="List Table 2 Accent 4" w:uiPriority="47"/>
+    <w:lsdException w:name="List Table 3 Accent 4" w:uiPriority="48"/>
+    <w:lsdException w:name="List Table 4 Accent 4" w:uiPriority="49"/>
+    <w:lsdException w:name="List Table 5 Dark Accent 4" w:uiPriority="50"/>
+    <w:lsdException w:name="List Table 6 Colorful Accent 4" w:uiPriority="51"/>
+    <w:lsdException w:name="List Table 7 Colorful Accent 4" w:uiPriority="52"/>
+    <w:lsdException w:name="List Table 1 Light Accent 5" w:uiPriority="46"/>
+    <w:lsdException w:name="List Table 2 Accent 5" w:uiPriority="47"/>
+    <w:lsdException w:name="List Table 3 Accent 5" w:uiPriority="48"/>
+    <w:lsdException w:name="List Table 4 Accent 5" w:uiPriority="49"/>
+    <w:lsdException w:name="List Table 5 Dark Accent 5" w:uiPriority="50"/>
+    <w:lsdException w:name="List Table 6 Colorful Accent 5" w:uiPriority="51"/>
+    <w:lsdException w:name="List Table 7 Colorful Accent 5" w:uiPriority="52"/>
+    <w:lsdException w:name="List Table 1 Light Accent 6" w:uiPriority="46"/>
+    <w:lsdException w:name="List Table 2 Accent 6" w:uiPriority="47"/>
+    <w:lsdException w:name="List Table 3 Accent 6" w:uiPriority="48"/>
+    <w:lsdException w:name="List Table 4 Accent 6" w:uiPriority="49"/>
+    <w:lsdException w:name="List Table 5 Dark Accent 6" w:uiPriority="50"/>
+    <w:lsdException w:name="List Table 6 Colorful Accent 6" w:uiPriority="51"/>
+    <w:lsdException w:name="List Table 7 Colorful Accent 6" w:uiPriority="52"/>
+  </w:latentStyles>
+  <w:style w:type="paragraph" w:default="1" w:styleId="Standard">
+    <w:name w:val="Normal"/>
+    <w:qFormat/>
+  </w:style>
+  <w:style w:type="character" w:default="1" w:styleId="Absatz-Standardschriftart">
+    <w:name w:val="Default Paragraph Font"/>
+    <w:uiPriority w:val="1"/>
+    <w:semiHidden/>
+    <w:unhideWhenUsed/>
+  </w:style>
+  <w:style w:type="table" w:default="1" w:styleId="NormaleTabelle">
+    <w:name w:val="Normal Table"/>
+    <w:uiPriority w:val="99"/>
+    <w:semiHidden/>
+    <w:unhideWhenUsed/>
+    <w:tblPr>
+      <w:tblInd w:w="0" w:type="dxa"/>
+      <w:tblCellMar>
+        <w:top w:w="0" w:type="dxa"/>
+        <w:left w:w="108" w:type="dxa"/>
+        <w:bottom w:w="0" w:type="dxa"/>
+        <w:right w:w="108" w:type="dxa"/>
+      </w:tblCellMar>
+    </w:tblPr>
+  </w:style>
+  <w:style w:type="numbering" w:default="1" w:styleId="KeineListe">
+    <w:name w:val="No List"/>
+    <w:uiPriority w:val="99"/>
+    <w:semiHidden/>
+    <w:unhideWhenUsed/>
+  </w:style>
+  <w:style w:type="paragraph" w:customStyle="1" w:styleId="CD4D259A08BC4857A0E2DDA1590EDD97">
+    <w:name w:val="CD4D259A08BC4857A0E2DDA1590EDD97"/>
+    <w:rsid w:val="00644E74"/>
+  </w:style>
+</w:styles>
+</file>
+
+<file path=word/glossary/webSettings.xml><?xml version="1.0" encoding="utf-8"?>
+<w:webSettings xmlns:mc="http://schemas.openxmlformats.org/markup-compatibility/2006" xmlns:r="http://schemas.openxmlformats.org/officeDocument/2006/relationships" xmlns:w="http://schemas.openxmlformats.org/wordprocessingml/2006/main" xmlns:w14="http://schemas.microsoft.com/office/word/2010/wordml" xmlns:w15="http://schemas.microsoft.com/office/word/2012/wordml" xmlns:w16se="http://schemas.microsoft.com/office/word/2015/wordml/symex" mc:Ignorable="w14 w15 w16se">
+  <w:optimizeForBrowser/>
+  <w:allowPNG/>
+</w:webSettings>
+</file>
+
 <file path=word/theme/theme1.xml><?xml version="1.0" encoding="utf-8"?>
 <a:theme xmlns:a="http://schemas.openxmlformats.org/drawingml/2006/main" name="Office">
   <a:themeElements>
@@ -4379,7 +7759,7 @@
 </file>
 
 <file path=customXml/itemProps2.xml><?xml version="1.0" encoding="utf-8"?>
-<ds:datastoreItem xmlns:ds="http://schemas.openxmlformats.org/officeDocument/2006/customXml" ds:itemID="{D6125083-6DF8-4F54-AFF4-6EDE2F651BE5}">
+<ds:datastoreItem xmlns:ds="http://schemas.openxmlformats.org/officeDocument/2006/customXml" ds:itemID="{E897B725-6A09-4341-8067-F164EF02C6CB}">
   <ds:schemaRefs>
     <ds:schemaRef ds:uri="http://schemas.openxmlformats.org/officeDocument/2006/bibliography"/>
   </ds:schemaRefs>

</xml_diff>